<commit_message>
Ich habe meine EchoPlay Chip ersatz Planung erweitert
</commit_message>
<xml_diff>
--- a/docs/EchoPlay_Chip-Ersatz_250514.docx
+++ b/docs/EchoPlay_Chip-Ersatz_250514.docx
@@ -2635,31 +2635,18 @@
       <w:pPr>
         <w:pStyle w:val="Beschriftung"/>
       </w:pPr>
-      <w:bookmarkStart w:id="4" w:name="_Toc198107177"/>
+      <w:bookmarkStart w:id="4" w:name="_Toc198114483"/>
       <w:r>
         <w:t xml:space="preserve">Abbildung </w:t>
       </w:r>
-      <w:r>
-        <w:fldChar w:fldCharType="begin"/>
-      </w:r>
-      <w:r>
-        <w:instrText xml:space="preserve"> SEQ Abbildung \* ARABIC </w:instrText>
-      </w:r>
-      <w:r>
-        <w:fldChar w:fldCharType="separate"/>
-      </w:r>
-      <w:r>
-        <w:rPr>
-          <w:noProof/>
-        </w:rPr>
-        <w:t>1</w:t>
-      </w:r>
-      <w:r>
-        <w:rPr>
-          <w:noProof/>
-        </w:rPr>
-        <w:fldChar w:fldCharType="end"/>
-      </w:r>
+      <w:fldSimple w:instr=" SEQ Abbildung \* ARABIC ">
+        <w:r>
+          <w:rPr>
+            <w:noProof/>
+          </w:rPr>
+          <w:t>1</w:t>
+        </w:r>
+      </w:fldSimple>
       <w:r>
         <w:t xml:space="preserve"> LED-Box</w:t>
       </w:r>
@@ -2876,31 +2863,18 @@
       <w:pPr>
         <w:pStyle w:val="Beschriftung"/>
       </w:pPr>
-      <w:bookmarkStart w:id="5" w:name="_Toc198107178"/>
+      <w:bookmarkStart w:id="5" w:name="_Toc198114484"/>
       <w:r>
         <w:t xml:space="preserve">Abbildung </w:t>
       </w:r>
-      <w:r>
-        <w:fldChar w:fldCharType="begin"/>
-      </w:r>
-      <w:r>
-        <w:instrText xml:space="preserve"> SEQ Abbildung \* ARABIC </w:instrText>
-      </w:r>
-      <w:r>
-        <w:fldChar w:fldCharType="separate"/>
-      </w:r>
-      <w:r>
-        <w:rPr>
-          <w:noProof/>
-        </w:rPr>
-        <w:t>2</w:t>
-      </w:r>
-      <w:r>
-        <w:rPr>
-          <w:noProof/>
-        </w:rPr>
-        <w:fldChar w:fldCharType="end"/>
-      </w:r>
+      <w:fldSimple w:instr=" SEQ Abbildung \* ARABIC ">
+        <w:r>
+          <w:rPr>
+            <w:noProof/>
+          </w:rPr>
+          <w:t>2</w:t>
+        </w:r>
+      </w:fldSimple>
       <w:r>
         <w:t xml:space="preserve"> LED-Screen</w:t>
       </w:r>
@@ -3037,31 +3011,18 @@
       <w:pPr>
         <w:pStyle w:val="Beschriftung"/>
       </w:pPr>
-      <w:bookmarkStart w:id="6" w:name="_Toc198107179"/>
+      <w:bookmarkStart w:id="6" w:name="_Toc198114485"/>
       <w:r>
         <w:t xml:space="preserve">Abbildung </w:t>
       </w:r>
-      <w:r>
-        <w:fldChar w:fldCharType="begin"/>
-      </w:r>
-      <w:r>
-        <w:instrText xml:space="preserve"> SEQ Abbildung \* ARABIC </w:instrText>
-      </w:r>
-      <w:r>
-        <w:fldChar w:fldCharType="separate"/>
-      </w:r>
-      <w:r>
-        <w:rPr>
-          <w:noProof/>
-        </w:rPr>
-        <w:t>3</w:t>
-      </w:r>
-      <w:r>
-        <w:rPr>
-          <w:noProof/>
-        </w:rPr>
-        <w:fldChar w:fldCharType="end"/>
-      </w:r>
+      <w:fldSimple w:instr=" SEQ Abbildung \* ARABIC ">
+        <w:r>
+          <w:rPr>
+            <w:noProof/>
+          </w:rPr>
+          <w:t>3</w:t>
+        </w:r>
+      </w:fldSimple>
       <w:r>
         <w:t xml:space="preserve"> Original Carrier Board</w:t>
       </w:r>
@@ -3172,31 +3133,18 @@
           <w:bCs/>
         </w:rPr>
       </w:pPr>
-      <w:bookmarkStart w:id="7" w:name="_Toc198107180"/>
+      <w:bookmarkStart w:id="7" w:name="_Toc198114486"/>
       <w:r>
         <w:t xml:space="preserve">Abbildung </w:t>
       </w:r>
-      <w:r>
-        <w:fldChar w:fldCharType="begin"/>
-      </w:r>
-      <w:r>
-        <w:instrText xml:space="preserve"> SEQ Abbildung \* ARABIC </w:instrText>
-      </w:r>
-      <w:r>
-        <w:fldChar w:fldCharType="separate"/>
-      </w:r>
-      <w:r>
-        <w:rPr>
-          <w:noProof/>
-        </w:rPr>
-        <w:t>4</w:t>
-      </w:r>
-      <w:r>
-        <w:rPr>
-          <w:noProof/>
-        </w:rPr>
-        <w:fldChar w:fldCharType="end"/>
-      </w:r>
+      <w:fldSimple w:instr=" SEQ Abbildung \* ARABIC ">
+        <w:r>
+          <w:rPr>
+            <w:noProof/>
+          </w:rPr>
+          <w:t>4</w:t>
+        </w:r>
+      </w:fldSimple>
       <w:r>
         <w:t xml:space="preserve"> PIC16F684</w:t>
       </w:r>
@@ -3309,31 +3257,18 @@
           <w:bCs/>
         </w:rPr>
       </w:pPr>
-      <w:bookmarkStart w:id="8" w:name="_Toc198107181"/>
+      <w:bookmarkStart w:id="8" w:name="_Toc198114487"/>
       <w:r>
         <w:t xml:space="preserve">Abbildung </w:t>
       </w:r>
-      <w:r>
-        <w:fldChar w:fldCharType="begin"/>
-      </w:r>
-      <w:r>
-        <w:instrText xml:space="preserve"> SEQ Abbildung \* ARABIC </w:instrText>
-      </w:r>
-      <w:r>
-        <w:fldChar w:fldCharType="separate"/>
-      </w:r>
-      <w:r>
-        <w:rPr>
-          <w:noProof/>
-        </w:rPr>
-        <w:t>5</w:t>
-      </w:r>
-      <w:r>
-        <w:rPr>
-          <w:noProof/>
-        </w:rPr>
-        <w:fldChar w:fldCharType="end"/>
-      </w:r>
+      <w:fldSimple w:instr=" SEQ Abbildung \* ARABIC ">
+        <w:r>
+          <w:rPr>
+            <w:noProof/>
+          </w:rPr>
+          <w:t>5</w:t>
+        </w:r>
+      </w:fldSimple>
       <w:r>
         <w:t xml:space="preserve"> LM358</w:t>
       </w:r>
@@ -3470,31 +3405,18 @@
       <w:pPr>
         <w:pStyle w:val="Beschriftung"/>
       </w:pPr>
-      <w:bookmarkStart w:id="9" w:name="_Toc198107182"/>
+      <w:bookmarkStart w:id="9" w:name="_Toc198114488"/>
       <w:r>
         <w:t xml:space="preserve">Abbildung </w:t>
       </w:r>
-      <w:r>
-        <w:fldChar w:fldCharType="begin"/>
-      </w:r>
-      <w:r>
-        <w:instrText xml:space="preserve"> SEQ Abbildung \* ARABIC </w:instrText>
-      </w:r>
-      <w:r>
-        <w:fldChar w:fldCharType="separate"/>
-      </w:r>
-      <w:r>
-        <w:rPr>
-          <w:noProof/>
-        </w:rPr>
-        <w:t>6</w:t>
-      </w:r>
-      <w:r>
-        <w:rPr>
-          <w:noProof/>
-        </w:rPr>
-        <w:fldChar w:fldCharType="end"/>
-      </w:r>
+      <w:fldSimple w:instr=" SEQ Abbildung \* ARABIC ">
+        <w:r>
+          <w:rPr>
+            <w:noProof/>
+          </w:rPr>
+          <w:t>6</w:t>
+        </w:r>
+      </w:fldSimple>
       <w:r>
         <w:t xml:space="preserve"> Carrier Board</w:t>
       </w:r>
@@ -3628,31 +3550,18 @@
       <w:pPr>
         <w:pStyle w:val="Beschriftung"/>
       </w:pPr>
-      <w:bookmarkStart w:id="10" w:name="_Toc198107183"/>
+      <w:bookmarkStart w:id="10" w:name="_Toc198114489"/>
       <w:r>
         <w:t xml:space="preserve">Abbildung </w:t>
       </w:r>
-      <w:r>
-        <w:fldChar w:fldCharType="begin"/>
-      </w:r>
-      <w:r>
-        <w:instrText xml:space="preserve"> SEQ Abbildung \* ARABIC </w:instrText>
-      </w:r>
-      <w:r>
-        <w:fldChar w:fldCharType="separate"/>
-      </w:r>
-      <w:r>
-        <w:rPr>
-          <w:noProof/>
-        </w:rPr>
-        <w:t>7</w:t>
-      </w:r>
-      <w:r>
-        <w:rPr>
-          <w:noProof/>
-        </w:rPr>
-        <w:fldChar w:fldCharType="end"/>
-      </w:r>
+      <w:fldSimple w:instr=" SEQ Abbildung \* ARABIC ">
+        <w:r>
+          <w:rPr>
+            <w:noProof/>
+          </w:rPr>
+          <w:t>7</w:t>
+        </w:r>
+      </w:fldSimple>
       <w:r>
         <w:t xml:space="preserve"> ESP32</w:t>
       </w:r>
@@ -3754,28 +3663,18 @@
       <w:pPr>
         <w:pStyle w:val="Beschriftung"/>
       </w:pPr>
-      <w:bookmarkStart w:id="12" w:name="_Toc198107184"/>
+      <w:bookmarkStart w:id="12" w:name="_Toc198114490"/>
       <w:r>
         <w:t xml:space="preserve">Abbildung </w:t>
       </w:r>
-      <w:r>
-        <w:fldChar w:fldCharType="begin"/>
-      </w:r>
-      <w:r>
-        <w:instrText xml:space="preserve"> SEQ Abbildung \* ARABIC </w:instrText>
-      </w:r>
-      <w:r>
-        <w:fldChar w:fldCharType="separate"/>
-      </w:r>
-      <w:r>
-        <w:rPr>
-          <w:noProof/>
-        </w:rPr>
-        <w:t>8</w:t>
-      </w:r>
-      <w:r>
-        <w:fldChar w:fldCharType="end"/>
-      </w:r>
+      <w:fldSimple w:instr=" SEQ Abbildung \* ARABIC ">
+        <w:r>
+          <w:rPr>
+            <w:noProof/>
+          </w:rPr>
+          <w:t>8</w:t>
+        </w:r>
+      </w:fldSimple>
       <w:r>
         <w:t xml:space="preserve"> DIP300-SOIC-16N</w:t>
       </w:r>
@@ -3784,13 +3683,7 @@
     <w:p>
       <w:r>
         <w:lastRenderedPageBreak/>
-        <w:t xml:space="preserve">DIP300-SOIC-16N ist ein Adapter, mit dem man einen SOIC-16-Chip, also einen kleinen SMD-Baustein mit 16 Anschlüssen, auf ein Steckbrett oder eine Lochrasterplatine setzen kann. Der Adapter wandelt die feinen, eng </w:t>
-      </w:r>
-      <w:r>
-        <w:t>beieinanderliegenden</w:t>
-      </w:r>
-      <w:r>
-        <w:t xml:space="preserve"> Pins in das grössere DIP300-Format um, das besser für Prototypenbau geeignet ist. So kann man den Chip einfacher testen und mit anderen Bauteilen verbinden.</w:t>
+        <w:t>DIP300-SOIC-16N ist ein Adapter, mit dem man einen SOIC-16-Chip, also einen kleinen SMD-Baustein mit 16 Anschlüssen, auf ein Steckbrett oder eine Lochrasterplatine setzen kann. Der Adapter wandelt die feinen, eng beieinanderliegenden Pins in das grössere DIP300-Format um, das besser für Prototypenbau geeignet ist. So kann man den Chip einfacher testen und mit anderen Bauteilen verbinden.</w:t>
       </w:r>
     </w:p>
     <w:p>
@@ -3883,28 +3776,18 @@
       <w:pPr>
         <w:pStyle w:val="Beschriftung"/>
       </w:pPr>
-      <w:bookmarkStart w:id="13" w:name="_Toc198107185"/>
+      <w:bookmarkStart w:id="13" w:name="_Toc198114491"/>
       <w:r>
         <w:t xml:space="preserve">Abbildung </w:t>
       </w:r>
-      <w:r>
-        <w:fldChar w:fldCharType="begin"/>
-      </w:r>
-      <w:r>
-        <w:instrText xml:space="preserve"> SEQ Abbildung \* ARABIC </w:instrText>
-      </w:r>
-      <w:r>
-        <w:fldChar w:fldCharType="separate"/>
-      </w:r>
-      <w:r>
-        <w:rPr>
-          <w:noProof/>
-        </w:rPr>
-        <w:t>9</w:t>
-      </w:r>
-      <w:r>
-        <w:fldChar w:fldCharType="end"/>
-      </w:r>
+      <w:fldSimple w:instr=" SEQ Abbildung \* ARABIC ">
+        <w:r>
+          <w:rPr>
+            <w:noProof/>
+          </w:rPr>
+          <w:t>9</w:t>
+        </w:r>
+      </w:fldSimple>
       <w:r>
         <w:t xml:space="preserve"> HRS-1B-07-GA</w:t>
       </w:r>
@@ -4335,27 +4218,14 @@
       <w:r>
         <w:t xml:space="preserve">Tabelle </w:t>
       </w:r>
-      <w:r>
-        <w:fldChar w:fldCharType="begin"/>
-      </w:r>
-      <w:r>
-        <w:instrText xml:space="preserve"> SEQ Tabelle \* ARABIC </w:instrText>
-      </w:r>
-      <w:r>
-        <w:fldChar w:fldCharType="separate"/>
-      </w:r>
-      <w:r>
-        <w:rPr>
-          <w:noProof/>
-        </w:rPr>
-        <w:t>1</w:t>
-      </w:r>
-      <w:r>
-        <w:rPr>
-          <w:noProof/>
-        </w:rPr>
-        <w:fldChar w:fldCharType="end"/>
-      </w:r>
+      <w:fldSimple w:instr=" SEQ Tabelle \* ARABIC ">
+        <w:r>
+          <w:rPr>
+            <w:noProof/>
+          </w:rPr>
+          <w:t>1</w:t>
+        </w:r>
+      </w:fldSimple>
       <w:r>
         <w:t xml:space="preserve"> Begriff und Ihre Bedeutung</w:t>
       </w:r>
@@ -4444,31 +4314,18 @@
       <w:pPr>
         <w:pStyle w:val="Beschriftung"/>
       </w:pPr>
-      <w:bookmarkStart w:id="17" w:name="_Toc198107186"/>
+      <w:bookmarkStart w:id="17" w:name="_Toc198114492"/>
       <w:r>
         <w:t xml:space="preserve">Abbildung </w:t>
       </w:r>
-      <w:r>
-        <w:fldChar w:fldCharType="begin"/>
-      </w:r>
-      <w:r>
-        <w:instrText xml:space="preserve"> SEQ Abbildung \* ARABIC </w:instrText>
-      </w:r>
-      <w:r>
-        <w:fldChar w:fldCharType="separate"/>
-      </w:r>
-      <w:r>
-        <w:rPr>
-          <w:noProof/>
-        </w:rPr>
-        <w:t>10</w:t>
-      </w:r>
-      <w:r>
-        <w:rPr>
-          <w:noProof/>
-        </w:rPr>
-        <w:fldChar w:fldCharType="end"/>
-      </w:r>
+      <w:fldSimple w:instr=" SEQ Abbildung \* ARABIC ">
+        <w:r>
+          <w:rPr>
+            <w:noProof/>
+          </w:rPr>
+          <w:t>10</w:t>
+        </w:r>
+      </w:fldSimple>
       <w:r>
         <w:t xml:space="preserve"> </w:t>
       </w:r>
@@ -4602,10 +4459,7 @@
         <w:t xml:space="preserve"> </w:t>
       </w:r>
       <w:r>
-        <w:t>Besonders</w:t>
-      </w:r>
-      <w:r>
-        <w:t xml:space="preserve"> </w:t>
+        <w:t xml:space="preserve">Besonders </w:t>
       </w:r>
       <w:r>
         <w:t>wichtig ist es</w:t>
@@ -4806,31 +4660,18 @@
       <w:pPr>
         <w:pStyle w:val="Beschriftung"/>
       </w:pPr>
-      <w:bookmarkStart w:id="19" w:name="_Toc198107187"/>
+      <w:bookmarkStart w:id="19" w:name="_Toc198114493"/>
       <w:r>
         <w:t xml:space="preserve">Abbildung </w:t>
       </w:r>
-      <w:r>
-        <w:fldChar w:fldCharType="begin"/>
-      </w:r>
-      <w:r>
-        <w:instrText xml:space="preserve"> SEQ Abbildung \* ARABIC </w:instrText>
-      </w:r>
-      <w:r>
-        <w:fldChar w:fldCharType="separate"/>
-      </w:r>
-      <w:r>
-        <w:rPr>
-          <w:noProof/>
-        </w:rPr>
-        <w:t>11</w:t>
-      </w:r>
-      <w:r>
-        <w:rPr>
-          <w:noProof/>
-        </w:rPr>
-        <w:fldChar w:fldCharType="end"/>
-      </w:r>
+      <w:fldSimple w:instr=" SEQ Abbildung \* ARABIC ">
+        <w:r>
+          <w:rPr>
+            <w:noProof/>
+          </w:rPr>
+          <w:t>11</w:t>
+        </w:r>
+      </w:fldSimple>
       <w:r>
         <w:t xml:space="preserve"> PIC16F684</w:t>
       </w:r>
@@ -4954,31 +4795,18 @@
       <w:pPr>
         <w:pStyle w:val="Beschriftung"/>
       </w:pPr>
-      <w:bookmarkStart w:id="21" w:name="_Toc198107188"/>
+      <w:bookmarkStart w:id="21" w:name="_Toc198114494"/>
       <w:r>
         <w:t xml:space="preserve">Abbildung </w:t>
       </w:r>
-      <w:r>
-        <w:fldChar w:fldCharType="begin"/>
-      </w:r>
-      <w:r>
-        <w:instrText xml:space="preserve"> SEQ Abbildung \* ARABIC </w:instrText>
-      </w:r>
-      <w:r>
-        <w:fldChar w:fldCharType="separate"/>
-      </w:r>
-      <w:r>
-        <w:rPr>
-          <w:noProof/>
-        </w:rPr>
-        <w:t>12</w:t>
-      </w:r>
-      <w:r>
-        <w:rPr>
-          <w:noProof/>
-        </w:rPr>
-        <w:fldChar w:fldCharType="end"/>
-      </w:r>
+      <w:fldSimple w:instr=" SEQ Abbildung \* ARABIC ">
+        <w:r>
+          <w:rPr>
+            <w:noProof/>
+          </w:rPr>
+          <w:t>12</w:t>
+        </w:r>
+      </w:fldSimple>
       <w:r>
         <w:t xml:space="preserve"> DIP300-SOIC-16N</w:t>
       </w:r>
@@ -5083,31 +4911,18 @@
           <w:noProof/>
         </w:rPr>
       </w:pPr>
-      <w:bookmarkStart w:id="22" w:name="_Toc198107189"/>
+      <w:bookmarkStart w:id="22" w:name="_Toc198114495"/>
       <w:r>
         <w:t xml:space="preserve">Abbildung </w:t>
       </w:r>
-      <w:r>
-        <w:fldChar w:fldCharType="begin"/>
-      </w:r>
-      <w:r>
-        <w:instrText xml:space="preserve"> SEQ Abbildung \* ARABIC </w:instrText>
-      </w:r>
-      <w:r>
-        <w:fldChar w:fldCharType="separate"/>
-      </w:r>
-      <w:r>
-        <w:rPr>
-          <w:noProof/>
-        </w:rPr>
-        <w:t>13</w:t>
-      </w:r>
-      <w:r>
-        <w:rPr>
-          <w:noProof/>
-        </w:rPr>
-        <w:fldChar w:fldCharType="end"/>
-      </w:r>
+      <w:fldSimple w:instr=" SEQ Abbildung \* ARABIC ">
+        <w:r>
+          <w:rPr>
+            <w:noProof/>
+          </w:rPr>
+          <w:t>13</w:t>
+        </w:r>
+      </w:fldSimple>
       <w:r>
         <w:rPr>
           <w:noProof/>
@@ -5206,31 +5021,18 @@
           <w:noProof/>
         </w:rPr>
       </w:pPr>
-      <w:bookmarkStart w:id="24" w:name="_Toc198107190"/>
+      <w:bookmarkStart w:id="24" w:name="_Toc198114496"/>
       <w:r>
         <w:t xml:space="preserve">Abbildung </w:t>
       </w:r>
-      <w:r>
-        <w:fldChar w:fldCharType="begin"/>
-      </w:r>
-      <w:r>
-        <w:instrText xml:space="preserve"> SEQ Abbildung \* ARABIC </w:instrText>
-      </w:r>
-      <w:r>
-        <w:fldChar w:fldCharType="separate"/>
-      </w:r>
-      <w:r>
-        <w:rPr>
-          <w:noProof/>
-        </w:rPr>
-        <w:t>14</w:t>
-      </w:r>
-      <w:r>
-        <w:rPr>
-          <w:noProof/>
-        </w:rPr>
-        <w:fldChar w:fldCharType="end"/>
-      </w:r>
+      <w:fldSimple w:instr=" SEQ Abbildung \* ARABIC ">
+        <w:r>
+          <w:rPr>
+            <w:noProof/>
+          </w:rPr>
+          <w:t>14</w:t>
+        </w:r>
+      </w:fldSimple>
       <w:r>
         <w:rPr>
           <w:noProof/>
@@ -5488,46 +5290,1025 @@
       <w:pPr>
         <w:pStyle w:val="Beschriftung"/>
       </w:pPr>
+      <w:bookmarkStart w:id="25" w:name="_Toc198114497"/>
       <w:r>
         <w:t xml:space="preserve">Abbildung </w:t>
       </w:r>
-      <w:r>
-        <w:fldChar w:fldCharType="begin"/>
-      </w:r>
-      <w:r>
-        <w:instrText xml:space="preserve"> SEQ Abbildung \* ARABIC </w:instrText>
-      </w:r>
-      <w:r>
-        <w:fldChar w:fldCharType="separate"/>
-      </w:r>
+      <w:fldSimple w:instr=" SEQ Abbildung \* ARABIC ">
+        <w:r>
+          <w:rPr>
+            <w:noProof/>
+          </w:rPr>
+          <w:t>15</w:t>
+        </w:r>
+      </w:fldSimple>
+      <w:r>
+        <w:t xml:space="preserve"> offene LED-Box</w:t>
+      </w:r>
+      <w:bookmarkEnd w:id="25"/>
+    </w:p>
+    <w:p>
+      <w:r>
+        <w:t>Ohne zusätzliche Komponente sieht die LED-Box, wenn Sie geöffnet ist, so aus</w:t>
+      </w:r>
+      <w:r>
+        <w:t>. Jetzt müssen wir noch ein Carrierboard mit ESP32 Chip, ein Qwiic Kabel</w:t>
+      </w:r>
+      <w:r>
+        <w:t>, welches ich nach aussen bringen muss, und alle anderen Kabel zum Stecken. Zuerst brauchen wir eine gute Position für den Carrierboard.</w:t>
+      </w:r>
+    </w:p>
+    <w:p>
+      <w:pPr>
+        <w:keepNext/>
+      </w:pPr>
       <w:r>
         <w:rPr>
           <w:noProof/>
         </w:rPr>
-        <w:t>15</w:t>
-      </w:r>
-      <w:r>
-        <w:fldChar w:fldCharType="end"/>
-      </w:r>
-      <w:r>
-        <w:t xml:space="preserve"> offene LED-Box</w:t>
-      </w:r>
-    </w:p>
-    <w:p>
-      <w:r>
-        <w:t>Ohne zusätzliche Komponente sieht die LED-Box, wenn Sie geöffnet ist, so aus</w:t>
-      </w:r>
-      <w:r>
-        <w:t xml:space="preserve">. Jetzt müssen wir noch ein Carrierboard mit ESP32 Chip, ein </w:t>
-      </w:r>
-      <w:proofErr w:type="spellStart"/>
-      <w:r>
-        <w:t>Qwiic</w:t>
-      </w:r>
-      <w:proofErr w:type="spellEnd"/>
-      <w:r>
-        <w:t xml:space="preserve"> Kabel welches man </w:t>
-      </w:r>
+        <w:drawing>
+          <wp:inline distT="0" distB="0" distL="0" distR="0" wp14:anchorId="0F47557F" wp14:editId="72C60FE6">
+            <wp:extent cx="1409138" cy="1880007"/>
+            <wp:effectExtent l="0" t="0" r="635" b="6350"/>
+            <wp:docPr id="1881971873" name="Grafik 11"/>
+            <wp:cNvGraphicFramePr>
+              <a:graphicFrameLocks xmlns:a="http://schemas.openxmlformats.org/drawingml/2006/main" noChangeAspect="1"/>
+            </wp:cNvGraphicFramePr>
+            <a:graphic xmlns:a="http://schemas.openxmlformats.org/drawingml/2006/main">
+              <a:graphicData uri="http://schemas.openxmlformats.org/drawingml/2006/picture">
+                <pic:pic xmlns:pic="http://schemas.openxmlformats.org/drawingml/2006/picture">
+                  <pic:nvPicPr>
+                    <pic:cNvPr id="0" name="Picture 1"/>
+                    <pic:cNvPicPr>
+                      <a:picLocks noChangeAspect="1" noChangeArrowheads="1"/>
+                    </pic:cNvPicPr>
+                  </pic:nvPicPr>
+                  <pic:blipFill>
+                    <a:blip r:embed="rId33" cstate="print">
+                      <a:extLst>
+                        <a:ext uri="{28A0092B-C50C-407E-A947-70E740481C1C}">
+                          <a14:useLocalDpi xmlns:a14="http://schemas.microsoft.com/office/drawing/2010/main" val="0"/>
+                        </a:ext>
+                      </a:extLst>
+                    </a:blip>
+                    <a:srcRect/>
+                    <a:stretch>
+                      <a:fillRect/>
+                    </a:stretch>
+                  </pic:blipFill>
+                  <pic:spPr bwMode="auto">
+                    <a:xfrm>
+                      <a:off x="0" y="0"/>
+                      <a:ext cx="1411589" cy="1883277"/>
+                    </a:xfrm>
+                    <a:prstGeom prst="rect">
+                      <a:avLst/>
+                    </a:prstGeom>
+                    <a:noFill/>
+                    <a:ln>
+                      <a:noFill/>
+                    </a:ln>
+                  </pic:spPr>
+                </pic:pic>
+              </a:graphicData>
+            </a:graphic>
+          </wp:inline>
+        </w:drawing>
+      </w:r>
+    </w:p>
+    <w:p>
+      <w:pPr>
+        <w:pStyle w:val="Beschriftung"/>
+      </w:pPr>
+      <w:bookmarkStart w:id="26" w:name="_Toc198114498"/>
+      <w:r>
+        <w:t xml:space="preserve">Abbildung </w:t>
+      </w:r>
+      <w:fldSimple w:instr=" SEQ Abbildung \* ARABIC ">
+        <w:r>
+          <w:rPr>
+            <w:noProof/>
+          </w:rPr>
+          <w:t>16</w:t>
+        </w:r>
+      </w:fldSimple>
+      <w:r>
+        <w:t xml:space="preserve"> offene LED-Box mit Carrier Board</w:t>
+      </w:r>
+      <w:bookmarkEnd w:id="26"/>
+    </w:p>
+    <w:p>
+      <w:r>
+        <w:t>Wenn wir den Carrierboard so platzieren, kann man leicht die Kabel vom LED-Screen zum Carrierboard bringen und es passt auch in die Hülle hinein. Jetzt muss ich noch das Qwiic Kabel nach aussen bringen und mit dem Carrierboard verbinden.</w:t>
+      </w:r>
+    </w:p>
+    <w:p>
+      <w:pPr>
+        <w:keepNext/>
+      </w:pPr>
+      <w:r>
+        <w:rPr>
+          <w:noProof/>
+        </w:rPr>
+        <w:drawing>
+          <wp:inline distT="0" distB="0" distL="0" distR="0" wp14:anchorId="7DEA7A42" wp14:editId="6CE39B34">
+            <wp:extent cx="1840403" cy="1353312"/>
+            <wp:effectExtent l="0" t="0" r="7620" b="0"/>
+            <wp:docPr id="774895778" name="Grafik 12"/>
+            <wp:cNvGraphicFramePr>
+              <a:graphicFrameLocks xmlns:a="http://schemas.openxmlformats.org/drawingml/2006/main" noChangeAspect="1"/>
+            </wp:cNvGraphicFramePr>
+            <a:graphic xmlns:a="http://schemas.openxmlformats.org/drawingml/2006/main">
+              <a:graphicData uri="http://schemas.openxmlformats.org/drawingml/2006/picture">
+                <pic:pic xmlns:pic="http://schemas.openxmlformats.org/drawingml/2006/picture">
+                  <pic:nvPicPr>
+                    <pic:cNvPr id="0" name="Picture 2"/>
+                    <pic:cNvPicPr>
+                      <a:picLocks noChangeAspect="1" noChangeArrowheads="1"/>
+                    </pic:cNvPicPr>
+                  </pic:nvPicPr>
+                  <pic:blipFill rotWithShape="1">
+                    <a:blip r:embed="rId34" cstate="print">
+                      <a:extLst>
+                        <a:ext uri="{28A0092B-C50C-407E-A947-70E740481C1C}">
+                          <a14:useLocalDpi xmlns:a14="http://schemas.microsoft.com/office/drawing/2010/main" val="0"/>
+                        </a:ext>
+                      </a:extLst>
+                    </a:blip>
+                    <a:srcRect l="12388" r="13766" b="27603"/>
+                    <a:stretch/>
+                  </pic:blipFill>
+                  <pic:spPr bwMode="auto">
+                    <a:xfrm>
+                      <a:off x="0" y="0"/>
+                      <a:ext cx="1851881" cy="1361752"/>
+                    </a:xfrm>
+                    <a:prstGeom prst="rect">
+                      <a:avLst/>
+                    </a:prstGeom>
+                    <a:noFill/>
+                    <a:ln>
+                      <a:noFill/>
+                    </a:ln>
+                    <a:extLst>
+                      <a:ext uri="{53640926-AAD7-44D8-BBD7-CCE9431645EC}">
+                        <a14:shadowObscured xmlns:a14="http://schemas.microsoft.com/office/drawing/2010/main"/>
+                      </a:ext>
+                    </a:extLst>
+                  </pic:spPr>
+                </pic:pic>
+              </a:graphicData>
+            </a:graphic>
+          </wp:inline>
+        </w:drawing>
+      </w:r>
+    </w:p>
+    <w:p>
+      <w:pPr>
+        <w:pStyle w:val="Beschriftung"/>
+      </w:pPr>
+      <w:bookmarkStart w:id="27" w:name="_Toc198114499"/>
+      <w:r>
+        <w:t xml:space="preserve">Abbildung </w:t>
+      </w:r>
+      <w:fldSimple w:instr=" SEQ Abbildung \* ARABIC ">
+        <w:r>
+          <w:rPr>
+            <w:noProof/>
+          </w:rPr>
+          <w:t>17</w:t>
+        </w:r>
+      </w:fldSimple>
+      <w:r>
+        <w:t xml:space="preserve"> Qwiic Konnektoren</w:t>
+      </w:r>
+      <w:bookmarkEnd w:id="27"/>
+    </w:p>
+    <w:p>
+      <w:r>
+        <w:t>Auf dem Bild sieht man, wo die Qwiic Konnektoren sind. Die Hülle der LED-Box hat an allen Ecken, 2 Löcher, durch diese Löcher kann ich das Qwiic-Kabel führen und damit das Kabel nach aussen bringen</w:t>
+      </w:r>
+      <w:r>
+        <w:t>.</w:t>
+      </w:r>
+    </w:p>
+    <w:p>
+      <w:pPr>
+        <w:keepNext/>
+      </w:pPr>
+      <w:r>
+        <w:rPr>
+          <w:noProof/>
+        </w:rPr>
+        <w:lastRenderedPageBreak/>
+        <w:drawing>
+          <wp:inline distT="0" distB="0" distL="0" distR="0" wp14:anchorId="679C3EBB" wp14:editId="55104D93">
+            <wp:extent cx="1894637" cy="1422145"/>
+            <wp:effectExtent l="0" t="0" r="0" b="6985"/>
+            <wp:docPr id="313223792" name="Grafik 13" descr="Ein Bild, das Im Haus enthält.&#10;&#10;KI-generierte Inhalte können fehlerhaft sein."/>
+            <wp:cNvGraphicFramePr>
+              <a:graphicFrameLocks xmlns:a="http://schemas.openxmlformats.org/drawingml/2006/main" noChangeAspect="1"/>
+            </wp:cNvGraphicFramePr>
+            <a:graphic xmlns:a="http://schemas.openxmlformats.org/drawingml/2006/main">
+              <a:graphicData uri="http://schemas.openxmlformats.org/drawingml/2006/picture">
+                <pic:pic xmlns:pic="http://schemas.openxmlformats.org/drawingml/2006/picture">
+                  <pic:nvPicPr>
+                    <pic:cNvPr id="313223792" name="Grafik 13" descr="Ein Bild, das Im Haus enthält.&#10;&#10;KI-generierte Inhalte können fehlerhaft sein."/>
+                    <pic:cNvPicPr>
+                      <a:picLocks noChangeAspect="1" noChangeArrowheads="1"/>
+                    </pic:cNvPicPr>
+                  </pic:nvPicPr>
+                  <pic:blipFill>
+                    <a:blip r:embed="rId35" cstate="print">
+                      <a:extLst>
+                        <a:ext uri="{28A0092B-C50C-407E-A947-70E740481C1C}">
+                          <a14:useLocalDpi xmlns:a14="http://schemas.microsoft.com/office/drawing/2010/main" val="0"/>
+                        </a:ext>
+                      </a:extLst>
+                    </a:blip>
+                    <a:srcRect/>
+                    <a:stretch>
+                      <a:fillRect/>
+                    </a:stretch>
+                  </pic:blipFill>
+                  <pic:spPr bwMode="auto">
+                    <a:xfrm>
+                      <a:off x="0" y="0"/>
+                      <a:ext cx="1896071" cy="1423221"/>
+                    </a:xfrm>
+                    <a:prstGeom prst="rect">
+                      <a:avLst/>
+                    </a:prstGeom>
+                    <a:noFill/>
+                    <a:ln>
+                      <a:noFill/>
+                    </a:ln>
+                  </pic:spPr>
+                </pic:pic>
+              </a:graphicData>
+            </a:graphic>
+          </wp:inline>
+        </w:drawing>
+      </w:r>
+    </w:p>
+    <w:p>
+      <w:pPr>
+        <w:pStyle w:val="Beschriftung"/>
+      </w:pPr>
+      <w:bookmarkStart w:id="28" w:name="_Toc198114500"/>
+      <w:r>
+        <w:t xml:space="preserve">Abbildung </w:t>
+      </w:r>
+      <w:fldSimple w:instr=" SEQ Abbildung \* ARABIC ">
+        <w:r>
+          <w:rPr>
+            <w:noProof/>
+          </w:rPr>
+          <w:t>18</w:t>
+        </w:r>
+      </w:fldSimple>
+      <w:r>
+        <w:t xml:space="preserve"> Hüllen Löcher</w:t>
+      </w:r>
+      <w:bookmarkEnd w:id="28"/>
+    </w:p>
+    <w:p>
+      <w:r>
+        <w:t xml:space="preserve">Also das Kabel geht vom Carrierboard geht wie im Bild gezeigt durch ein Loch im Eck nach aussen. </w:t>
+      </w:r>
+    </w:p>
+    <w:p>
+      <w:pPr>
+        <w:keepNext/>
+      </w:pPr>
+      <w:r>
+        <w:rPr>
+          <w:noProof/>
+        </w:rPr>
+        <mc:AlternateContent>
+          <mc:Choice Requires="wpi">
+            <w:drawing>
+              <wp:anchor distT="0" distB="0" distL="114300" distR="114300" simplePos="0" relativeHeight="251745280" behindDoc="0" locked="0" layoutInCell="1" allowOverlap="1" wp14:anchorId="2E8FAB08" wp14:editId="2A64421C">
+                <wp:simplePos x="0" y="0"/>
+                <wp:positionH relativeFrom="column">
+                  <wp:posOffset>3913042</wp:posOffset>
+                </wp:positionH>
+                <wp:positionV relativeFrom="paragraph">
+                  <wp:posOffset>1761851</wp:posOffset>
+                </wp:positionV>
+                <wp:extent cx="94680" cy="159840"/>
+                <wp:effectExtent l="95250" t="95250" r="19685" b="88265"/>
+                <wp:wrapNone/>
+                <wp:docPr id="216338103" name="Freihand 21"/>
+                <wp:cNvGraphicFramePr/>
+                <a:graphic xmlns:a="http://schemas.openxmlformats.org/drawingml/2006/main">
+                  <a:graphicData uri="http://schemas.microsoft.com/office/word/2010/wordprocessingInk">
+                    <w14:contentPart bwMode="auto" r:id="rId36">
+                      <w14:nvContentPartPr>
+                        <w14:cNvContentPartPr/>
+                      </w14:nvContentPartPr>
+                      <w14:xfrm>
+                        <a:off x="0" y="0"/>
+                        <a:ext cx="94680" cy="159840"/>
+                      </w14:xfrm>
+                    </w14:contentPart>
+                  </a:graphicData>
+                </a:graphic>
+              </wp:anchor>
+            </w:drawing>
+          </mc:Choice>
+          <mc:Fallback>
+            <w:pict>
+              <v:shapetype w14:anchorId="16B35818" id="_x0000_t75" coordsize="21600,21600" o:spt="75" o:preferrelative="t" path="m@4@5l@4@11@9@11@9@5xe" filled="f" stroked="f">
+                <v:stroke joinstyle="miter"/>
+                <v:formulas>
+                  <v:f eqn="if lineDrawn pixelLineWidth 0"/>
+                  <v:f eqn="sum @0 1 0"/>
+                  <v:f eqn="sum 0 0 @1"/>
+                  <v:f eqn="prod @2 1 2"/>
+                  <v:f eqn="prod @3 21600 pixelWidth"/>
+                  <v:f eqn="prod @3 21600 pixelHeight"/>
+                  <v:f eqn="sum @0 0 1"/>
+                  <v:f eqn="prod @6 1 2"/>
+                  <v:f eqn="prod @7 21600 pixelWidth"/>
+                  <v:f eqn="sum @8 21600 0"/>
+                  <v:f eqn="prod @7 21600 pixelHeight"/>
+                  <v:f eqn="sum @10 21600 0"/>
+                </v:formulas>
+                <v:path o:extrusionok="f" gradientshapeok="t" o:connecttype="rect"/>
+                <o:lock v:ext="edit" aspectratio="t"/>
+              </v:shapetype>
+              <v:shape id="Freihand 21" o:spid="_x0000_s1026" type="#_x0000_t75" style="position:absolute;margin-left:305.25pt;margin-top:135.9pt;width:13.1pt;height:18.3pt;z-index:251745280;visibility:visible;mso-wrap-style:square;mso-wrap-distance-left:9pt;mso-wrap-distance-top:0;mso-wrap-distance-right:9pt;mso-wrap-distance-bottom:0;mso-position-horizontal:absolute;mso-position-horizontal-relative:text;mso-position-vertical:absolute;mso-position-vertical-relative:text" o:gfxdata="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">
+                <v:imagedata r:id="rId37" o:title=""/>
+              </v:shape>
+            </w:pict>
+          </mc:Fallback>
+        </mc:AlternateContent>
+      </w:r>
+      <w:r>
+        <w:rPr>
+          <w:noProof/>
+        </w:rPr>
+        <mc:AlternateContent>
+          <mc:Choice Requires="wpi">
+            <w:drawing>
+              <wp:anchor distT="0" distB="0" distL="114300" distR="114300" simplePos="0" relativeHeight="251744256" behindDoc="0" locked="0" layoutInCell="1" allowOverlap="1" wp14:anchorId="6D8CD4F3" wp14:editId="79F6035B">
+                <wp:simplePos x="0" y="0"/>
+                <wp:positionH relativeFrom="column">
+                  <wp:posOffset>3865162</wp:posOffset>
+                </wp:positionH>
+                <wp:positionV relativeFrom="paragraph">
+                  <wp:posOffset>1750331</wp:posOffset>
+                </wp:positionV>
+                <wp:extent cx="63360" cy="119520"/>
+                <wp:effectExtent l="95250" t="95250" r="70485" b="90170"/>
+                <wp:wrapNone/>
+                <wp:docPr id="1622669365" name="Freihand 20"/>
+                <wp:cNvGraphicFramePr/>
+                <a:graphic xmlns:a="http://schemas.openxmlformats.org/drawingml/2006/main">
+                  <a:graphicData uri="http://schemas.microsoft.com/office/word/2010/wordprocessingInk">
+                    <w14:contentPart bwMode="auto" r:id="rId38">
+                      <w14:nvContentPartPr>
+                        <w14:cNvContentPartPr/>
+                      </w14:nvContentPartPr>
+                      <w14:xfrm>
+                        <a:off x="0" y="0"/>
+                        <a:ext cx="63360" cy="119520"/>
+                      </w14:xfrm>
+                    </w14:contentPart>
+                  </a:graphicData>
+                </a:graphic>
+              </wp:anchor>
+            </w:drawing>
+          </mc:Choice>
+          <mc:Fallback>
+            <w:pict>
+              <v:shape w14:anchorId="3D11D25D" id="Freihand 20" o:spid="_x0000_s1026" type="#_x0000_t75" style="position:absolute;margin-left:301.5pt;margin-top:135pt;width:10.7pt;height:15.05pt;z-index:251744256;visibility:visible;mso-wrap-style:square;mso-wrap-distance-left:9pt;mso-wrap-distance-top:0;mso-wrap-distance-right:9pt;mso-wrap-distance-bottom:0;mso-position-horizontal:absolute;mso-position-horizontal-relative:text;mso-position-vertical:absolute;mso-position-vertical-relative:text" o:gfxdata="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">
+                <v:imagedata r:id="rId39" o:title=""/>
+              </v:shape>
+            </w:pict>
+          </mc:Fallback>
+        </mc:AlternateContent>
+      </w:r>
+      <w:r>
+        <w:rPr>
+          <w:noProof/>
+        </w:rPr>
+        <mc:AlternateContent>
+          <mc:Choice Requires="wpi">
+            <w:drawing>
+              <wp:anchor distT="0" distB="0" distL="114300" distR="114300" simplePos="0" relativeHeight="251743232" behindDoc="0" locked="0" layoutInCell="1" allowOverlap="1" wp14:anchorId="7DF9EB04" wp14:editId="12C0BDD8">
+                <wp:simplePos x="0" y="0"/>
+                <wp:positionH relativeFrom="column">
+                  <wp:posOffset>2996842</wp:posOffset>
+                </wp:positionH>
+                <wp:positionV relativeFrom="paragraph">
+                  <wp:posOffset>1338491</wp:posOffset>
+                </wp:positionV>
+                <wp:extent cx="861120" cy="461880"/>
+                <wp:effectExtent l="95250" t="95250" r="91440" b="90805"/>
+                <wp:wrapNone/>
+                <wp:docPr id="1978392287" name="Freihand 19"/>
+                <wp:cNvGraphicFramePr/>
+                <a:graphic xmlns:a="http://schemas.openxmlformats.org/drawingml/2006/main">
+                  <a:graphicData uri="http://schemas.microsoft.com/office/word/2010/wordprocessingInk">
+                    <w14:contentPart bwMode="auto" r:id="rId40">
+                      <w14:nvContentPartPr>
+                        <w14:cNvContentPartPr/>
+                      </w14:nvContentPartPr>
+                      <w14:xfrm>
+                        <a:off x="0" y="0"/>
+                        <a:ext cx="861120" cy="461880"/>
+                      </w14:xfrm>
+                    </w14:contentPart>
+                  </a:graphicData>
+                </a:graphic>
+              </wp:anchor>
+            </w:drawing>
+          </mc:Choice>
+          <mc:Fallback>
+            <w:pict>
+              <v:shape w14:anchorId="517B2DDA" id="Freihand 19" o:spid="_x0000_s1026" type="#_x0000_t75" style="position:absolute;margin-left:233.15pt;margin-top:102.6pt;width:73.45pt;height:42pt;z-index:251743232;visibility:visible;mso-wrap-style:square;mso-wrap-distance-left:9pt;mso-wrap-distance-top:0;mso-wrap-distance-right:9pt;mso-wrap-distance-bottom:0;mso-position-horizontal:absolute;mso-position-horizontal-relative:text;mso-position-vertical:absolute;mso-position-vertical-relative:text" o:gfxdata="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">
+                <v:imagedata r:id="rId41" o:title=""/>
+              </v:shape>
+            </w:pict>
+          </mc:Fallback>
+        </mc:AlternateContent>
+      </w:r>
+      <w:r>
+        <w:rPr>
+          <w:noProof/>
+        </w:rPr>
+        <mc:AlternateContent>
+          <mc:Choice Requires="wpi">
+            <w:drawing>
+              <wp:anchor distT="0" distB="0" distL="114300" distR="114300" simplePos="0" relativeHeight="251742208" behindDoc="0" locked="0" layoutInCell="1" allowOverlap="1" wp14:anchorId="40ACD1D0" wp14:editId="59CC8D90">
+                <wp:simplePos x="0" y="0"/>
+                <wp:positionH relativeFrom="column">
+                  <wp:posOffset>444802</wp:posOffset>
+                </wp:positionH>
+                <wp:positionV relativeFrom="paragraph">
+                  <wp:posOffset>156219</wp:posOffset>
+                </wp:positionV>
+                <wp:extent cx="335880" cy="433440"/>
+                <wp:effectExtent l="95250" t="95250" r="102870" b="100330"/>
+                <wp:wrapNone/>
+                <wp:docPr id="703447970" name="Freihand 18"/>
+                <wp:cNvGraphicFramePr/>
+                <a:graphic xmlns:a="http://schemas.openxmlformats.org/drawingml/2006/main">
+                  <a:graphicData uri="http://schemas.microsoft.com/office/word/2010/wordprocessingInk">
+                    <w14:contentPart bwMode="auto" r:id="rId42">
+                      <w14:nvContentPartPr>
+                        <w14:cNvContentPartPr/>
+                      </w14:nvContentPartPr>
+                      <w14:xfrm>
+                        <a:off x="0" y="0"/>
+                        <a:ext cx="335880" cy="433440"/>
+                      </w14:xfrm>
+                    </w14:contentPart>
+                  </a:graphicData>
+                </a:graphic>
+              </wp:anchor>
+            </w:drawing>
+          </mc:Choice>
+          <mc:Fallback>
+            <w:pict>
+              <v:shape w14:anchorId="54F55A3C" id="Freihand 18" o:spid="_x0000_s1026" type="#_x0000_t75" style="position:absolute;margin-left:32.15pt;margin-top:9.5pt;width:32.15pt;height:39.8pt;z-index:251742208;visibility:visible;mso-wrap-style:square;mso-wrap-distance-left:9pt;mso-wrap-distance-top:0;mso-wrap-distance-right:9pt;mso-wrap-distance-bottom:0;mso-position-horizontal:absolute;mso-position-horizontal-relative:text;mso-position-vertical:absolute;mso-position-vertical-relative:text" o:gfxdata="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">
+                <v:imagedata r:id="rId43" o:title=""/>
+              </v:shape>
+            </w:pict>
+          </mc:Fallback>
+        </mc:AlternateContent>
+      </w:r>
+      <w:r>
+        <w:rPr>
+          <w:noProof/>
+        </w:rPr>
+        <w:drawing>
+          <wp:inline distT="0" distB="0" distL="0" distR="0" wp14:anchorId="6FFB6E72" wp14:editId="5931582B">
+            <wp:extent cx="1671851" cy="2228837"/>
+            <wp:effectExtent l="0" t="0" r="5080" b="635"/>
+            <wp:docPr id="211345674" name="Grafik 17"/>
+            <wp:cNvGraphicFramePr>
+              <a:graphicFrameLocks xmlns:a="http://schemas.openxmlformats.org/drawingml/2006/main" noChangeAspect="1"/>
+            </wp:cNvGraphicFramePr>
+            <a:graphic xmlns:a="http://schemas.openxmlformats.org/drawingml/2006/main">
+              <a:graphicData uri="http://schemas.openxmlformats.org/drawingml/2006/picture">
+                <pic:pic xmlns:pic="http://schemas.openxmlformats.org/drawingml/2006/picture">
+                  <pic:nvPicPr>
+                    <pic:cNvPr id="0" name="Picture 6"/>
+                    <pic:cNvPicPr>
+                      <a:picLocks noChangeAspect="1" noChangeArrowheads="1"/>
+                    </pic:cNvPicPr>
+                  </pic:nvPicPr>
+                  <pic:blipFill>
+                    <a:blip r:embed="rId44" cstate="print">
+                      <a:extLst>
+                        <a:ext uri="{28A0092B-C50C-407E-A947-70E740481C1C}">
+                          <a14:useLocalDpi xmlns:a14="http://schemas.microsoft.com/office/drawing/2010/main" val="0"/>
+                        </a:ext>
+                      </a:extLst>
+                    </a:blip>
+                    <a:srcRect/>
+                    <a:stretch>
+                      <a:fillRect/>
+                    </a:stretch>
+                  </pic:blipFill>
+                  <pic:spPr bwMode="auto">
+                    <a:xfrm>
+                      <a:off x="0" y="0"/>
+                      <a:ext cx="1675740" cy="2234022"/>
+                    </a:xfrm>
+                    <a:prstGeom prst="rect">
+                      <a:avLst/>
+                    </a:prstGeom>
+                    <a:noFill/>
+                    <a:ln>
+                      <a:noFill/>
+                    </a:ln>
+                  </pic:spPr>
+                </pic:pic>
+              </a:graphicData>
+            </a:graphic>
+          </wp:inline>
+        </w:drawing>
+      </w:r>
+      <w:r>
+        <w:rPr>
+          <w:noProof/>
+        </w:rPr>
+        <w:drawing>
+          <wp:inline distT="0" distB="0" distL="0" distR="0" wp14:anchorId="3AC7B8F5" wp14:editId="41C90E2B">
+            <wp:extent cx="2818262" cy="2115432"/>
+            <wp:effectExtent l="0" t="0" r="1270" b="0"/>
+            <wp:docPr id="1687867585" name="Grafik 13" descr="Ein Bild, das Im Haus enthält.&#10;&#10;KI-generierte Inhalte können fehlerhaft sein."/>
+            <wp:cNvGraphicFramePr>
+              <a:graphicFrameLocks xmlns:a="http://schemas.openxmlformats.org/drawingml/2006/main" noChangeAspect="1"/>
+            </wp:cNvGraphicFramePr>
+            <a:graphic xmlns:a="http://schemas.openxmlformats.org/drawingml/2006/main">
+              <a:graphicData uri="http://schemas.openxmlformats.org/drawingml/2006/picture">
+                <pic:pic xmlns:pic="http://schemas.openxmlformats.org/drawingml/2006/picture">
+                  <pic:nvPicPr>
+                    <pic:cNvPr id="1687867585" name="Grafik 13" descr="Ein Bild, das Im Haus enthält.&#10;&#10;KI-generierte Inhalte können fehlerhaft sein."/>
+                    <pic:cNvPicPr>
+                      <a:picLocks noChangeAspect="1" noChangeArrowheads="1"/>
+                    </pic:cNvPicPr>
+                  </pic:nvPicPr>
+                  <pic:blipFill>
+                    <a:blip r:embed="rId45" cstate="print">
+                      <a:extLst>
+                        <a:ext uri="{28A0092B-C50C-407E-A947-70E740481C1C}">
+                          <a14:useLocalDpi xmlns:a14="http://schemas.microsoft.com/office/drawing/2010/main" val="0"/>
+                        </a:ext>
+                      </a:extLst>
+                    </a:blip>
+                    <a:srcRect/>
+                    <a:stretch>
+                      <a:fillRect/>
+                    </a:stretch>
+                  </pic:blipFill>
+                  <pic:spPr bwMode="auto">
+                    <a:xfrm>
+                      <a:off x="0" y="0"/>
+                      <a:ext cx="2827189" cy="2122133"/>
+                    </a:xfrm>
+                    <a:prstGeom prst="rect">
+                      <a:avLst/>
+                    </a:prstGeom>
+                    <a:noFill/>
+                    <a:ln>
+                      <a:noFill/>
+                    </a:ln>
+                  </pic:spPr>
+                </pic:pic>
+              </a:graphicData>
+            </a:graphic>
+          </wp:inline>
+        </w:drawing>
+      </w:r>
+    </w:p>
+    <w:p>
+      <w:pPr>
+        <w:pStyle w:val="Beschriftung"/>
+      </w:pPr>
+      <w:bookmarkStart w:id="29" w:name="_Toc198114501"/>
+      <w:r>
+        <w:t xml:space="preserve">Abbildung </w:t>
+      </w:r>
+      <w:fldSimple w:instr=" SEQ Abbildung \* ARABIC ">
+        <w:r>
+          <w:rPr>
+            <w:noProof/>
+          </w:rPr>
+          <w:t>19</w:t>
+        </w:r>
+      </w:fldSimple>
+      <w:r>
+        <w:t xml:space="preserve"> Qwiic Kabel nach aussen</w:t>
+      </w:r>
+      <w:bookmarkEnd w:id="29"/>
+    </w:p>
+    <w:p>
+      <w:r>
+        <w:t>Die Restlichen kleine Kabel, kann ich dann einfach mit dem Carrierboard verbinden und dann die Box schliessen.</w:t>
+      </w:r>
+    </w:p>
+    <w:p>
+      <w:pPr>
+        <w:keepNext/>
+      </w:pPr>
+      <w:r>
+        <w:rPr>
+          <w:noProof/>
+        </w:rPr>
+        <mc:AlternateContent>
+          <mc:Choice Requires="wpi">
+            <w:drawing>
+              <wp:anchor distT="0" distB="0" distL="114300" distR="114300" simplePos="0" relativeHeight="251758592" behindDoc="0" locked="0" layoutInCell="1" allowOverlap="1" wp14:anchorId="3D341A4A" wp14:editId="506E61C4">
+                <wp:simplePos x="0" y="0"/>
+                <wp:positionH relativeFrom="column">
+                  <wp:posOffset>37655</wp:posOffset>
+                </wp:positionH>
+                <wp:positionV relativeFrom="paragraph">
+                  <wp:posOffset>515834</wp:posOffset>
+                </wp:positionV>
+                <wp:extent cx="28080" cy="50400"/>
+                <wp:effectExtent l="57150" t="76200" r="48260" b="64135"/>
+                <wp:wrapNone/>
+                <wp:docPr id="1999178567" name="Freihand 39"/>
+                <wp:cNvGraphicFramePr/>
+                <a:graphic xmlns:a="http://schemas.openxmlformats.org/drawingml/2006/main">
+                  <a:graphicData uri="http://schemas.microsoft.com/office/word/2010/wordprocessingInk">
+                    <w14:contentPart bwMode="auto" r:id="rId46">
+                      <w14:nvContentPartPr>
+                        <w14:cNvContentPartPr/>
+                      </w14:nvContentPartPr>
+                      <w14:xfrm>
+                        <a:off x="0" y="0"/>
+                        <a:ext cx="28080" cy="50400"/>
+                      </w14:xfrm>
+                    </w14:contentPart>
+                  </a:graphicData>
+                </a:graphic>
+              </wp:anchor>
+            </w:drawing>
+          </mc:Choice>
+          <mc:Fallback>
+            <w:pict>
+              <v:shape w14:anchorId="0E06DD55" id="Freihand 39" o:spid="_x0000_s1026" type="#_x0000_t75" style="position:absolute;margin-left:1.55pt;margin-top:39.2pt;width:5pt;height:6.75pt;z-index:251758592;visibility:visible;mso-wrap-style:square;mso-wrap-distance-left:9pt;mso-wrap-distance-top:0;mso-wrap-distance-right:9pt;mso-wrap-distance-bottom:0;mso-position-horizontal:absolute;mso-position-horizontal-relative:text;mso-position-vertical:absolute;mso-position-vertical-relative:text" o:gfxdata="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">
+                <v:imagedata r:id="rId47" o:title=""/>
+              </v:shape>
+            </w:pict>
+          </mc:Fallback>
+        </mc:AlternateContent>
+      </w:r>
+      <w:r>
+        <w:rPr>
+          <w:noProof/>
+        </w:rPr>
+        <mc:AlternateContent>
+          <mc:Choice Requires="wpi">
+            <w:drawing>
+              <wp:anchor distT="0" distB="0" distL="114300" distR="114300" simplePos="0" relativeHeight="251757568" behindDoc="0" locked="0" layoutInCell="1" allowOverlap="1" wp14:anchorId="1569DA6A" wp14:editId="6FD17B69">
+                <wp:simplePos x="0" y="0"/>
+                <wp:positionH relativeFrom="column">
+                  <wp:posOffset>73295</wp:posOffset>
+                </wp:positionH>
+                <wp:positionV relativeFrom="paragraph">
+                  <wp:posOffset>552914</wp:posOffset>
+                </wp:positionV>
+                <wp:extent cx="100080" cy="33120"/>
+                <wp:effectExtent l="76200" t="57150" r="71755" b="62230"/>
+                <wp:wrapNone/>
+                <wp:docPr id="1799115721" name="Freihand 37"/>
+                <wp:cNvGraphicFramePr/>
+                <a:graphic xmlns:a="http://schemas.openxmlformats.org/drawingml/2006/main">
+                  <a:graphicData uri="http://schemas.microsoft.com/office/word/2010/wordprocessingInk">
+                    <w14:contentPart bwMode="auto" r:id="rId48">
+                      <w14:nvContentPartPr>
+                        <w14:cNvContentPartPr/>
+                      </w14:nvContentPartPr>
+                      <w14:xfrm>
+                        <a:off x="0" y="0"/>
+                        <a:ext cx="100080" cy="33120"/>
+                      </w14:xfrm>
+                    </w14:contentPart>
+                  </a:graphicData>
+                </a:graphic>
+              </wp:anchor>
+            </w:drawing>
+          </mc:Choice>
+          <mc:Fallback>
+            <w:pict>
+              <v:shape w14:anchorId="0B5825D7" id="Freihand 37" o:spid="_x0000_s1026" type="#_x0000_t75" style="position:absolute;margin-left:4.35pt;margin-top:42.15pt;width:10.75pt;height:5.4pt;z-index:251757568;visibility:visible;mso-wrap-style:square;mso-wrap-distance-left:9pt;mso-wrap-distance-top:0;mso-wrap-distance-right:9pt;mso-wrap-distance-bottom:0;mso-position-horizontal:absolute;mso-position-horizontal-relative:text;mso-position-vertical:absolute;mso-position-vertical-relative:text" o:gfxdata="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">
+                <v:imagedata r:id="rId49" o:title=""/>
+              </v:shape>
+            </w:pict>
+          </mc:Fallback>
+        </mc:AlternateContent>
+      </w:r>
+      <w:r>
+        <w:rPr>
+          <w:noProof/>
+        </w:rPr>
+        <mc:AlternateContent>
+          <mc:Choice Requires="wpi">
+            <w:drawing>
+              <wp:anchor distT="0" distB="0" distL="114300" distR="114300" simplePos="0" relativeHeight="251756544" behindDoc="0" locked="0" layoutInCell="1" allowOverlap="1" wp14:anchorId="41E99FFB" wp14:editId="5352C596">
+                <wp:simplePos x="0" y="0"/>
+                <wp:positionH relativeFrom="column">
+                  <wp:posOffset>448775</wp:posOffset>
+                </wp:positionH>
+                <wp:positionV relativeFrom="paragraph">
+                  <wp:posOffset>621314</wp:posOffset>
+                </wp:positionV>
+                <wp:extent cx="203760" cy="204480"/>
+                <wp:effectExtent l="76200" t="57150" r="25400" b="62230"/>
+                <wp:wrapNone/>
+                <wp:docPr id="31633062" name="Freihand 35"/>
+                <wp:cNvGraphicFramePr/>
+                <a:graphic xmlns:a="http://schemas.openxmlformats.org/drawingml/2006/main">
+                  <a:graphicData uri="http://schemas.microsoft.com/office/word/2010/wordprocessingInk">
+                    <w14:contentPart bwMode="auto" r:id="rId50">
+                      <w14:nvContentPartPr>
+                        <w14:cNvContentPartPr/>
+                      </w14:nvContentPartPr>
+                      <w14:xfrm>
+                        <a:off x="0" y="0"/>
+                        <a:ext cx="203760" cy="204480"/>
+                      </w14:xfrm>
+                    </w14:contentPart>
+                  </a:graphicData>
+                </a:graphic>
+              </wp:anchor>
+            </w:drawing>
+          </mc:Choice>
+          <mc:Fallback>
+            <w:pict>
+              <v:shape w14:anchorId="65BEA717" id="Freihand 35" o:spid="_x0000_s1026" type="#_x0000_t75" style="position:absolute;margin-left:33.95pt;margin-top:47.5pt;width:18.9pt;height:18.9pt;z-index:251756544;visibility:visible;mso-wrap-style:square;mso-wrap-distance-left:9pt;mso-wrap-distance-top:0;mso-wrap-distance-right:9pt;mso-wrap-distance-bottom:0;mso-position-horizontal:absolute;mso-position-horizontal-relative:text;mso-position-vertical:absolute;mso-position-vertical-relative:text" o:gfxdata="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">
+                <v:imagedata r:id="rId51" o:title=""/>
+              </v:shape>
+            </w:pict>
+          </mc:Fallback>
+        </mc:AlternateContent>
+      </w:r>
+      <w:r>
+        <w:rPr>
+          <w:noProof/>
+        </w:rPr>
+        <mc:AlternateContent>
+          <mc:Choice Requires="wpi">
+            <w:drawing>
+              <wp:anchor distT="0" distB="0" distL="114300" distR="114300" simplePos="0" relativeHeight="251755520" behindDoc="0" locked="0" layoutInCell="1" allowOverlap="1" wp14:anchorId="4BF4747D" wp14:editId="4C8682B2">
+                <wp:simplePos x="0" y="0"/>
+                <wp:positionH relativeFrom="column">
+                  <wp:posOffset>995680</wp:posOffset>
+                </wp:positionH>
+                <wp:positionV relativeFrom="paragraph">
+                  <wp:posOffset>567690</wp:posOffset>
+                </wp:positionV>
+                <wp:extent cx="225655" cy="168275"/>
+                <wp:effectExtent l="38100" t="38100" r="3175" b="41275"/>
+                <wp:wrapNone/>
+                <wp:docPr id="1077752853" name="Freihand 34"/>
+                <wp:cNvGraphicFramePr/>
+                <a:graphic xmlns:a="http://schemas.openxmlformats.org/drawingml/2006/main">
+                  <a:graphicData uri="http://schemas.microsoft.com/office/word/2010/wordprocessingInk">
+                    <w14:contentPart bwMode="auto" r:id="rId52">
+                      <w14:nvContentPartPr>
+                        <w14:cNvContentPartPr/>
+                      </w14:nvContentPartPr>
+                      <w14:xfrm>
+                        <a:off x="0" y="0"/>
+                        <a:ext cx="225655" cy="168275"/>
+                      </w14:xfrm>
+                    </w14:contentPart>
+                  </a:graphicData>
+                </a:graphic>
+              </wp:anchor>
+            </w:drawing>
+          </mc:Choice>
+          <mc:Fallback>
+            <w:pict>
+              <v:shape w14:anchorId="416420AD" id="Freihand 34" o:spid="_x0000_s1026" type="#_x0000_t75" style="position:absolute;margin-left:77.9pt;margin-top:44.2pt;width:18.75pt;height:14.2pt;z-index:251755520;visibility:visible;mso-wrap-style:square;mso-wrap-distance-left:9pt;mso-wrap-distance-top:0;mso-wrap-distance-right:9pt;mso-wrap-distance-bottom:0;mso-position-horizontal:absolute;mso-position-horizontal-relative:text;mso-position-vertical:absolute;mso-position-vertical-relative:text" o:gfxdata="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">
+                <v:imagedata r:id="rId53" o:title=""/>
+              </v:shape>
+            </w:pict>
+          </mc:Fallback>
+        </mc:AlternateContent>
+      </w:r>
+      <w:r>
+        <w:rPr>
+          <w:noProof/>
+        </w:rPr>
+        <mc:AlternateContent>
+          <mc:Choice Requires="wpi">
+            <w:drawing>
+              <wp:anchor distT="0" distB="0" distL="114300" distR="114300" simplePos="0" relativeHeight="251748352" behindDoc="0" locked="0" layoutInCell="1" allowOverlap="1" wp14:anchorId="595F3D67" wp14:editId="301D9B39">
+                <wp:simplePos x="0" y="0"/>
+                <wp:positionH relativeFrom="column">
+                  <wp:posOffset>1227815</wp:posOffset>
+                </wp:positionH>
+                <wp:positionV relativeFrom="paragraph">
+                  <wp:posOffset>526634</wp:posOffset>
+                </wp:positionV>
+                <wp:extent cx="74160" cy="200880"/>
+                <wp:effectExtent l="38100" t="38100" r="40640" b="46990"/>
+                <wp:wrapNone/>
+                <wp:docPr id="767182743" name="Freihand 27"/>
+                <wp:cNvGraphicFramePr/>
+                <a:graphic xmlns:a="http://schemas.openxmlformats.org/drawingml/2006/main">
+                  <a:graphicData uri="http://schemas.microsoft.com/office/word/2010/wordprocessingInk">
+                    <w14:contentPart bwMode="auto" r:id="rId54">
+                      <w14:nvContentPartPr>
+                        <w14:cNvContentPartPr/>
+                      </w14:nvContentPartPr>
+                      <w14:xfrm>
+                        <a:off x="0" y="0"/>
+                        <a:ext cx="74160" cy="200880"/>
+                      </w14:xfrm>
+                    </w14:contentPart>
+                  </a:graphicData>
+                </a:graphic>
+              </wp:anchor>
+            </w:drawing>
+          </mc:Choice>
+          <mc:Fallback>
+            <w:pict>
+              <v:shape w14:anchorId="2642DD4A" id="Freihand 27" o:spid="_x0000_s1026" type="#_x0000_t75" style="position:absolute;margin-left:96.2pt;margin-top:40.95pt;width:6.85pt;height:16.8pt;z-index:251748352;visibility:visible;mso-wrap-style:square;mso-wrap-distance-left:9pt;mso-wrap-distance-top:0;mso-wrap-distance-right:9pt;mso-wrap-distance-bottom:0;mso-position-horizontal:absolute;mso-position-horizontal-relative:text;mso-position-vertical:absolute;mso-position-vertical-relative:text" o:gfxdata="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">
+                <v:imagedata r:id="rId55" o:title=""/>
+              </v:shape>
+            </w:pict>
+          </mc:Fallback>
+        </mc:AlternateContent>
+      </w:r>
+      <w:r>
+        <w:rPr>
+          <w:noProof/>
+        </w:rPr>
+        <mc:AlternateContent>
+          <mc:Choice Requires="wpi">
+            <w:drawing>
+              <wp:anchor distT="0" distB="0" distL="114300" distR="114300" simplePos="0" relativeHeight="251747328" behindDoc="0" locked="0" layoutInCell="1" allowOverlap="1" wp14:anchorId="3B7C57AD" wp14:editId="3AD2D575">
+                <wp:simplePos x="0" y="0"/>
+                <wp:positionH relativeFrom="column">
+                  <wp:posOffset>1271015</wp:posOffset>
+                </wp:positionH>
+                <wp:positionV relativeFrom="paragraph">
+                  <wp:posOffset>520514</wp:posOffset>
+                </wp:positionV>
+                <wp:extent cx="128520" cy="209880"/>
+                <wp:effectExtent l="38100" t="38100" r="43180" b="38100"/>
+                <wp:wrapNone/>
+                <wp:docPr id="1745635278" name="Freihand 26"/>
+                <wp:cNvGraphicFramePr/>
+                <a:graphic xmlns:a="http://schemas.openxmlformats.org/drawingml/2006/main">
+                  <a:graphicData uri="http://schemas.microsoft.com/office/word/2010/wordprocessingInk">
+                    <w14:contentPart bwMode="auto" r:id="rId56">
+                      <w14:nvContentPartPr>
+                        <w14:cNvContentPartPr/>
+                      </w14:nvContentPartPr>
+                      <w14:xfrm>
+                        <a:off x="0" y="0"/>
+                        <a:ext cx="128520" cy="209880"/>
+                      </w14:xfrm>
+                    </w14:contentPart>
+                  </a:graphicData>
+                </a:graphic>
+              </wp:anchor>
+            </w:drawing>
+          </mc:Choice>
+          <mc:Fallback>
+            <w:pict>
+              <v:shape w14:anchorId="4DDE6FE8" id="Freihand 26" o:spid="_x0000_s1026" type="#_x0000_t75" style="position:absolute;margin-left:99.6pt;margin-top:40.5pt;width:11.1pt;height:17.55pt;z-index:251747328;visibility:visible;mso-wrap-style:square;mso-wrap-distance-left:9pt;mso-wrap-distance-top:0;mso-wrap-distance-right:9pt;mso-wrap-distance-bottom:0;mso-position-horizontal:absolute;mso-position-horizontal-relative:text;mso-position-vertical:absolute;mso-position-vertical-relative:text" o:gfxdata="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">
+                <v:imagedata r:id="rId57" o:title=""/>
+              </v:shape>
+            </w:pict>
+          </mc:Fallback>
+        </mc:AlternateContent>
+      </w:r>
+      <w:r>
+        <w:rPr>
+          <w:noProof/>
+        </w:rPr>
+        <mc:AlternateContent>
+          <mc:Choice Requires="wpi">
+            <w:drawing>
+              <wp:anchor distT="0" distB="0" distL="114300" distR="114300" simplePos="0" relativeHeight="251746304" behindDoc="0" locked="0" layoutInCell="1" allowOverlap="1" wp14:anchorId="2F93B7EF" wp14:editId="7AAA8634">
+                <wp:simplePos x="0" y="0"/>
+                <wp:positionH relativeFrom="column">
+                  <wp:posOffset>1344095</wp:posOffset>
+                </wp:positionH>
+                <wp:positionV relativeFrom="paragraph">
+                  <wp:posOffset>575954</wp:posOffset>
+                </wp:positionV>
+                <wp:extent cx="176400" cy="157680"/>
+                <wp:effectExtent l="38100" t="38100" r="52705" b="52070"/>
+                <wp:wrapNone/>
+                <wp:docPr id="1721658279" name="Freihand 25"/>
+                <wp:cNvGraphicFramePr/>
+                <a:graphic xmlns:a="http://schemas.openxmlformats.org/drawingml/2006/main">
+                  <a:graphicData uri="http://schemas.microsoft.com/office/word/2010/wordprocessingInk">
+                    <w14:contentPart bwMode="auto" r:id="rId58">
+                      <w14:nvContentPartPr>
+                        <w14:cNvContentPartPr/>
+                      </w14:nvContentPartPr>
+                      <w14:xfrm>
+                        <a:off x="0" y="0"/>
+                        <a:ext cx="176400" cy="157680"/>
+                      </w14:xfrm>
+                    </w14:contentPart>
+                  </a:graphicData>
+                </a:graphic>
+              </wp:anchor>
+            </w:drawing>
+          </mc:Choice>
+          <mc:Fallback>
+            <w:pict>
+              <v:shape w14:anchorId="63394DC1" id="Freihand 25" o:spid="_x0000_s1026" type="#_x0000_t75" style="position:absolute;margin-left:105.35pt;margin-top:44.85pt;width:14.9pt;height:13.4pt;z-index:251746304;visibility:visible;mso-wrap-style:square;mso-wrap-distance-left:9pt;mso-wrap-distance-top:0;mso-wrap-distance-right:9pt;mso-wrap-distance-bottom:0;mso-position-horizontal:absolute;mso-position-horizontal-relative:text;mso-position-vertical:absolute;mso-position-vertical-relative:text" o:gfxdata="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">
+                <v:imagedata r:id="rId59" o:title=""/>
+              </v:shape>
+            </w:pict>
+          </mc:Fallback>
+        </mc:AlternateContent>
+      </w:r>
+      <w:r>
+        <w:rPr>
+          <w:noProof/>
+        </w:rPr>
+        <w:drawing>
+          <wp:inline distT="0" distB="0" distL="0" distR="0" wp14:anchorId="500A1D25" wp14:editId="35A97A64">
+            <wp:extent cx="2054811" cy="2647288"/>
+            <wp:effectExtent l="8573" t="0" r="0" b="0"/>
+            <wp:docPr id="1267367379" name="Grafik 23"/>
+            <wp:cNvGraphicFramePr>
+              <a:graphicFrameLocks xmlns:a="http://schemas.openxmlformats.org/drawingml/2006/main" noChangeAspect="1"/>
+            </wp:cNvGraphicFramePr>
+            <a:graphic xmlns:a="http://schemas.openxmlformats.org/drawingml/2006/main">
+              <a:graphicData uri="http://schemas.openxmlformats.org/drawingml/2006/picture">
+                <pic:pic xmlns:pic="http://schemas.openxmlformats.org/drawingml/2006/picture">
+                  <pic:nvPicPr>
+                    <pic:cNvPr id="0" name="Picture 8"/>
+                    <pic:cNvPicPr>
+                      <a:picLocks noChangeAspect="1" noChangeArrowheads="1"/>
+                    </pic:cNvPicPr>
+                  </pic:nvPicPr>
+                  <pic:blipFill rotWithShape="1">
+                    <a:blip r:embed="rId60" cstate="print">
+                      <a:extLst>
+                        <a:ext uri="{28A0092B-C50C-407E-A947-70E740481C1C}">
+                          <a14:useLocalDpi xmlns:a14="http://schemas.microsoft.com/office/drawing/2010/main" val="0"/>
+                        </a:ext>
+                      </a:extLst>
+                    </a:blip>
+                    <a:srcRect l="9462" t="13179" r="8905" b="7947"/>
+                    <a:stretch/>
+                  </pic:blipFill>
+                  <pic:spPr bwMode="auto">
+                    <a:xfrm rot="16200000">
+                      <a:off x="0" y="0"/>
+                      <a:ext cx="2058099" cy="2651524"/>
+                    </a:xfrm>
+                    <a:prstGeom prst="rect">
+                      <a:avLst/>
+                    </a:prstGeom>
+                    <a:noFill/>
+                    <a:ln>
+                      <a:noFill/>
+                    </a:ln>
+                    <a:extLst>
+                      <a:ext uri="{53640926-AAD7-44D8-BBD7-CCE9431645EC}">
+                        <a14:shadowObscured xmlns:a14="http://schemas.microsoft.com/office/drawing/2010/main"/>
+                      </a:ext>
+                    </a:extLst>
+                  </pic:spPr>
+                </pic:pic>
+              </a:graphicData>
+            </a:graphic>
+          </wp:inline>
+        </w:drawing>
+      </w:r>
+    </w:p>
+    <w:p>
+      <w:pPr>
+        <w:pStyle w:val="Beschriftung"/>
+      </w:pPr>
+      <w:bookmarkStart w:id="30" w:name="_Toc198114502"/>
+      <w:r>
+        <w:t xml:space="preserve">Abbildung </w:t>
+      </w:r>
+      <w:fldSimple w:instr=" SEQ Abbildung \* ARABIC ">
+        <w:r>
+          <w:rPr>
+            <w:noProof/>
+          </w:rPr>
+          <w:t>20</w:t>
+        </w:r>
+      </w:fldSimple>
+      <w:r>
+        <w:t xml:space="preserve"> Offene LED-Box mit Kabel</w:t>
+      </w:r>
+      <w:bookmarkEnd w:id="30"/>
     </w:p>
     <w:p>
       <w:pPr>
@@ -5536,7 +6317,7 @@
           <w:color w:val="CCCC00" w:themeColor="text2"/>
         </w:rPr>
       </w:pPr>
-      <w:bookmarkStart w:id="25" w:name="_Toc198107088"/>
+      <w:bookmarkStart w:id="31" w:name="_Toc198107088"/>
       <w:r>
         <w:lastRenderedPageBreak/>
         <w:t>Verzeichnisse</w:t>
@@ -5547,7 +6328,7 @@
         </w:rPr>
         <w:t>.</w:t>
       </w:r>
-      <w:bookmarkEnd w:id="25"/>
+      <w:bookmarkEnd w:id="31"/>
     </w:p>
     <w:p>
       <w:pPr>
@@ -5556,14 +6337,14 @@
           <w:noProof/>
         </w:rPr>
       </w:pPr>
-      <w:bookmarkStart w:id="26" w:name="_Toc117236043"/>
-      <w:bookmarkStart w:id="27" w:name="_Toc198107089"/>
+      <w:bookmarkStart w:id="32" w:name="_Toc117236043"/>
+      <w:bookmarkStart w:id="33" w:name="_Toc198107089"/>
       <w:r>
         <w:t>Abbildungen</w:t>
       </w:r>
-      <w:bookmarkStart w:id="28" w:name="_Toc117236044"/>
-      <w:bookmarkEnd w:id="26"/>
-      <w:bookmarkEnd w:id="27"/>
+      <w:bookmarkStart w:id="34" w:name="_Toc117236044"/>
+      <w:bookmarkEnd w:id="32"/>
+      <w:bookmarkEnd w:id="33"/>
       <w:r>
         <w:fldChar w:fldCharType="begin"/>
       </w:r>
@@ -5590,7 +6371,7 @@
           <w14:ligatures w14:val="standardContextual"/>
         </w:rPr>
       </w:pPr>
-      <w:hyperlink w:anchor="_Toc198107177" w:history="1">
+      <w:hyperlink w:anchor="_Toc198114483" w:history="1">
         <w:r>
           <w:rPr>
             <w:rStyle w:val="Hyperlink"/>
@@ -5617,7 +6398,7 @@
             <w:noProof/>
             <w:webHidden/>
           </w:rPr>
-          <w:instrText xml:space="preserve"> PAGEREF _Toc198107177 \h </w:instrText>
+          <w:instrText xml:space="preserve"> PAGEREF _Toc198114483 \h </w:instrText>
         </w:r>
         <w:r>
           <w:rPr>
@@ -5664,7 +6445,7 @@
           <w14:ligatures w14:val="standardContextual"/>
         </w:rPr>
       </w:pPr>
-      <w:hyperlink w:anchor="_Toc198107178" w:history="1">
+      <w:hyperlink w:anchor="_Toc198114484" w:history="1">
         <w:r>
           <w:rPr>
             <w:rStyle w:val="Hyperlink"/>
@@ -5691,7 +6472,7 @@
             <w:noProof/>
             <w:webHidden/>
           </w:rPr>
-          <w:instrText xml:space="preserve"> PAGEREF _Toc198107178 \h </w:instrText>
+          <w:instrText xml:space="preserve"> PAGEREF _Toc198114484 \h </w:instrText>
         </w:r>
         <w:r>
           <w:rPr>
@@ -5738,7 +6519,7 @@
           <w14:ligatures w14:val="standardContextual"/>
         </w:rPr>
       </w:pPr>
-      <w:hyperlink w:anchor="_Toc198107179" w:history="1">
+      <w:hyperlink w:anchor="_Toc198114485" w:history="1">
         <w:r>
           <w:rPr>
             <w:rStyle w:val="Hyperlink"/>
@@ -5765,7 +6546,7 @@
             <w:noProof/>
             <w:webHidden/>
           </w:rPr>
-          <w:instrText xml:space="preserve"> PAGEREF _Toc198107179 \h </w:instrText>
+          <w:instrText xml:space="preserve"> PAGEREF _Toc198114485 \h </w:instrText>
         </w:r>
         <w:r>
           <w:rPr>
@@ -5812,7 +6593,7 @@
           <w14:ligatures w14:val="standardContextual"/>
         </w:rPr>
       </w:pPr>
-      <w:hyperlink w:anchor="_Toc198107180" w:history="1">
+      <w:hyperlink w:anchor="_Toc198114486" w:history="1">
         <w:r>
           <w:rPr>
             <w:rStyle w:val="Hyperlink"/>
@@ -5839,7 +6620,7 @@
             <w:noProof/>
             <w:webHidden/>
           </w:rPr>
-          <w:instrText xml:space="preserve"> PAGEREF _Toc198107180 \h </w:instrText>
+          <w:instrText xml:space="preserve"> PAGEREF _Toc198114486 \h </w:instrText>
         </w:r>
         <w:r>
           <w:rPr>
@@ -5886,7 +6667,7 @@
           <w14:ligatures w14:val="standardContextual"/>
         </w:rPr>
       </w:pPr>
-      <w:hyperlink w:anchor="_Toc198107181" w:history="1">
+      <w:hyperlink w:anchor="_Toc198114487" w:history="1">
         <w:r>
           <w:rPr>
             <w:rStyle w:val="Hyperlink"/>
@@ -5913,7 +6694,7 @@
             <w:noProof/>
             <w:webHidden/>
           </w:rPr>
-          <w:instrText xml:space="preserve"> PAGEREF _Toc198107181 \h </w:instrText>
+          <w:instrText xml:space="preserve"> PAGEREF _Toc198114487 \h </w:instrText>
         </w:r>
         <w:r>
           <w:rPr>
@@ -5960,7 +6741,7 @@
           <w14:ligatures w14:val="standardContextual"/>
         </w:rPr>
       </w:pPr>
-      <w:hyperlink w:anchor="_Toc198107182" w:history="1">
+      <w:hyperlink w:anchor="_Toc198114488" w:history="1">
         <w:r>
           <w:rPr>
             <w:rStyle w:val="Hyperlink"/>
@@ -5987,7 +6768,7 @@
             <w:noProof/>
             <w:webHidden/>
           </w:rPr>
-          <w:instrText xml:space="preserve"> PAGEREF _Toc198107182 \h </w:instrText>
+          <w:instrText xml:space="preserve"> PAGEREF _Toc198114488 \h </w:instrText>
         </w:r>
         <w:r>
           <w:rPr>
@@ -6034,7 +6815,7 @@
           <w14:ligatures w14:val="standardContextual"/>
         </w:rPr>
       </w:pPr>
-      <w:hyperlink w:anchor="_Toc198107183" w:history="1">
+      <w:hyperlink w:anchor="_Toc198114489" w:history="1">
         <w:r>
           <w:rPr>
             <w:rStyle w:val="Hyperlink"/>
@@ -6061,7 +6842,7 @@
             <w:noProof/>
             <w:webHidden/>
           </w:rPr>
-          <w:instrText xml:space="preserve"> PAGEREF _Toc198107183 \h </w:instrText>
+          <w:instrText xml:space="preserve"> PAGEREF _Toc198114489 \h </w:instrText>
         </w:r>
         <w:r>
           <w:rPr>
@@ -6108,7 +6889,7 @@
           <w14:ligatures w14:val="standardContextual"/>
         </w:rPr>
       </w:pPr>
-      <w:hyperlink w:anchor="_Toc198107184" w:history="1">
+      <w:hyperlink w:anchor="_Toc198114490" w:history="1">
         <w:r>
           <w:rPr>
             <w:rStyle w:val="Hyperlink"/>
@@ -6135,7 +6916,7 @@
             <w:noProof/>
             <w:webHidden/>
           </w:rPr>
-          <w:instrText xml:space="preserve"> PAGEREF _Toc198107184 \h </w:instrText>
+          <w:instrText xml:space="preserve"> PAGEREF _Toc198114490 \h </w:instrText>
         </w:r>
         <w:r>
           <w:rPr>
@@ -6182,7 +6963,7 @@
           <w14:ligatures w14:val="standardContextual"/>
         </w:rPr>
       </w:pPr>
-      <w:hyperlink w:anchor="_Toc198107185" w:history="1">
+      <w:hyperlink w:anchor="_Toc198114491" w:history="1">
         <w:r>
           <w:rPr>
             <w:rStyle w:val="Hyperlink"/>
@@ -6209,7 +6990,7 @@
             <w:noProof/>
             <w:webHidden/>
           </w:rPr>
-          <w:instrText xml:space="preserve"> PAGEREF _Toc198107185 \h </w:instrText>
+          <w:instrText xml:space="preserve"> PAGEREF _Toc198114491 \h </w:instrText>
         </w:r>
         <w:r>
           <w:rPr>
@@ -6256,7 +7037,7 @@
           <w14:ligatures w14:val="standardContextual"/>
         </w:rPr>
       </w:pPr>
-      <w:hyperlink w:anchor="_Toc198107186" w:history="1">
+      <w:hyperlink w:anchor="_Toc198114492" w:history="1">
         <w:r>
           <w:rPr>
             <w:rStyle w:val="Hyperlink"/>
@@ -6283,7 +7064,7 @@
             <w:noProof/>
             <w:webHidden/>
           </w:rPr>
-          <w:instrText xml:space="preserve"> PAGEREF _Toc198107186 \h </w:instrText>
+          <w:instrText xml:space="preserve"> PAGEREF _Toc198114492 \h </w:instrText>
         </w:r>
         <w:r>
           <w:rPr>
@@ -6330,7 +7111,7 @@
           <w14:ligatures w14:val="standardContextual"/>
         </w:rPr>
       </w:pPr>
-      <w:hyperlink w:anchor="_Toc198107187" w:history="1">
+      <w:hyperlink w:anchor="_Toc198114493" w:history="1">
         <w:r>
           <w:rPr>
             <w:rStyle w:val="Hyperlink"/>
@@ -6357,7 +7138,7 @@
             <w:noProof/>
             <w:webHidden/>
           </w:rPr>
-          <w:instrText xml:space="preserve"> PAGEREF _Toc198107187 \h </w:instrText>
+          <w:instrText xml:space="preserve"> PAGEREF _Toc198114493 \h </w:instrText>
         </w:r>
         <w:r>
           <w:rPr>
@@ -6404,7 +7185,7 @@
           <w14:ligatures w14:val="standardContextual"/>
         </w:rPr>
       </w:pPr>
-      <w:hyperlink w:anchor="_Toc198107188" w:history="1">
+      <w:hyperlink w:anchor="_Toc198114494" w:history="1">
         <w:r>
           <w:rPr>
             <w:rStyle w:val="Hyperlink"/>
@@ -6431,7 +7212,7 @@
             <w:noProof/>
             <w:webHidden/>
           </w:rPr>
-          <w:instrText xml:space="preserve"> PAGEREF _Toc198107188 \h </w:instrText>
+          <w:instrText xml:space="preserve"> PAGEREF _Toc198114494 \h </w:instrText>
         </w:r>
         <w:r>
           <w:rPr>
@@ -6478,7 +7259,7 @@
           <w14:ligatures w14:val="standardContextual"/>
         </w:rPr>
       </w:pPr>
-      <w:hyperlink w:anchor="_Toc198107189" w:history="1">
+      <w:hyperlink w:anchor="_Toc198114495" w:history="1">
         <w:r>
           <w:rPr>
             <w:rStyle w:val="Hyperlink"/>
@@ -6505,7 +7286,7 @@
             <w:noProof/>
             <w:webHidden/>
           </w:rPr>
-          <w:instrText xml:space="preserve"> PAGEREF _Toc198107189 \h </w:instrText>
+          <w:instrText xml:space="preserve"> PAGEREF _Toc198114495 \h </w:instrText>
         </w:r>
         <w:r>
           <w:rPr>
@@ -6552,7 +7333,7 @@
           <w14:ligatures w14:val="standardContextual"/>
         </w:rPr>
       </w:pPr>
-      <w:hyperlink w:anchor="_Toc198107190" w:history="1">
+      <w:hyperlink w:anchor="_Toc198114496" w:history="1">
         <w:r>
           <w:rPr>
             <w:rStyle w:val="Hyperlink"/>
@@ -6579,7 +7360,7 @@
             <w:noProof/>
             <w:webHidden/>
           </w:rPr>
-          <w:instrText xml:space="preserve"> PAGEREF _Toc198107190 \h </w:instrText>
+          <w:instrText xml:space="preserve"> PAGEREF _Toc198114496 \h </w:instrText>
         </w:r>
         <w:r>
           <w:rPr>
@@ -6609,23 +7390,6 @@
           <w:fldChar w:fldCharType="end"/>
         </w:r>
       </w:hyperlink>
-    </w:p>
-    <w:p>
-      <w:r>
-        <w:fldChar w:fldCharType="end"/>
-      </w:r>
-    </w:p>
-    <w:p/>
-    <w:p>
-      <w:pPr>
-        <w:pStyle w:val="berschrift2"/>
-      </w:pPr>
-      <w:bookmarkStart w:id="29" w:name="_Toc198107090"/>
-      <w:r>
-        <w:t>Tabellen</w:t>
-      </w:r>
-      <w:bookmarkEnd w:id="28"/>
-      <w:bookmarkEnd w:id="29"/>
     </w:p>
     <w:p>
       <w:pPr>
@@ -6643,6 +7407,467 @@
           <w14:ligatures w14:val="standardContextual"/>
         </w:rPr>
       </w:pPr>
+      <w:hyperlink w:anchor="_Toc198114497" w:history="1">
+        <w:r>
+          <w:rPr>
+            <w:rStyle w:val="Hyperlink"/>
+            <w:noProof/>
+          </w:rPr>
+          <w:t>Abbildung 15 offene LED-Box</w:t>
+        </w:r>
+        <w:r>
+          <w:rPr>
+            <w:noProof/>
+            <w:webHidden/>
+          </w:rPr>
+          <w:tab/>
+        </w:r>
+        <w:r>
+          <w:rPr>
+            <w:noProof/>
+            <w:webHidden/>
+          </w:rPr>
+          <w:fldChar w:fldCharType="begin"/>
+        </w:r>
+        <w:r>
+          <w:rPr>
+            <w:noProof/>
+            <w:webHidden/>
+          </w:rPr>
+          <w:instrText xml:space="preserve"> PAGEREF _Toc198114497 \h </w:instrText>
+        </w:r>
+        <w:r>
+          <w:rPr>
+            <w:noProof/>
+            <w:webHidden/>
+          </w:rPr>
+        </w:r>
+        <w:r>
+          <w:rPr>
+            <w:noProof/>
+            <w:webHidden/>
+          </w:rPr>
+          <w:fldChar w:fldCharType="separate"/>
+        </w:r>
+        <w:r>
+          <w:rPr>
+            <w:noProof/>
+            <w:webHidden/>
+          </w:rPr>
+          <w:t>10</w:t>
+        </w:r>
+        <w:r>
+          <w:rPr>
+            <w:noProof/>
+            <w:webHidden/>
+          </w:rPr>
+          <w:fldChar w:fldCharType="end"/>
+        </w:r>
+      </w:hyperlink>
+    </w:p>
+    <w:p>
+      <w:pPr>
+        <w:pStyle w:val="Abbildungsverzeichnis"/>
+        <w:tabs>
+          <w:tab w:val="right" w:leader="dot" w:pos="9346"/>
+        </w:tabs>
+        <w:rPr>
+          <w:rFonts w:asciiTheme="minorHAnsi" w:eastAsiaTheme="minorEastAsia" w:hAnsiTheme="minorHAnsi" w:cstheme="minorBidi"/>
+          <w:noProof/>
+          <w:kern w:val="2"/>
+          <w:sz w:val="24"/>
+          <w:szCs w:val="24"/>
+          <w:lang w:eastAsia="de-CH"/>
+          <w14:ligatures w14:val="standardContextual"/>
+        </w:rPr>
+      </w:pPr>
+      <w:hyperlink w:anchor="_Toc198114498" w:history="1">
+        <w:r>
+          <w:rPr>
+            <w:rStyle w:val="Hyperlink"/>
+            <w:noProof/>
+          </w:rPr>
+          <w:t>Abbildung 16 offene LED-Box mit Carrier Board</w:t>
+        </w:r>
+        <w:r>
+          <w:rPr>
+            <w:noProof/>
+            <w:webHidden/>
+          </w:rPr>
+          <w:tab/>
+        </w:r>
+        <w:r>
+          <w:rPr>
+            <w:noProof/>
+            <w:webHidden/>
+          </w:rPr>
+          <w:fldChar w:fldCharType="begin"/>
+        </w:r>
+        <w:r>
+          <w:rPr>
+            <w:noProof/>
+            <w:webHidden/>
+          </w:rPr>
+          <w:instrText xml:space="preserve"> PAGEREF _Toc198114498 \h </w:instrText>
+        </w:r>
+        <w:r>
+          <w:rPr>
+            <w:noProof/>
+            <w:webHidden/>
+          </w:rPr>
+        </w:r>
+        <w:r>
+          <w:rPr>
+            <w:noProof/>
+            <w:webHidden/>
+          </w:rPr>
+          <w:fldChar w:fldCharType="separate"/>
+        </w:r>
+        <w:r>
+          <w:rPr>
+            <w:noProof/>
+            <w:webHidden/>
+          </w:rPr>
+          <w:t>10</w:t>
+        </w:r>
+        <w:r>
+          <w:rPr>
+            <w:noProof/>
+            <w:webHidden/>
+          </w:rPr>
+          <w:fldChar w:fldCharType="end"/>
+        </w:r>
+      </w:hyperlink>
+    </w:p>
+    <w:p>
+      <w:pPr>
+        <w:pStyle w:val="Abbildungsverzeichnis"/>
+        <w:tabs>
+          <w:tab w:val="right" w:leader="dot" w:pos="9346"/>
+        </w:tabs>
+        <w:rPr>
+          <w:rFonts w:asciiTheme="minorHAnsi" w:eastAsiaTheme="minorEastAsia" w:hAnsiTheme="minorHAnsi" w:cstheme="minorBidi"/>
+          <w:noProof/>
+          <w:kern w:val="2"/>
+          <w:sz w:val="24"/>
+          <w:szCs w:val="24"/>
+          <w:lang w:eastAsia="de-CH"/>
+          <w14:ligatures w14:val="standardContextual"/>
+        </w:rPr>
+      </w:pPr>
+      <w:hyperlink w:anchor="_Toc198114499" w:history="1">
+        <w:r>
+          <w:rPr>
+            <w:rStyle w:val="Hyperlink"/>
+            <w:noProof/>
+          </w:rPr>
+          <w:t>Abbildung 17 Qwiic Konnektoren</w:t>
+        </w:r>
+        <w:r>
+          <w:rPr>
+            <w:noProof/>
+            <w:webHidden/>
+          </w:rPr>
+          <w:tab/>
+        </w:r>
+        <w:r>
+          <w:rPr>
+            <w:noProof/>
+            <w:webHidden/>
+          </w:rPr>
+          <w:fldChar w:fldCharType="begin"/>
+        </w:r>
+        <w:r>
+          <w:rPr>
+            <w:noProof/>
+            <w:webHidden/>
+          </w:rPr>
+          <w:instrText xml:space="preserve"> PAGEREF _Toc198114499 \h </w:instrText>
+        </w:r>
+        <w:r>
+          <w:rPr>
+            <w:noProof/>
+            <w:webHidden/>
+          </w:rPr>
+        </w:r>
+        <w:r>
+          <w:rPr>
+            <w:noProof/>
+            <w:webHidden/>
+          </w:rPr>
+          <w:fldChar w:fldCharType="separate"/>
+        </w:r>
+        <w:r>
+          <w:rPr>
+            <w:noProof/>
+            <w:webHidden/>
+          </w:rPr>
+          <w:t>10</w:t>
+        </w:r>
+        <w:r>
+          <w:rPr>
+            <w:noProof/>
+            <w:webHidden/>
+          </w:rPr>
+          <w:fldChar w:fldCharType="end"/>
+        </w:r>
+      </w:hyperlink>
+    </w:p>
+    <w:p>
+      <w:pPr>
+        <w:pStyle w:val="Abbildungsverzeichnis"/>
+        <w:tabs>
+          <w:tab w:val="right" w:leader="dot" w:pos="9346"/>
+        </w:tabs>
+        <w:rPr>
+          <w:rFonts w:asciiTheme="minorHAnsi" w:eastAsiaTheme="minorEastAsia" w:hAnsiTheme="minorHAnsi" w:cstheme="minorBidi"/>
+          <w:noProof/>
+          <w:kern w:val="2"/>
+          <w:sz w:val="24"/>
+          <w:szCs w:val="24"/>
+          <w:lang w:eastAsia="de-CH"/>
+          <w14:ligatures w14:val="standardContextual"/>
+        </w:rPr>
+      </w:pPr>
+      <w:hyperlink w:anchor="_Toc198114500" w:history="1">
+        <w:r>
+          <w:rPr>
+            <w:rStyle w:val="Hyperlink"/>
+            <w:noProof/>
+          </w:rPr>
+          <w:t>Abbildung 18 Hüllen Löcher</w:t>
+        </w:r>
+        <w:r>
+          <w:rPr>
+            <w:noProof/>
+            <w:webHidden/>
+          </w:rPr>
+          <w:tab/>
+        </w:r>
+        <w:r>
+          <w:rPr>
+            <w:noProof/>
+            <w:webHidden/>
+          </w:rPr>
+          <w:fldChar w:fldCharType="begin"/>
+        </w:r>
+        <w:r>
+          <w:rPr>
+            <w:noProof/>
+            <w:webHidden/>
+          </w:rPr>
+          <w:instrText xml:space="preserve"> PAGEREF _Toc198114500 \h </w:instrText>
+        </w:r>
+        <w:r>
+          <w:rPr>
+            <w:noProof/>
+            <w:webHidden/>
+          </w:rPr>
+        </w:r>
+        <w:r>
+          <w:rPr>
+            <w:noProof/>
+            <w:webHidden/>
+          </w:rPr>
+          <w:fldChar w:fldCharType="separate"/>
+        </w:r>
+        <w:r>
+          <w:rPr>
+            <w:noProof/>
+            <w:webHidden/>
+          </w:rPr>
+          <w:t>11</w:t>
+        </w:r>
+        <w:r>
+          <w:rPr>
+            <w:noProof/>
+            <w:webHidden/>
+          </w:rPr>
+          <w:fldChar w:fldCharType="end"/>
+        </w:r>
+      </w:hyperlink>
+    </w:p>
+    <w:p>
+      <w:pPr>
+        <w:pStyle w:val="Abbildungsverzeichnis"/>
+        <w:tabs>
+          <w:tab w:val="right" w:leader="dot" w:pos="9346"/>
+        </w:tabs>
+        <w:rPr>
+          <w:rFonts w:asciiTheme="minorHAnsi" w:eastAsiaTheme="minorEastAsia" w:hAnsiTheme="minorHAnsi" w:cstheme="minorBidi"/>
+          <w:noProof/>
+          <w:kern w:val="2"/>
+          <w:sz w:val="24"/>
+          <w:szCs w:val="24"/>
+          <w:lang w:eastAsia="de-CH"/>
+          <w14:ligatures w14:val="standardContextual"/>
+        </w:rPr>
+      </w:pPr>
+      <w:hyperlink w:anchor="_Toc198114501" w:history="1">
+        <w:r>
+          <w:rPr>
+            <w:rStyle w:val="Hyperlink"/>
+            <w:noProof/>
+          </w:rPr>
+          <w:t>Abbildung 19 Qwiic Kabel nach aussen</w:t>
+        </w:r>
+        <w:r>
+          <w:rPr>
+            <w:noProof/>
+            <w:webHidden/>
+          </w:rPr>
+          <w:tab/>
+        </w:r>
+        <w:r>
+          <w:rPr>
+            <w:noProof/>
+            <w:webHidden/>
+          </w:rPr>
+          <w:fldChar w:fldCharType="begin"/>
+        </w:r>
+        <w:r>
+          <w:rPr>
+            <w:noProof/>
+            <w:webHidden/>
+          </w:rPr>
+          <w:instrText xml:space="preserve"> PAGEREF _Toc198114501 \h </w:instrText>
+        </w:r>
+        <w:r>
+          <w:rPr>
+            <w:noProof/>
+            <w:webHidden/>
+          </w:rPr>
+        </w:r>
+        <w:r>
+          <w:rPr>
+            <w:noProof/>
+            <w:webHidden/>
+          </w:rPr>
+          <w:fldChar w:fldCharType="separate"/>
+        </w:r>
+        <w:r>
+          <w:rPr>
+            <w:noProof/>
+            <w:webHidden/>
+          </w:rPr>
+          <w:t>11</w:t>
+        </w:r>
+        <w:r>
+          <w:rPr>
+            <w:noProof/>
+            <w:webHidden/>
+          </w:rPr>
+          <w:fldChar w:fldCharType="end"/>
+        </w:r>
+      </w:hyperlink>
+    </w:p>
+    <w:p>
+      <w:pPr>
+        <w:pStyle w:val="Abbildungsverzeichnis"/>
+        <w:tabs>
+          <w:tab w:val="right" w:leader="dot" w:pos="9346"/>
+        </w:tabs>
+        <w:rPr>
+          <w:rFonts w:asciiTheme="minorHAnsi" w:eastAsiaTheme="minorEastAsia" w:hAnsiTheme="minorHAnsi" w:cstheme="minorBidi"/>
+          <w:noProof/>
+          <w:kern w:val="2"/>
+          <w:sz w:val="24"/>
+          <w:szCs w:val="24"/>
+          <w:lang w:eastAsia="de-CH"/>
+          <w14:ligatures w14:val="standardContextual"/>
+        </w:rPr>
+      </w:pPr>
+      <w:hyperlink w:anchor="_Toc198114502" w:history="1">
+        <w:r>
+          <w:rPr>
+            <w:rStyle w:val="Hyperlink"/>
+            <w:noProof/>
+          </w:rPr>
+          <w:t>Abbildung 20 Offene LED-Box mit Kabel</w:t>
+        </w:r>
+        <w:r>
+          <w:rPr>
+            <w:noProof/>
+            <w:webHidden/>
+          </w:rPr>
+          <w:tab/>
+        </w:r>
+        <w:r>
+          <w:rPr>
+            <w:noProof/>
+            <w:webHidden/>
+          </w:rPr>
+          <w:fldChar w:fldCharType="begin"/>
+        </w:r>
+        <w:r>
+          <w:rPr>
+            <w:noProof/>
+            <w:webHidden/>
+          </w:rPr>
+          <w:instrText xml:space="preserve"> PAGEREF _Toc198114502 \h </w:instrText>
+        </w:r>
+        <w:r>
+          <w:rPr>
+            <w:noProof/>
+            <w:webHidden/>
+          </w:rPr>
+        </w:r>
+        <w:r>
+          <w:rPr>
+            <w:noProof/>
+            <w:webHidden/>
+          </w:rPr>
+          <w:fldChar w:fldCharType="separate"/>
+        </w:r>
+        <w:r>
+          <w:rPr>
+            <w:noProof/>
+            <w:webHidden/>
+          </w:rPr>
+          <w:t>11</w:t>
+        </w:r>
+        <w:r>
+          <w:rPr>
+            <w:noProof/>
+            <w:webHidden/>
+          </w:rPr>
+          <w:fldChar w:fldCharType="end"/>
+        </w:r>
+      </w:hyperlink>
+    </w:p>
+    <w:p>
+      <w:r>
+        <w:fldChar w:fldCharType="end"/>
+      </w:r>
+    </w:p>
+    <w:p/>
+    <w:p>
+      <w:pPr>
+        <w:pStyle w:val="berschrift2"/>
+      </w:pPr>
+      <w:bookmarkStart w:id="35" w:name="_Toc198107090"/>
+      <w:r>
+        <w:t>Tabellen</w:t>
+      </w:r>
+      <w:bookmarkEnd w:id="34"/>
+      <w:bookmarkEnd w:id="35"/>
+    </w:p>
+    <w:p>
+      <w:pPr>
+        <w:pStyle w:val="Abbildungsverzeichnis"/>
+        <w:tabs>
+          <w:tab w:val="right" w:leader="dot" w:pos="9346"/>
+        </w:tabs>
+        <w:rPr>
+          <w:rFonts w:asciiTheme="minorHAnsi" w:eastAsiaTheme="minorEastAsia" w:hAnsiTheme="minorHAnsi" w:cstheme="minorBidi"/>
+          <w:noProof/>
+          <w:kern w:val="2"/>
+          <w:sz w:val="24"/>
+          <w:szCs w:val="24"/>
+          <w:lang w:eastAsia="de-CH"/>
+          <w14:ligatures w14:val="standardContextual"/>
+        </w:rPr>
+      </w:pPr>
       <w:r>
         <w:fldChar w:fldCharType="begin"/>
       </w:r>
@@ -6720,18 +7945,18 @@
       </w:r>
     </w:p>
     <w:p>
-      <w:bookmarkStart w:id="30" w:name="_Toc117236045"/>
+      <w:bookmarkStart w:id="36" w:name="_Toc117236045"/>
     </w:p>
     <w:p>
       <w:pPr>
         <w:pStyle w:val="berschrift2"/>
       </w:pPr>
-      <w:bookmarkStart w:id="31" w:name="_Toc198107091"/>
+      <w:bookmarkStart w:id="37" w:name="_Toc198107091"/>
       <w:r>
         <w:t>Quellen</w:t>
       </w:r>
-      <w:bookmarkEnd w:id="30"/>
-      <w:bookmarkEnd w:id="31"/>
+      <w:bookmarkEnd w:id="36"/>
+      <w:bookmarkEnd w:id="37"/>
     </w:p>
     <w:p>
       <w:pPr>
@@ -6784,10 +8009,10 @@
       </w:r>
     </w:p>
     <w:sectPr>
-      <w:headerReference w:type="default" r:id="rId33"/>
-      <w:footerReference w:type="default" r:id="rId34"/>
-      <w:headerReference w:type="first" r:id="rId35"/>
-      <w:footerReference w:type="first" r:id="rId36"/>
+      <w:headerReference w:type="default" r:id="rId61"/>
+      <w:footerReference w:type="default" r:id="rId62"/>
+      <w:headerReference w:type="first" r:id="rId63"/>
+      <w:footerReference w:type="first" r:id="rId64"/>
       <w:pgSz w:w="11906" w:h="16838"/>
       <w:pgMar w:top="851" w:right="1274" w:bottom="993" w:left="1276" w:header="510" w:footer="567" w:gutter="0"/>
       <w:cols w:space="708"/>
@@ -10860,6 +12085,7 @@
   <w:style w:type="character" w:default="1" w:styleId="Absatz-Standardschriftart">
     <w:name w:val="Default Paragraph Font"/>
     <w:uiPriority w:val="1"/>
+    <w:semiHidden/>
     <w:unhideWhenUsed/>
   </w:style>
   <w:style w:type="table" w:default="1" w:styleId="NormaleTabelle">
@@ -11503,7 +12729,9 @@
   </w:compat>
   <w:rsids>
     <w:rsidRoot w:val="00752300"/>
+    <w:rsid w:val="000C2C8C"/>
     <w:rsid w:val="0015238F"/>
+    <w:rsid w:val="0021005D"/>
     <w:rsid w:val="002D10B1"/>
     <w:rsid w:val="003208D2"/>
     <w:rsid w:val="00321724"/>
@@ -12038,6 +13266,122 @@
 </inkml:ink>
 </file>
 
+<file path=word/ink/ink10.xml><?xml version="1.0" encoding="utf-8"?>
+<inkml:ink xmlns:inkml="http://www.w3.org/2003/InkML">
+  <inkml:definitions>
+    <inkml:context xml:id="ctx0">
+      <inkml:inkSource xml:id="inkSrc0">
+        <inkml:traceFormat>
+          <inkml:channel name="X" type="integer" min="-2.14748E9" max="2.14748E9" units="cm"/>
+          <inkml:channel name="Y" type="integer" min="-2.14748E9" max="2.14748E9" units="cm"/>
+          <inkml:channel name="F" type="integer" max="32767" units="dev"/>
+        </inkml:traceFormat>
+        <inkml:channelProperties>
+          <inkml:channelProperty channel="X" name="resolution" value="1000" units="1/cm"/>
+          <inkml:channelProperty channel="Y" name="resolution" value="1000" units="1/cm"/>
+          <inkml:channelProperty channel="F" name="resolution" value="0" units="1/dev"/>
+        </inkml:channelProperties>
+      </inkml:inkSource>
+      <inkml:timestamp xml:id="ts0" timeString="2025-05-14T09:26:17.394"/>
+    </inkml:context>
+    <inkml:brush xml:id="br0">
+      <inkml:brushProperty name="width" value="0.035" units="cm"/>
+      <inkml:brushProperty name="height" value="0.035" units="cm"/>
+      <inkml:brushProperty name="color" value="#E71224"/>
+    </inkml:brush>
+  </inkml:definitions>
+  <inkml:trace contextRef="#ctx0" brushRef="#br0">176 467 24575,'5'-120'0,"-3"109"0,0-1 0,0 0 0,1 1 0,1-1 0,0 1 0,0 0 0,12-20 0,3-1 0,-11 17 0,1 1 0,0 0 0,1 1 0,20-22 0,-29 34 0,0 0 0,0 0 0,0 0 0,0 0 0,0 0 0,0 1 0,0-1 0,0 0 0,0 1 0,0-1 0,0 1 0,0-1 0,0 1 0,1-1 0,-1 1 0,0 0 0,0 0 0,1 0 0,-1-1 0,0 1 0,0 0 0,1 1 0,-1-1 0,0 0 0,0 0 0,3 1 0,-3 0 0,1 0 0,0 1 0,-1-1 0,1 1 0,-1-1 0,1 1 0,-1-1 0,0 1 0,0 0 0,0 0 0,0 0 0,0-1 0,0 1 0,1 3 0,1 5 0,0-1 0,-1 1 0,0 0 0,-1 0 0,1 14 0,-3 48-1365,1-65-5461</inkml:trace>
+  <inkml:trace contextRef="#ctx0" brushRef="#br0" timeOffset="1351.49">287 468 24575,'-8'-97'0,"8"80"0,1-1 0,1 0 0,1 1 0,0 0 0,1 0 0,1 0 0,0 0 0,2 0 0,0 1 0,15-26 0,-11 26 0,-2 1 0,1 1 0,0 0 0,1 1 0,14-13 0,-22 23 0,0 1 0,-1-1 0,1 1 0,0 0 0,1 0 0,-1 0 0,0 1 0,1-1 0,-1 1 0,1-1 0,-1 1 0,1 0 0,-1 1 0,1-1 0,0 0 0,-1 1 0,1 0 0,0 0 0,0 0 0,-1 1 0,1-1 0,0 1 0,-1 0 0,8 2 0,-10-2 0,1 0 0,0 0 0,0 0 0,-1 0 0,1 0 0,-1 1 0,1-1 0,-1 1 0,1-1 0,-1 1 0,0-1 0,0 1 0,1 0 0,-1 0 0,-1 0 0,1-1 0,0 1 0,0 0 0,-1 0 0,1 4 0,4 49 0,-5-48 0,0 0 0,0 0 0,1 1 0,-1-1 0,5 13 0,-2-13-227,0 0-1,-1 0 1,1 1-1,-2-1 1,3 14-1,-4-15-6598</inkml:trace>
+  <inkml:trace contextRef="#ctx0" brushRef="#br0" timeOffset="2588.04">391 444 24575,'0'-7'0,"-1"-6"0,1 1 0,0-1 0,1 1 0,0-1 0,1 1 0,1 0 0,0 0 0,0-1 0,10-20 0,102-173 0,-115 205 0,1-1 0,0 1 0,0-1 0,0 1 0,0 0 0,0 0 0,0-1 0,0 1 0,1 0 0,-1 0 0,0 0 0,1 0 0,-1 0 0,0 1 0,1-1 0,-1 0 0,1 1 0,-1-1 0,1 1 0,0-1 0,-1 1 0,1 0 0,0-1 0,-1 1 0,1 0 0,-1 0 0,1 1 0,0-1 0,-1 0 0,1 0 0,0 1 0,-1-1 0,1 1 0,-1-1 0,1 1 0,-1 0 0,1-1 0,-1 1 0,0 0 0,1 0 0,1 2 0,0 0 0,0 0 0,0 0 0,0 0 0,-1 0 0,1 0 0,-1 0 0,0 1 0,0-1 0,0 1 0,-1-1 0,1 1 0,-1 0 0,0 0 0,0 0 0,0 0 0,0 5 0,0 1-104,-1-7 7,0 0 0,1 0 0,-1 0 0,0 0 0,-1 0 0,1 0 0,0 0 0,-1 0 0,0 0 0,1 0 0,-1-1 0,-2 5 0</inkml:trace>
+  <inkml:trace contextRef="#ctx0" brushRef="#br0" timeOffset="4246.45">495 459 24575,'7'-9'0,"0"-1"0,-1 0 0,0 0 0,-1-1 0,0 1 0,-1-1 0,0 0 0,-1 0 0,0 0 0,2-15 0,-3 6 0,0 0 0,-2 1 0,0-1 0,-6-38 0,1 12 0,4 34 0,-1-1 0,0 1 0,-1-1 0,0 1 0,-1 0 0,0 0 0,-1 0 0,-11-18 0,15 29 0,1 0 0,-1-1 0,0 1 0,0 0 0,0 0 0,0 0 0,0 0 0,0 0 0,-1 0 0,1 0 0,0 1 0,0-1 0,-1 0 0,1 1 0,0-1 0,-1 1 0,1-1 0,0 1 0,-1-1 0,1 1 0,-1 0 0,1 0 0,-1 0 0,1 0 0,-1 0 0,-1 0 0,1 1 0,-1 0 0,0 0 0,1 1 0,-1-1 0,0 1 0,1-1 0,0 1 0,-1 0 0,1 0 0,0 0 0,0 0 0,-2 4 0,-6 7 0,0 2 0,2-1 0,-11 23 0,17-33 0,0 2-136,-1 0-1,2 0 1,-1-1-1,1 1 1,0 0-1,0 1 1,0-1-1,1 0 0,1 9 1,-1-8-6690</inkml:trace>
+  <inkml:trace contextRef="#ctx0" brushRef="#br0" timeOffset="6522.65">7 467 24575,'-3'-74'0,"0"46"0,3 0 0,4-51 0,-1 63 0,1 0 0,0 0 0,2 1 0,-1 0 0,2 0 0,0 0 0,18-26 0,-19 34 0,0 0 0,0 1 0,0 0 0,1 0 0,0 0 0,0 1 0,1 0 0,0 0 0,-1 1 0,1 0 0,1 0 0,-1 1 0,1 0 0,-1 1 0,1 0 0,0 0 0,0 1 0,0 0 0,0 0 0,0 1 0,0 0 0,-1 1 0,1 0 0,0 0 0,0 1 0,14 5 0,-19-6 5,0 1-1,0 0 1,0 0 0,-1 1-1,1-1 1,-1 1-1,0 0 1,1 0 0,-1 0-1,-1 0 1,1 0-1,0 1 1,-1-1 0,1 1-1,-1-1 1,0 1-1,0 0 1,-1 0 0,1 0-1,-1 0 1,0 1-1,1 6 1,2 11-274,-2-1 0,0 1 0,-2 25 0,0-37-126,0-3-6431</inkml:trace>
+</inkml:ink>
+</file>
+
+<file path=word/ink/ink11.xml><?xml version="1.0" encoding="utf-8"?>
+<inkml:ink xmlns:inkml="http://www.w3.org/2003/InkML">
+  <inkml:definitions>
+    <inkml:context xml:id="ctx0">
+      <inkml:inkSource xml:id="inkSrc0">
+        <inkml:traceFormat>
+          <inkml:channel name="X" type="integer" min="-2.14748E9" max="2.14748E9" units="cm"/>
+          <inkml:channel name="Y" type="integer" min="-2.14748E9" max="2.14748E9" units="cm"/>
+          <inkml:channel name="F" type="integer" max="32767" units="dev"/>
+        </inkml:traceFormat>
+        <inkml:channelProperties>
+          <inkml:channelProperty channel="X" name="resolution" value="1000" units="1/cm"/>
+          <inkml:channelProperty channel="Y" name="resolution" value="1000" units="1/cm"/>
+          <inkml:channelProperty channel="F" name="resolution" value="0" units="1/dev"/>
+        </inkml:channelProperties>
+      </inkml:inkSource>
+      <inkml:timestamp xml:id="ts0" timeString="2025-05-14T09:26:07.599"/>
+    </inkml:context>
+    <inkml:brush xml:id="br0">
+      <inkml:brushProperty name="width" value="0.035" units="cm"/>
+      <inkml:brushProperty name="height" value="0.035" units="cm"/>
+      <inkml:brushProperty name="color" value="#E71224"/>
+    </inkml:brush>
+  </inkml:definitions>
+  <inkml:trace contextRef="#ctx0" brushRef="#br0">180 558 24575,'17'-72'0,"-10"-145"0,-6 154 0,-2-66 0,0 125 0,0 1 0,0-1 0,0 1 0,0 0 0,0-1 0,-1 1 0,1 0 0,-1 0 0,0 0 0,0 0 0,0 0 0,0 0 0,-1 1 0,1-1 0,-1 1 0,0-1 0,1 1 0,-1 0 0,0 0 0,0 1 0,0-1 0,-1 0 0,-3 0 0,2-1 0,0 2 0,0-1 0,-1 0 0,1 1 0,-1 0 0,1 1 0,-1-1 0,1 1 0,-1 0 0,0 0 0,1 1 0,-1-1 0,1 1 0,-7 3 0,9-3 0,0 1 0,0-1 0,1 1 0,-1 0 0,1 0 0,0 1 0,-1-1 0,1 0 0,0 1 0,0-1 0,0 1 0,1 0 0,-1-1 0,1 1 0,-1 0 0,1 0 0,0 0 0,-1 6 0,-12 64 0,11-53 0,0 14 14,1-1-1,4 49 1,0-16-1420,-2-59-5420</inkml:trace>
+</inkml:ink>
+</file>
+
+<file path=word/ink/ink12.xml><?xml version="1.0" encoding="utf-8"?>
+<inkml:ink xmlns:inkml="http://www.w3.org/2003/InkML">
+  <inkml:definitions>
+    <inkml:context xml:id="ctx0">
+      <inkml:inkSource xml:id="inkSrc0">
+        <inkml:traceFormat>
+          <inkml:channel name="X" type="integer" min="-2.14748E9" max="2.14748E9" units="cm"/>
+          <inkml:channel name="Y" type="integer" min="-2.14748E9" max="2.14748E9" units="cm"/>
+          <inkml:channel name="F" type="integer" max="32767" units="dev"/>
+        </inkml:traceFormat>
+        <inkml:channelProperties>
+          <inkml:channelProperty channel="X" name="resolution" value="1000" units="1/cm"/>
+          <inkml:channelProperty channel="Y" name="resolution" value="1000" units="1/cm"/>
+          <inkml:channelProperty channel="F" name="resolution" value="0" units="1/dev"/>
+        </inkml:channelProperties>
+      </inkml:inkSource>
+      <inkml:timestamp xml:id="ts0" timeString="2025-05-14T09:26:04.054"/>
+    </inkml:context>
+    <inkml:brush xml:id="br0">
+      <inkml:brushProperty name="width" value="0.035" units="cm"/>
+      <inkml:brushProperty name="height" value="0.035" units="cm"/>
+      <inkml:brushProperty name="color" value="#E71224"/>
+    </inkml:brush>
+  </inkml:definitions>
+  <inkml:trace contextRef="#ctx0" brushRef="#br0">356 583 24575,'0'-7'0,"-1"0"0,-1 1 0,1-1 0,-1 1 0,-1-1 0,-4-10 0,-9-30 0,-16-122 0,8 40 0,14 82 0,-16-65 0,25 110 0,0 1 0,0-1 0,0 1 0,-1-1 0,1 1 0,-1 0 0,1-1 0,-1 1 0,1 0 0,-1 0 0,0 0 0,1 0 0,-1 0 0,0 1 0,0-1 0,0 0 0,0 1 0,0 0 0,0-1 0,0 1 0,0 0 0,0 0 0,0 0 0,0 0 0,1 0 0,-4 1 0,1-1 0,1 0 0,-1 1 0,0-1 0,1 1 0,0 0 0,-1 0 0,1 0 0,-1 0 0,1 1 0,0-1 0,0 1 0,0 0 0,0 0 0,-3 2 0,-28 28 0,28-28 0,1 1 0,-1 0 0,1 0 0,0 0 0,-7 11 0,3 2 0,0 1 0,1 0 0,1 0 0,1 1 0,0 0 0,2 0 0,0 0 0,2 1 0,0-1 0,1 1 0,1 0 0,4 31 0,-1-39-1365</inkml:trace>
+</inkml:ink>
+</file>
+
+<file path=word/ink/ink13.xml><?xml version="1.0" encoding="utf-8"?>
+<inkml:ink xmlns:inkml="http://www.w3.org/2003/InkML">
+  <inkml:definitions>
+    <inkml:context xml:id="ctx0">
+      <inkml:inkSource xml:id="inkSrc0">
+        <inkml:traceFormat>
+          <inkml:channel name="X" type="integer" min="-2.14748E9" max="2.14748E9" units="cm"/>
+          <inkml:channel name="Y" type="integer" min="-2.14748E9" max="2.14748E9" units="cm"/>
+          <inkml:channel name="F" type="integer" max="32767" units="dev"/>
+        </inkml:traceFormat>
+        <inkml:channelProperties>
+          <inkml:channelProperty channel="X" name="resolution" value="1000" units="1/cm"/>
+          <inkml:channelProperty channel="Y" name="resolution" value="1000" units="1/cm"/>
+          <inkml:channelProperty channel="F" name="resolution" value="0" units="1/dev"/>
+        </inkml:channelProperties>
+      </inkml:inkSource>
+      <inkml:timestamp xml:id="ts0" timeString="2025-05-14T09:25:59.533"/>
+    </inkml:context>
+    <inkml:brush xml:id="br0">
+      <inkml:brushProperty name="width" value="0.035" units="cm"/>
+      <inkml:brushProperty name="height" value="0.035" units="cm"/>
+      <inkml:brushProperty name="color" value="#E71224"/>
+    </inkml:brush>
+  </inkml:definitions>
+  <inkml:trace contextRef="#ctx0" brushRef="#br0">490 437 24575,'0'-25'0,"-2"0"0,0 0 0,-1 0 0,-11-39 0,4 29 0,5 11 0,-2 0 0,-1 0 0,-10-22 0,13 38 0,1 0 0,-1 0 0,0 1 0,-1 0 0,0 0 0,0 0 0,-1 0 0,1 1 0,-1 0 0,-1 0 0,-14-8 0,12 9 0,0 1 0,0 0 0,0 0 0,-1 1 0,1 0 0,-1 1 0,0 0 0,0 1 0,0 0 0,0 1 0,0 0 0,0 1 0,0 0 0,0 1 0,0 0 0,-15 5 0,18-4 0,1 1 0,-1 0 0,1 1 0,0 0 0,0 0 0,0 1 0,0-1 0,1 1 0,0 1 0,0-1 0,1 1 0,0 0 0,0 1 0,1-1 0,0 1 0,0-1 0,0 1 0,1 1 0,0-1 0,1 0 0,0 1 0,-2 16 0,-11 40-1365,15-59-5461</inkml:trace>
+</inkml:ink>
+</file>
+
 <file path=word/ink/ink2.xml><?xml version="1.0" encoding="utf-8"?>
 <inkml:ink xmlns:inkml="http://www.w3.org/2003/InkML">
   <inkml:definitions>
@@ -12063,6 +13407,199 @@
     </inkml:brush>
   </inkml:definitions>
   <inkml:trace contextRef="#ctx0" brushRef="#br0">3319 218 24575,'-1'-3'0,"0"1"0,1 0 0,-1 1 0,0-1 0,0 0 0,0 0 0,0 0 0,-1 0 0,1 1 0,0-1 0,-1 1 0,1-1 0,-1 1 0,1-1 0,-1 1 0,0 0 0,0 0 0,1 0 0,-1 0 0,0 0 0,0 0 0,-4-1 0,-45-13 0,-269-24 0,222 22 0,72 11 0,0 2 0,-53-4 0,36 7 0,-73-11 0,85 9 0,-53 1 0,60 3 0,-1-1 0,0-1 0,-40-8 0,29 3 0,0 2 0,0 2 0,0 1 0,-42 4 0,-11 0 0,-511-3 0,478-19 0,-37 2 0,129 16 0,1-1 0,-40-8 0,21 4 0,0 3 0,-88 5 0,37 1 0,13-5 0,-93 4 0,161 1 0,0 0 0,0 2 0,-29 10 0,31-9 0,0 0 0,-1-2 0,0 0 0,-27 3 0,38-7 0,-1 0 0,1 1 0,0 0 0,0 0 0,1 0 0,-1 0 0,0 1 0,0 0 0,1 1 0,-1-1 0,1 1 0,-1 0 0,1 0 0,0 1 0,0-1 0,1 1 0,-1 0 0,1 0 0,0 1 0,0 0 0,0-1 0,1 1 0,0 0 0,-1 1 0,2-1 0,-1 1 0,1-1 0,0 1 0,0 0 0,0-1 0,1 1 0,0 0 0,0 0 0,0 0 0,1 0 0,0 0 0,0 1 0,1-1 0,0 0 0,0 0 0,0-1 0,4 11 0,-1-5 0,2-1 0,-1 0 0,1 0 0,1 0 0,0-1 0,0 1 0,1-2 0,0 1 0,1-1 0,12 10 0,13 13 0,53 37 0,-74-57 0,0-1 0,1 0 0,1 0 0,-1-2 0,21 10 0,16 9 0,-19-9 0,1-2 0,0-2 0,1-1 0,35 9 0,-37-15 0,57 5 0,20 4 0,-75-11 0,0-1 0,0-2 0,1-1 0,38-4 0,10 0 0,1275 3 0,-1217-19 0,353 20 0,-470-3 0,0-2 0,0-1 0,0 0 0,-1-2 0,0-1 0,0 0 0,41-24 0,-48 22 0,0-1 0,-1 0 0,0-1 0,22-24 0,-34 32 0,0-1 0,0 1 0,0 0 0,-1-1 0,1 0 0,-1 0 0,0 1 0,-1-1 0,1-1 0,-1 1 0,0 0 0,0 0 0,0-6 0,-3-76 0,0 44 0,2 40 0,0-1 0,0 1 0,-1 0 0,1-1 0,-1 1 0,0-1 0,0 1 0,0 0 0,0 0 0,-1-1 0,1 1 0,-1 0 0,0 0 0,0 0 0,0 1 0,0-1 0,0 0 0,-1 1 0,1 0 0,-1-1 0,-5-3 0,-2 0 0,-1 1 0,-1 0 0,1 1 0,-24-7 0,-2 0 0,-43-14-1365,67 23-5461</inkml:trace>
+</inkml:ink>
+</file>
+
+<file path=word/ink/ink3.xml><?xml version="1.0" encoding="utf-8"?>
+<inkml:ink xmlns:inkml="http://www.w3.org/2003/InkML">
+  <inkml:definitions>
+    <inkml:context xml:id="ctx0">
+      <inkml:inkSource xml:id="inkSrc0">
+        <inkml:traceFormat>
+          <inkml:channel name="X" type="integer" min="-2.14748E9" max="2.14748E9" units="cm"/>
+          <inkml:channel name="Y" type="integer" min="-2.14748E9" max="2.14748E9" units="cm"/>
+          <inkml:channel name="F" type="integer" max="32767" units="dev"/>
+        </inkml:traceFormat>
+        <inkml:channelProperties>
+          <inkml:channelProperty channel="X" name="resolution" value="1000" units="1/cm"/>
+          <inkml:channelProperty channel="Y" name="resolution" value="1000" units="1/cm"/>
+          <inkml:channelProperty channel="F" name="resolution" value="0" units="1/dev"/>
+        </inkml:channelProperties>
+      </inkml:inkSource>
+      <inkml:timestamp xml:id="ts0" timeString="2025-05-14T09:23:03.669"/>
+    </inkml:context>
+    <inkml:brush xml:id="br0">
+      <inkml:brushProperty name="width" value="0.2" units="cm"/>
+      <inkml:brushProperty name="height" value="0.2" units="cm"/>
+    </inkml:brush>
+  </inkml:definitions>
+  <inkml:trace contextRef="#ctx0" brushRef="#br0">129 0 24575,'0'4'0,"0"0"0,1-1 0,-1 1 0,1-1 0,-1 1 0,1-1 0,0 1 0,1-1 0,-1 0 0,0 1 0,1-1 0,0 0 0,0 0 0,0 0 0,4 4 0,1 0 0,0-1 0,0 0 0,1 0 0,11 6 0,29 24 0,-46-34 0,0 1 0,-1-1 0,1 1 0,-1-1 0,0 1 0,1-1 0,-1 1 0,0 0 0,-1 0 0,1 0 0,0-1 0,-1 1 0,0 0 0,1 0 0,-1 0 0,0 0 0,-1 0 0,1 0 0,0 0 0,-1-1 0,-1 5 0,-2 7 0,-1 0 0,0-1 0,-8 15 0,3-9 0,6-11 0,-1 0 0,0-1 0,-1 0 0,0 0 0,0-1 0,-12 11 0,-11 11 0,16-14 0,-2-1 0,0-1 0,-28 18 0,43-29 0,-1-1 0,1 0 0,0 0 0,-1 1 0,1-1 0,-1 0 0,1 0 0,0 0 0,-1 1 0,1-1 0,-1 0 0,1 0 0,-1 0 0,1 0 0,-1 0 0,1 0 0,-1 0 0,1 0 0,0 0 0,-1 0 0,1 0 0,-1 0 0,1 0 0,-1-1 0,1 1 0,-1 0 0,1 0 0,0 0 0,-1-1 0,1 1 0,-1 0 0,1 0 0,0-1 0,-1 1 0,1 0 0,0-1 0,0 1 0,-1-1 0,-6-23 0,6-26 0,3 40 0,1-1 0,-1 0 0,2 0 0,5-12 0,7-26 0,-23 54 0,1-1 0,1 1 0,-1 0 0,1 1 0,-7 8 0,-16 23-1365</inkml:trace>
+</inkml:ink>
+</file>
+
+<file path=word/ink/ink4.xml><?xml version="1.0" encoding="utf-8"?>
+<inkml:ink xmlns:inkml="http://www.w3.org/2003/InkML">
+  <inkml:definitions>
+    <inkml:context xml:id="ctx0">
+      <inkml:inkSource xml:id="inkSrc0">
+        <inkml:traceFormat>
+          <inkml:channel name="X" type="integer" min="-2.14748E9" max="2.14748E9" units="cm"/>
+          <inkml:channel name="Y" type="integer" min="-2.14748E9" max="2.14748E9" units="cm"/>
+          <inkml:channel name="F" type="integer" max="32767" units="dev"/>
+        </inkml:traceFormat>
+        <inkml:channelProperties>
+          <inkml:channelProperty channel="X" name="resolution" value="1000" units="1/cm"/>
+          <inkml:channelProperty channel="Y" name="resolution" value="1000" units="1/cm"/>
+          <inkml:channelProperty channel="F" name="resolution" value="0" units="1/dev"/>
+        </inkml:channelProperties>
+      </inkml:inkSource>
+      <inkml:timestamp xml:id="ts0" timeString="2025-05-14T09:22:57.046"/>
+    </inkml:context>
+    <inkml:brush xml:id="br0">
+      <inkml:brushProperty name="width" value="0.2" units="cm"/>
+      <inkml:brushProperty name="height" value="0.2" units="cm"/>
+    </inkml:brush>
+  </inkml:definitions>
+  <inkml:trace contextRef="#ctx0" brushRef="#br0">92 51 24575,'0'12'0,"-1"0"0,0 1 0,-1-1 0,-1 0 0,1-1 0,-2 1 0,0 0 0,0-1 0,-1 0 0,-11 20 0,9-18 0,1 0 0,1 0 0,-6 22 0,-10 23 0,25-98 0,6 13 0,1 0 0,2 1 0,0 1 0,2 0 0,28-36 0,-37 52 0,54-82-1365</inkml:trace>
+</inkml:ink>
+</file>
+
+<file path=word/ink/ink5.xml><?xml version="1.0" encoding="utf-8"?>
+<inkml:ink xmlns:inkml="http://www.w3.org/2003/InkML">
+  <inkml:definitions>
+    <inkml:context xml:id="ctx0">
+      <inkml:inkSource xml:id="inkSrc0">
+        <inkml:traceFormat>
+          <inkml:channel name="X" type="integer" min="-2.14748E9" max="2.14748E9" units="cm"/>
+          <inkml:channel name="Y" type="integer" min="-2.14748E9" max="2.14748E9" units="cm"/>
+          <inkml:channel name="F" type="integer" max="32767" units="dev"/>
+        </inkml:traceFormat>
+        <inkml:channelProperties>
+          <inkml:channelProperty channel="X" name="resolution" value="1000" units="1/cm"/>
+          <inkml:channelProperty channel="Y" name="resolution" value="1000" units="1/cm"/>
+          <inkml:channelProperty channel="F" name="resolution" value="0" units="1/dev"/>
+        </inkml:channelProperties>
+      </inkml:inkSource>
+      <inkml:timestamp xml:id="ts0" timeString="2025-05-14T09:22:47.638"/>
+    </inkml:context>
+    <inkml:brush xml:id="br0">
+      <inkml:brushProperty name="width" value="0.2" units="cm"/>
+      <inkml:brushProperty name="height" value="0.2" units="cm"/>
+      <inkml:brushProperty name="color" value="#E71224"/>
+    </inkml:brush>
+  </inkml:definitions>
+  <inkml:trace contextRef="#ctx0" brushRef="#br0">2 1 24575,'0'6'0,"-1"16"0,1 0 0,1 0 0,1 0 0,1 0 0,0 0 0,2-1 0,8 23 0,-6-28 0,0 1 0,1-1 0,1 0 0,13 17 0,-12-20 0,1 1 0,0-2 0,1 1 0,0-2 0,27 21 0,-6-6 0,1-2 0,1 0 0,1-3 0,48 22 0,-38-20 0,-37-17 0,1-1 0,0 0 0,0-1 0,0 0 0,12 3 0,1 0 0,0 1 0,-1 0 0,0 2 0,36 21 0,14 6 0,99 39 0,-80-34 0,15-10 0,-70-22 0,44 17 0,13 2 0,-75-25 0,0 1 0,-1 1 0,0 0 0,0 1 0,0 1 0,20 13 0,-27-15 0,1-1 0,0 1 0,0-2 0,1 1 0,-1-2 0,14 3 0,-11-2 0,0-1 0,-1 2 0,0 0 0,18 9 0,17 13 0,1-3 0,1-1 0,1-3 0,1-2 0,82 17 0,-5 0 0,-80-20 0,74 12 0,-116-26-124,-1 0 0,1 0 0,0 1 0,-1 0 0,0 0 0,0 0-1,1 1 1,-1 0 0,-1 0 0,10 7 0</inkml:trace>
+</inkml:ink>
+</file>
+
+<file path=word/ink/ink6.xml><?xml version="1.0" encoding="utf-8"?>
+<inkml:ink xmlns:inkml="http://www.w3.org/2003/InkML">
+  <inkml:definitions>
+    <inkml:context xml:id="ctx0">
+      <inkml:inkSource xml:id="inkSrc0">
+        <inkml:traceFormat>
+          <inkml:channel name="X" type="integer" min="-2.14748E9" max="2.14748E9" units="cm"/>
+          <inkml:channel name="Y" type="integer" min="-2.14748E9" max="2.14748E9" units="cm"/>
+          <inkml:channel name="F" type="integer" max="32767" units="dev"/>
+        </inkml:traceFormat>
+        <inkml:channelProperties>
+          <inkml:channelProperty channel="X" name="resolution" value="1000" units="1/cm"/>
+          <inkml:channelProperty channel="Y" name="resolution" value="1000" units="1/cm"/>
+          <inkml:channelProperty channel="F" name="resolution" value="0" units="1/dev"/>
+        </inkml:channelProperties>
+      </inkml:inkSource>
+      <inkml:timestamp xml:id="ts0" timeString="2025-05-14T09:22:33.631"/>
+    </inkml:context>
+    <inkml:brush xml:id="br0">
+      <inkml:brushProperty name="width" value="0.2" units="cm"/>
+      <inkml:brushProperty name="height" value="0.2" units="cm"/>
+      <inkml:brushProperty name="color" value="#E71224"/>
+    </inkml:brush>
+  </inkml:definitions>
+  <inkml:trace contextRef="#ctx0" brushRef="#br0">1 366 24575,'0'-8'0,"-1"-1"0,1 0 0,1 0 0,-1 0 0,1 1 0,1-1 0,0 0 0,0 1 0,1-1 0,0 1 0,0 0 0,1 0 0,0 0 0,0 1 0,1-1 0,0 1 0,9-10 0,24-34 0,-34 43 0,1 0 0,0 1 0,1 0 0,-1 0 0,1 0 0,1 1 0,10-9 0,18-16 0,-29 26 0,-1-1 0,1 1 0,0 0 0,0 0 0,0 1 0,1 0 0,0 0 0,0 1 0,11-5 0,3 4 0,0 1 0,0 0 0,0 2 0,1 1 0,32 3 0,8-1 0,-54-1 0,1-1 0,0 2 0,0-1 0,-1 1 0,1 1 0,-1-1 0,0 2 0,0-1 0,0 1 0,0 0 0,0 1 0,8 6 0,9 8 0,-1 2 0,23 25 0,-19-17 0,-5-4 0,-2 1 0,-2 1 0,23 37 0,9 36 0,-41-79 0,-1 0 0,-1 1 0,-1-1 0,0 2 0,-2-1 0,-1 0 0,0 1 0,-1 30 0,-1-33 0,-2 0 0,0 0 0,-1 1 0,-1-1 0,-1 0 0,-1 0 0,-1-1 0,-8 22 0,1-3 0,-11 22 0,-2-15 0,9-13 0,-2-1 0,-29 38 0,20-23 339,-3 3-2043</inkml:trace>
+</inkml:ink>
+</file>
+
+<file path=word/ink/ink7.xml><?xml version="1.0" encoding="utf-8"?>
+<inkml:ink xmlns:inkml="http://www.w3.org/2003/InkML">
+  <inkml:definitions>
+    <inkml:context xml:id="ctx0">
+      <inkml:inkSource xml:id="inkSrc0">
+        <inkml:traceFormat>
+          <inkml:channel name="X" type="integer" min="-2.14748E9" max="2.14748E9" units="cm"/>
+          <inkml:channel name="Y" type="integer" min="-2.14748E9" max="2.14748E9" units="cm"/>
+          <inkml:channel name="F" type="integer" max="32767" units="dev"/>
+        </inkml:traceFormat>
+        <inkml:channelProperties>
+          <inkml:channelProperty channel="X" name="resolution" value="1000" units="1/cm"/>
+          <inkml:channelProperty channel="Y" name="resolution" value="1000" units="1/cm"/>
+          <inkml:channelProperty channel="F" name="resolution" value="0" units="1/dev"/>
+        </inkml:channelProperties>
+      </inkml:inkSource>
+      <inkml:timestamp xml:id="ts0" timeString="2025-05-14T09:27:08.387"/>
+    </inkml:context>
+    <inkml:brush xml:id="br0">
+      <inkml:brushProperty name="width" value="0.1" units="cm"/>
+      <inkml:brushProperty name="height" value="0.1" units="cm"/>
+    </inkml:brush>
+  </inkml:definitions>
+  <inkml:trace contextRef="#ctx0" brushRef="#br0">1 139 24575,'1'-1'0,"1"0"0,0 0 0,0 0 0,0 0 0,-1 0 0,1-1 0,-1 1 0,1-1 0,-1 1 0,1-1 0,-1 1 0,0-1 0,0 0 0,0 0 0,2-3 0,15-31 0,16-41-1365</inkml:trace>
+</inkml:ink>
+</file>
+
+<file path=word/ink/ink8.xml><?xml version="1.0" encoding="utf-8"?>
+<inkml:ink xmlns:inkml="http://www.w3.org/2003/InkML">
+  <inkml:definitions>
+    <inkml:context xml:id="ctx0">
+      <inkml:inkSource xml:id="inkSrc0">
+        <inkml:traceFormat>
+          <inkml:channel name="X" type="integer" min="-2.14748E9" max="2.14748E9" units="cm"/>
+          <inkml:channel name="Y" type="integer" min="-2.14748E9" max="2.14748E9" units="cm"/>
+          <inkml:channel name="F" type="integer" max="32767" units="dev"/>
+        </inkml:traceFormat>
+        <inkml:channelProperties>
+          <inkml:channelProperty channel="X" name="resolution" value="1000" units="1/cm"/>
+          <inkml:channelProperty channel="Y" name="resolution" value="1000" units="1/cm"/>
+          <inkml:channelProperty channel="F" name="resolution" value="0" units="1/dev"/>
+        </inkml:channelProperties>
+      </inkml:inkSource>
+      <inkml:timestamp xml:id="ts0" timeString="2025-05-14T09:27:00.586"/>
+    </inkml:context>
+    <inkml:brush xml:id="br0">
+      <inkml:brushProperty name="width" value="0.1" units="cm"/>
+      <inkml:brushProperty name="height" value="0.1" units="cm"/>
+      <inkml:brushProperty name="color" value="#E71224"/>
+    </inkml:brush>
+  </inkml:definitions>
+  <inkml:trace contextRef="#ctx0" brushRef="#br0">278 92 24575,'-20'-2'0,"1"-1"0,-1-1 0,1 0 0,0-1 0,0-2 0,1 0 0,-33-17 0,-42-11-1365</inkml:trace>
+</inkml:ink>
+</file>
+
+<file path=word/ink/ink9.xml><?xml version="1.0" encoding="utf-8"?>
+<inkml:ink xmlns:inkml="http://www.w3.org/2003/InkML">
+  <inkml:definitions>
+    <inkml:context xml:id="ctx0">
+      <inkml:inkSource xml:id="inkSrc0">
+        <inkml:traceFormat>
+          <inkml:channel name="X" type="integer" min="-2.14748E9" max="2.14748E9" units="cm"/>
+          <inkml:channel name="Y" type="integer" min="-2.14748E9" max="2.14748E9" units="cm"/>
+          <inkml:channel name="F" type="integer" max="32767" units="dev"/>
+        </inkml:traceFormat>
+        <inkml:channelProperties>
+          <inkml:channelProperty channel="X" name="resolution" value="1000" units="1/cm"/>
+          <inkml:channelProperty channel="Y" name="resolution" value="1000" units="1/cm"/>
+          <inkml:channelProperty channel="F" name="resolution" value="0" units="1/dev"/>
+        </inkml:channelProperties>
+      </inkml:inkSource>
+      <inkml:timestamp xml:id="ts0" timeString="2025-05-14T09:26:46.022"/>
+    </inkml:context>
+    <inkml:brush xml:id="br0">
+      <inkml:brushProperty name="width" value="0.1" units="cm"/>
+      <inkml:brushProperty name="height" value="0.1" units="cm"/>
+      <inkml:brushProperty name="color" value="#E71224"/>
+    </inkml:brush>
+  </inkml:definitions>
+  <inkml:trace contextRef="#ctx0" brushRef="#br0">429 567 24575,'-17'0'0,"1"0"0,0-1 0,-17-4 0,26 4 0,1-1 0,0 0 0,0 0 0,1-1 0,-1 0 0,0 0 0,1 0 0,0 0 0,0-1 0,0 0 0,-5-5 0,-144-122 0,136 113 0,1-1 0,1-1 0,1 0 0,1-1 0,-19-37 0,31 51 0,0-1 0,0 1 0,1-1 0,1 0 0,-1 0 0,1 1 0,0-1 0,1 0 0,0 1 0,0-1 0,1 0 0,-1 1 0,2-1 0,-1 1 0,1 0 0,0 0 0,1 0 0,0 0 0,0 1 0,6-9 0,-3 8 0,1 0 0,-1 1 0,1-1 0,0 2 0,0-1 0,1 1 0,0 1 0,0-1 0,0 2 0,0-1 0,1 1 0,-1 1 0,1-1 0,0 2 0,11-2 0,-4 3 0,0 0 0,0 1 0,-1 1 0,1 0 0,-1 1 0,1 1 0,-1 1 0,18 7 0,-10-4 0,1-1 0,36 4 0,-33-6 0,42 5-1365</inkml:trace>
 </inkml:ink>
 </file>
 
@@ -12268,15 +13805,6 @@
 </file>
 
 <file path=customXml/item1.xml><?xml version="1.0" encoding="utf-8"?>
-<?mso-contentType ?>
-<FormTemplates xmlns="http://schemas.microsoft.com/sharepoint/v3/contenttype/forms">
-  <Display>DocumentLibraryForm</Display>
-  <Edit>DocumentLibraryForm</Edit>
-  <New>DocumentLibraryForm</New>
-</FormTemplates>
-</file>
-
-<file path=customXml/item2.xml><?xml version="1.0" encoding="utf-8"?>
 <ct:contentTypeSchema xmlns:ct="http://schemas.microsoft.com/office/2006/metadata/contentType" xmlns:ma="http://schemas.microsoft.com/office/2006/metadata/properties/metaAttributes" ct:_="" ma:_="" ma:contentTypeName="Dokument" ma:contentTypeID="0x010100A126817EE653F44FB580535BAFF71B76" ma:contentTypeVersion="13" ma:contentTypeDescription="Ein neues Dokument erstellen." ma:contentTypeScope="" ma:versionID="b7f64dff3cf3c9b1ec125c71c5c5b863">
   <xsd:schema xmlns:xsd="http://www.w3.org/2001/XMLSchema" xmlns:xs="http://www.w3.org/2001/XMLSchema" xmlns:p="http://schemas.microsoft.com/office/2006/metadata/properties" xmlns:ns2="46eb9099-7dd6-4793-9b95-bd76d8cd2ac6" xmlns:ns3="b443b60d-c1ec-4166-a4bb-f67dccbf8c3d" targetNamespace="http://schemas.microsoft.com/office/2006/metadata/properties" ma:root="true" ma:fieldsID="2480804df4774d270e3faabea5cfcca2" ns2:_="" ns3:_="">
     <xsd:import namespace="46eb9099-7dd6-4793-9b95-bd76d8cd2ac6"/>
@@ -12483,7 +14011,27 @@
 </ct:contentTypeSchema>
 </file>
 
+<file path=customXml/item2.xml><?xml version="1.0" encoding="utf-8"?>
+<?mso-contentType ?>
+<FormTemplates xmlns="http://schemas.microsoft.com/sharepoint/v3/contenttype/forms">
+  <Display>DocumentLibraryForm</Display>
+  <Edit>DocumentLibraryForm</Edit>
+  <New>DocumentLibraryForm</New>
+</FormTemplates>
+</file>
+
 <file path=customXml/item3.xml><?xml version="1.0" encoding="utf-8"?>
+<p:properties xmlns:p="http://schemas.microsoft.com/office/2006/metadata/properties" xmlns:xsi="http://www.w3.org/2001/XMLSchema-instance" xmlns:pc="http://schemas.microsoft.com/office/infopath/2007/PartnerControls">
+  <documentManagement>
+    <lcf76f155ced4ddcb4097134ff3c332f xmlns="46eb9099-7dd6-4793-9b95-bd76d8cd2ac6">
+      <Terms xmlns="http://schemas.microsoft.com/office/infopath/2007/PartnerControls"/>
+    </lcf76f155ced4ddcb4097134ff3c332f>
+    <TaxCatchAll xmlns="b443b60d-c1ec-4166-a4bb-f67dccbf8c3d" xsi:nil="true"/>
+  </documentManagement>
+</p:properties>
+</file>
+
+<file path=customXml/item4.xml><?xml version="1.0" encoding="utf-8"?>
 <b:Sources xmlns:b="http://schemas.openxmlformats.org/officeDocument/2006/bibliography" xmlns="http://schemas.openxmlformats.org/officeDocument/2006/bibliography" SelectedStyle="\APASixthEditionOfficeOnline.xsl" StyleName="APA" Version="6">
   <b:Source>
     <b:Tag>ss</b:Tag>
@@ -12510,26 +14058,7 @@
 </b:Sources>
 </file>
 
-<file path=customXml/item4.xml><?xml version="1.0" encoding="utf-8"?>
-<p:properties xmlns:p="http://schemas.microsoft.com/office/2006/metadata/properties" xmlns:xsi="http://www.w3.org/2001/XMLSchema-instance" xmlns:pc="http://schemas.microsoft.com/office/infopath/2007/PartnerControls">
-  <documentManagement>
-    <lcf76f155ced4ddcb4097134ff3c332f xmlns="46eb9099-7dd6-4793-9b95-bd76d8cd2ac6">
-      <Terms xmlns="http://schemas.microsoft.com/office/infopath/2007/PartnerControls"/>
-    </lcf76f155ced4ddcb4097134ff3c332f>
-    <TaxCatchAll xmlns="b443b60d-c1ec-4166-a4bb-f67dccbf8c3d" xsi:nil="true"/>
-  </documentManagement>
-</p:properties>
-</file>
-
 <file path=customXml/itemProps1.xml><?xml version="1.0" encoding="utf-8"?>
-<ds:datastoreItem xmlns:ds="http://schemas.openxmlformats.org/officeDocument/2006/customXml" ds:itemID="{0494ADC6-6FDC-4384-9E53-3B9C03EA5998}">
-  <ds:schemaRefs>
-    <ds:schemaRef ds:uri="http://schemas.microsoft.com/sharepoint/v3/contenttype/forms"/>
-  </ds:schemaRefs>
-</ds:datastoreItem>
-</file>
-
-<file path=customXml/itemProps2.xml><?xml version="1.0" encoding="utf-8"?>
 <ds:datastoreItem xmlns:ds="http://schemas.openxmlformats.org/officeDocument/2006/customXml" ds:itemID="{058073D4-FBF0-43EB-8D08-61D662B48D75}">
   <ds:schemaRefs>
     <ds:schemaRef ds:uri="http://schemas.microsoft.com/office/2006/metadata/contentType"/>
@@ -12548,15 +14077,15 @@
 </ds:datastoreItem>
 </file>
 
-<file path=customXml/itemProps3.xml><?xml version="1.0" encoding="utf-8"?>
-<ds:datastoreItem xmlns:ds="http://schemas.openxmlformats.org/officeDocument/2006/customXml" ds:itemID="{77E7A4FE-82C4-4C2B-A636-B289EBF37B11}">
+<file path=customXml/itemProps2.xml><?xml version="1.0" encoding="utf-8"?>
+<ds:datastoreItem xmlns:ds="http://schemas.openxmlformats.org/officeDocument/2006/customXml" ds:itemID="{0494ADC6-6FDC-4384-9E53-3B9C03EA5998}">
   <ds:schemaRefs>
-    <ds:schemaRef ds:uri="http://schemas.openxmlformats.org/officeDocument/2006/bibliography"/>
+    <ds:schemaRef ds:uri="http://schemas.microsoft.com/sharepoint/v3/contenttype/forms"/>
   </ds:schemaRefs>
 </ds:datastoreItem>
 </file>
 
-<file path=customXml/itemProps4.xml><?xml version="1.0" encoding="utf-8"?>
+<file path=customXml/itemProps3.xml><?xml version="1.0" encoding="utf-8"?>
 <ds:datastoreItem xmlns:ds="http://schemas.openxmlformats.org/officeDocument/2006/customXml" ds:itemID="{CBA37030-E913-4E37-A03C-881271D4064D}">
   <ds:schemaRefs>
     <ds:schemaRef ds:uri="http://schemas.microsoft.com/office/2006/metadata/properties"/>
@@ -12565,4 +14094,12 @@
     <ds:schemaRef ds:uri="b443b60d-c1ec-4166-a4bb-f67dccbf8c3d"/>
   </ds:schemaRefs>
 </ds:datastoreItem>
+</file>
+
+<file path=customXml/itemProps4.xml><?xml version="1.0" encoding="utf-8"?>
+<ds:datastoreItem xmlns:ds="http://schemas.openxmlformats.org/officeDocument/2006/customXml" ds:itemID="{77E7A4FE-82C4-4C2B-A636-B289EBF37B11}">
+  <ds:schemaRefs>
+    <ds:schemaRef ds:uri="http://schemas.openxmlformats.org/officeDocument/2006/bibliography"/>
+  </ds:schemaRefs>
+</ds:datastoreItem>
 </file>
</xml_diff>

<commit_message>
ich habe an meiner Code Struktur Planung weitergemacht und habe ein paar kleine Verbesserungen an den Dokumenten gemacht
</commit_message>
<xml_diff>
--- a/docs/EchoPlay_Chip-Ersatz_250514.docx
+++ b/docs/EchoPlay_Chip-Ersatz_250514.docx
@@ -4214,7 +4214,7 @@
       <w:pPr>
         <w:pStyle w:val="Beschriftung"/>
       </w:pPr>
-      <w:bookmarkStart w:id="14" w:name="_Toc198107292"/>
+      <w:bookmarkStart w:id="14" w:name="_Toc198189966"/>
       <w:r>
         <w:t xml:space="preserve">Tabelle </w:t>
       </w:r>
@@ -4227,7 +4227,13 @@
         </w:r>
       </w:fldSimple>
       <w:r>
-        <w:t xml:space="preserve"> Begriff und Ihre Bedeutung</w:t>
+        <w:t xml:space="preserve"> Begriff</w:t>
+      </w:r>
+      <w:r>
+        <w:t>e</w:t>
+      </w:r>
+      <w:r>
+        <w:t xml:space="preserve"> und Ihre Bedeutung</w:t>
       </w:r>
       <w:bookmarkEnd w:id="14"/>
     </w:p>
@@ -7877,13 +7883,13 @@
       <w:r>
         <w:fldChar w:fldCharType="separate"/>
       </w:r>
-      <w:hyperlink w:anchor="_Toc198107292" w:history="1">
+      <w:hyperlink w:anchor="_Toc198189966" w:history="1">
         <w:r>
           <w:rPr>
             <w:rStyle w:val="Hyperlink"/>
             <w:noProof/>
           </w:rPr>
-          <w:t>Tabelle 1 Begriff und Ihre Bedeutung</w:t>
+          <w:t>Tabelle 1 Begriffe und Ihre Bedeutung</w:t>
         </w:r>
         <w:r>
           <w:rPr>
@@ -7904,7 +7910,7 @@
             <w:noProof/>
             <w:webHidden/>
           </w:rPr>
-          <w:instrText xml:space="preserve"> PAGEREF _Toc198107292 \h </w:instrText>
+          <w:instrText xml:space="preserve"> PAGEREF _Toc198189966 \h </w:instrText>
         </w:r>
         <w:r>
           <w:rPr>
@@ -12732,6 +12738,7 @@
     <w:rsid w:val="000C2C8C"/>
     <w:rsid w:val="0015238F"/>
     <w:rsid w:val="0021005D"/>
+    <w:rsid w:val="00223E65"/>
     <w:rsid w:val="002D10B1"/>
     <w:rsid w:val="003208D2"/>
     <w:rsid w:val="00321724"/>
@@ -12752,6 +12759,7 @@
     <w:rsid w:val="00AF0127"/>
     <w:rsid w:val="00AF3C92"/>
     <w:rsid w:val="00B84174"/>
+    <w:rsid w:val="00B9496A"/>
     <w:rsid w:val="00C11B6B"/>
     <w:rsid w:val="00C80E9A"/>
     <w:rsid w:val="00CA70D8"/>
@@ -13805,6 +13813,26 @@
 </file>
 
 <file path=customXml/item1.xml><?xml version="1.0" encoding="utf-8"?>
+<?mso-contentType ?>
+<FormTemplates xmlns="http://schemas.microsoft.com/sharepoint/v3/contenttype/forms">
+  <Display>DocumentLibraryForm</Display>
+  <Edit>DocumentLibraryForm</Edit>
+  <New>DocumentLibraryForm</New>
+</FormTemplates>
+</file>
+
+<file path=customXml/item2.xml><?xml version="1.0" encoding="utf-8"?>
+<p:properties xmlns:p="http://schemas.microsoft.com/office/2006/metadata/properties" xmlns:xsi="http://www.w3.org/2001/XMLSchema-instance" xmlns:pc="http://schemas.microsoft.com/office/infopath/2007/PartnerControls">
+  <documentManagement>
+    <lcf76f155ced4ddcb4097134ff3c332f xmlns="46eb9099-7dd6-4793-9b95-bd76d8cd2ac6">
+      <Terms xmlns="http://schemas.microsoft.com/office/infopath/2007/PartnerControls"/>
+    </lcf76f155ced4ddcb4097134ff3c332f>
+    <TaxCatchAll xmlns="b443b60d-c1ec-4166-a4bb-f67dccbf8c3d" xsi:nil="true"/>
+  </documentManagement>
+</p:properties>
+</file>
+
+<file path=customXml/item3.xml><?xml version="1.0" encoding="utf-8"?>
 <ct:contentTypeSchema xmlns:ct="http://schemas.microsoft.com/office/2006/metadata/contentType" xmlns:ma="http://schemas.microsoft.com/office/2006/metadata/properties/metaAttributes" ct:_="" ma:_="" ma:contentTypeName="Dokument" ma:contentTypeID="0x010100A126817EE653F44FB580535BAFF71B76" ma:contentTypeVersion="13" ma:contentTypeDescription="Ein neues Dokument erstellen." ma:contentTypeScope="" ma:versionID="b7f64dff3cf3c9b1ec125c71c5c5b863">
   <xsd:schema xmlns:xsd="http://www.w3.org/2001/XMLSchema" xmlns:xs="http://www.w3.org/2001/XMLSchema" xmlns:p="http://schemas.microsoft.com/office/2006/metadata/properties" xmlns:ns2="46eb9099-7dd6-4793-9b95-bd76d8cd2ac6" xmlns:ns3="b443b60d-c1ec-4166-a4bb-f67dccbf8c3d" targetNamespace="http://schemas.microsoft.com/office/2006/metadata/properties" ma:root="true" ma:fieldsID="2480804df4774d270e3faabea5cfcca2" ns2:_="" ns3:_="">
     <xsd:import namespace="46eb9099-7dd6-4793-9b95-bd76d8cd2ac6"/>
@@ -14011,26 +14039,6 @@
 </ct:contentTypeSchema>
 </file>
 
-<file path=customXml/item2.xml><?xml version="1.0" encoding="utf-8"?>
-<?mso-contentType ?>
-<FormTemplates xmlns="http://schemas.microsoft.com/sharepoint/v3/contenttype/forms">
-  <Display>DocumentLibraryForm</Display>
-  <Edit>DocumentLibraryForm</Edit>
-  <New>DocumentLibraryForm</New>
-</FormTemplates>
-</file>
-
-<file path=customXml/item3.xml><?xml version="1.0" encoding="utf-8"?>
-<p:properties xmlns:p="http://schemas.microsoft.com/office/2006/metadata/properties" xmlns:xsi="http://www.w3.org/2001/XMLSchema-instance" xmlns:pc="http://schemas.microsoft.com/office/infopath/2007/PartnerControls">
-  <documentManagement>
-    <lcf76f155ced4ddcb4097134ff3c332f xmlns="46eb9099-7dd6-4793-9b95-bd76d8cd2ac6">
-      <Terms xmlns="http://schemas.microsoft.com/office/infopath/2007/PartnerControls"/>
-    </lcf76f155ced4ddcb4097134ff3c332f>
-    <TaxCatchAll xmlns="b443b60d-c1ec-4166-a4bb-f67dccbf8c3d" xsi:nil="true"/>
-  </documentManagement>
-</p:properties>
-</file>
-
 <file path=customXml/item4.xml><?xml version="1.0" encoding="utf-8"?>
 <b:Sources xmlns:b="http://schemas.openxmlformats.org/officeDocument/2006/bibliography" xmlns="http://schemas.openxmlformats.org/officeDocument/2006/bibliography" SelectedStyle="\APASixthEditionOfficeOnline.xsl" StyleName="APA" Version="6">
   <b:Source>
@@ -14059,6 +14067,25 @@
 </file>
 
 <file path=customXml/itemProps1.xml><?xml version="1.0" encoding="utf-8"?>
+<ds:datastoreItem xmlns:ds="http://schemas.openxmlformats.org/officeDocument/2006/customXml" ds:itemID="{0494ADC6-6FDC-4384-9E53-3B9C03EA5998}">
+  <ds:schemaRefs>
+    <ds:schemaRef ds:uri="http://schemas.microsoft.com/sharepoint/v3/contenttype/forms"/>
+  </ds:schemaRefs>
+</ds:datastoreItem>
+</file>
+
+<file path=customXml/itemProps2.xml><?xml version="1.0" encoding="utf-8"?>
+<ds:datastoreItem xmlns:ds="http://schemas.openxmlformats.org/officeDocument/2006/customXml" ds:itemID="{CBA37030-E913-4E37-A03C-881271D4064D}">
+  <ds:schemaRefs>
+    <ds:schemaRef ds:uri="http://schemas.microsoft.com/office/2006/metadata/properties"/>
+    <ds:schemaRef ds:uri="http://schemas.microsoft.com/office/infopath/2007/PartnerControls"/>
+    <ds:schemaRef ds:uri="46eb9099-7dd6-4793-9b95-bd76d8cd2ac6"/>
+    <ds:schemaRef ds:uri="b443b60d-c1ec-4166-a4bb-f67dccbf8c3d"/>
+  </ds:schemaRefs>
+</ds:datastoreItem>
+</file>
+
+<file path=customXml/itemProps3.xml><?xml version="1.0" encoding="utf-8"?>
 <ds:datastoreItem xmlns:ds="http://schemas.openxmlformats.org/officeDocument/2006/customXml" ds:itemID="{058073D4-FBF0-43EB-8D08-61D662B48D75}">
   <ds:schemaRefs>
     <ds:schemaRef ds:uri="http://schemas.microsoft.com/office/2006/metadata/contentType"/>
@@ -14077,25 +14104,6 @@
 </ds:datastoreItem>
 </file>
 
-<file path=customXml/itemProps2.xml><?xml version="1.0" encoding="utf-8"?>
-<ds:datastoreItem xmlns:ds="http://schemas.openxmlformats.org/officeDocument/2006/customXml" ds:itemID="{0494ADC6-6FDC-4384-9E53-3B9C03EA5998}">
-  <ds:schemaRefs>
-    <ds:schemaRef ds:uri="http://schemas.microsoft.com/sharepoint/v3/contenttype/forms"/>
-  </ds:schemaRefs>
-</ds:datastoreItem>
-</file>
-
-<file path=customXml/itemProps3.xml><?xml version="1.0" encoding="utf-8"?>
-<ds:datastoreItem xmlns:ds="http://schemas.openxmlformats.org/officeDocument/2006/customXml" ds:itemID="{CBA37030-E913-4E37-A03C-881271D4064D}">
-  <ds:schemaRefs>
-    <ds:schemaRef ds:uri="http://schemas.microsoft.com/office/2006/metadata/properties"/>
-    <ds:schemaRef ds:uri="http://schemas.microsoft.com/office/infopath/2007/PartnerControls"/>
-    <ds:schemaRef ds:uri="46eb9099-7dd6-4793-9b95-bd76d8cd2ac6"/>
-    <ds:schemaRef ds:uri="b443b60d-c1ec-4166-a4bb-f67dccbf8c3d"/>
-  </ds:schemaRefs>
-</ds:datastoreItem>
-</file>
-
 <file path=customXml/itemProps4.xml><?xml version="1.0" encoding="utf-8"?>
 <ds:datastoreItem xmlns:ds="http://schemas.openxmlformats.org/officeDocument/2006/customXml" ds:itemID="{77E7A4FE-82C4-4C2B-A636-B289EBF37B11}">
   <ds:schemaRefs>

</xml_diff>

<commit_message>
Ich habe an meiner Dokumentation weitergeschrieben
</commit_message>
<xml_diff>
--- a/docs/EchoPlay_Chip-Ersatz_250514.docx
+++ b/docs/EchoPlay_Chip-Ersatz_250514.docx
@@ -511,10 +511,10 @@
                                     <pic:cNvPicPr/>
                                   </pic:nvPicPr>
                                   <pic:blipFill>
-                                    <a:blip r:embed="rId11">
+                                    <a:blip r:embed="rId13">
                                       <a:extLst>
                                         <a:ext uri="{96DAC541-7B7A-43D3-8B79-37D633B846F1}">
-                                          <asvg:svgBlip xmlns:asvg="http://schemas.microsoft.com/office/drawing/2016/SVG/main" r:embed="rId12"/>
+                                          <asvg:svgBlip xmlns:asvg="http://schemas.microsoft.com/office/drawing/2016/SVG/main" r:embed="rId14"/>
                                         </a:ext>
                                       </a:extLst>
                                     </a:blip>
@@ -1238,7 +1238,7 @@
                     <pic:cNvPicPr/>
                   </pic:nvPicPr>
                   <pic:blipFill>
-                    <a:blip r:embed="rId13" cstate="print">
+                    <a:blip r:embed="rId15" cstate="print">
                       <a:extLst>
                         <a:ext uri="{28A0092B-C50C-407E-A947-70E740481C1C}">
                           <a14:useLocalDpi xmlns:a14="http://schemas.microsoft.com/office/drawing/2010/main" val="0"/>
@@ -2579,7 +2579,7 @@
                     </pic:cNvPicPr>
                   </pic:nvPicPr>
                   <pic:blipFill>
-                    <a:blip r:embed="rId14" cstate="print">
+                    <a:blip r:embed="rId16" cstate="print">
                       <a:extLst>
                         <a:ext uri="{28A0092B-C50C-407E-A947-70E740481C1C}">
                           <a14:useLocalDpi xmlns:a14="http://schemas.microsoft.com/office/drawing/2010/main" val="0"/>
@@ -2734,7 +2734,7 @@
                     </pic:cNvPicPr>
                   </pic:nvPicPr>
                   <pic:blipFill>
-                    <a:blip r:embed="rId15" cstate="print">
+                    <a:blip r:embed="rId17" cstate="print">
                       <a:extLst>
                         <a:ext uri="{28A0092B-C50C-407E-A947-70E740481C1C}">
                           <a14:useLocalDpi xmlns:a14="http://schemas.microsoft.com/office/drawing/2010/main" val="0"/>
@@ -2807,7 +2807,7 @@
                     </pic:cNvPicPr>
                   </pic:nvPicPr>
                   <pic:blipFill>
-                    <a:blip r:embed="rId16" cstate="print">
+                    <a:blip r:embed="rId18" cstate="print">
                       <a:extLst>
                         <a:ext uri="{28A0092B-C50C-407E-A947-70E740481C1C}">
                           <a14:useLocalDpi xmlns:a14="http://schemas.microsoft.com/office/drawing/2010/main" val="0"/>
@@ -2955,7 +2955,7 @@
                     </pic:cNvPicPr>
                   </pic:nvPicPr>
                   <pic:blipFill>
-                    <a:blip r:embed="rId17" cstate="print">
+                    <a:blip r:embed="rId19" cstate="print">
                       <a:extLst>
                         <a:ext uri="{28A0092B-C50C-407E-A947-70E740481C1C}">
                           <a14:useLocalDpi xmlns:a14="http://schemas.microsoft.com/office/drawing/2010/main" val="0"/>
@@ -3073,7 +3073,7 @@
                     </pic:cNvPicPr>
                   </pic:nvPicPr>
                   <pic:blipFill>
-                    <a:blip r:embed="rId18" cstate="print">
+                    <a:blip r:embed="rId20" cstate="print">
                       <a:extLst>
                         <a:ext uri="{28A0092B-C50C-407E-A947-70E740481C1C}">
                           <a14:useLocalDpi xmlns:a14="http://schemas.microsoft.com/office/drawing/2010/main" val="0"/>
@@ -3197,7 +3197,7 @@
                     </pic:cNvPicPr>
                   </pic:nvPicPr>
                   <pic:blipFill>
-                    <a:blip r:embed="rId19" cstate="print">
+                    <a:blip r:embed="rId21" cstate="print">
                       <a:extLst>
                         <a:ext uri="{28A0092B-C50C-407E-A947-70E740481C1C}">
                           <a14:useLocalDpi xmlns:a14="http://schemas.microsoft.com/office/drawing/2010/main" val="0"/>
@@ -3346,7 +3346,7 @@
                     </pic:cNvPicPr>
                   </pic:nvPicPr>
                   <pic:blipFill rotWithShape="1">
-                    <a:blip r:embed="rId20" cstate="print">
+                    <a:blip r:embed="rId22" cstate="print">
                       <a:extLst>
                         <a:ext uri="{28A0092B-C50C-407E-A947-70E740481C1C}">
                           <a14:useLocalDpi xmlns:a14="http://schemas.microsoft.com/office/drawing/2010/main" val="0"/>
@@ -3491,7 +3491,7 @@
                     </pic:cNvPicPr>
                   </pic:nvPicPr>
                   <pic:blipFill rotWithShape="1">
-                    <a:blip r:embed="rId21">
+                    <a:blip r:embed="rId23">
                       <a:extLst>
                         <a:ext uri="{28A0092B-C50C-407E-A947-70E740481C1C}">
                           <a14:useLocalDpi xmlns:a14="http://schemas.microsoft.com/office/drawing/2010/main" val="0"/>
@@ -3607,7 +3607,7 @@
                     </pic:cNvPicPr>
                   </pic:nvPicPr>
                   <pic:blipFill>
-                    <a:blip r:embed="rId22" cstate="print">
+                    <a:blip r:embed="rId24" cstate="print">
                       <a:extLst>
                         <a:ext uri="{28A0092B-C50C-407E-A947-70E740481C1C}">
                           <a14:useLocalDpi xmlns:a14="http://schemas.microsoft.com/office/drawing/2010/main" val="0"/>
@@ -3720,7 +3720,7 @@
                     </pic:cNvPicPr>
                   </pic:nvPicPr>
                   <pic:blipFill>
-                    <a:blip r:embed="rId23" cstate="print">
+                    <a:blip r:embed="rId25" cstate="print">
                       <a:extLst>
                         <a:ext uri="{28A0092B-C50C-407E-A947-70E740481C1C}">
                           <a14:useLocalDpi xmlns:a14="http://schemas.microsoft.com/office/drawing/2010/main" val="0"/>
@@ -4295,7 +4295,7 @@
                     <pic:cNvPicPr/>
                   </pic:nvPicPr>
                   <pic:blipFill>
-                    <a:blip r:embed="rId24"/>
+                    <a:blip r:embed="rId26"/>
                     <a:stretch>
                       <a:fillRect/>
                     </a:stretch>
@@ -4501,7 +4501,7 @@
                 <wp:cNvGraphicFramePr/>
                 <a:graphic xmlns:a="http://schemas.openxmlformats.org/drawingml/2006/main">
                   <a:graphicData uri="http://schemas.microsoft.com/office/word/2010/wordprocessingInk">
-                    <w14:contentPart bwMode="auto" r:id="rId25">
+                    <w14:contentPart bwMode="auto" r:id="rId27">
                       <w14:nvContentPartPr>
                         <w14:cNvContentPartPr/>
                       </w14:nvContentPartPr>
@@ -4537,7 +4537,7 @@
                 <o:lock v:ext="edit" aspectratio="t"/>
               </v:shapetype>
               <v:shape id="Freihand 12" o:spid="_x0000_s1026" type="#_x0000_t75" style="position:absolute;margin-left:12.1pt;margin-top:66.45pt;width:103.6pt;height:32.3pt;z-index:251741184;visibility:visible;mso-wrap-style:square;mso-wrap-distance-left:9pt;mso-wrap-distance-top:0;mso-wrap-distance-right:9pt;mso-wrap-distance-bottom:0;mso-position-horizontal:absolute;mso-position-horizontal-relative:text;mso-position-vertical:absolute;mso-position-vertical-relative:text" o:gfxdata="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">
-                <v:imagedata r:id="rId26" o:title=""/>
+                <v:imagedata r:id="rId28" o:title=""/>
               </v:shape>
             </w:pict>
           </mc:Fallback>
@@ -4565,7 +4565,7 @@
                 <wp:cNvGraphicFramePr/>
                 <a:graphic xmlns:a="http://schemas.openxmlformats.org/drawingml/2006/main">
                   <a:graphicData uri="http://schemas.microsoft.com/office/word/2010/wordprocessingInk">
-                    <w14:contentPart bwMode="auto" r:id="rId27">
+                    <w14:contentPart bwMode="auto" r:id="rId29">
                       <w14:nvContentPartPr>
                         <w14:cNvContentPartPr/>
                       </w14:nvContentPartPr>
@@ -4582,7 +4582,7 @@
           <mc:Fallback>
             <w:pict>
               <v:shape w14:anchorId="08A125A9" id="Freihand 11" o:spid="_x0000_s1026" type="#_x0000_t75" style="position:absolute;margin-left:9.65pt;margin-top:12.45pt;width:98.65pt;height:20.35pt;z-index:251740160;visibility:visible;mso-wrap-style:square;mso-wrap-distance-left:9pt;mso-wrap-distance-top:0;mso-wrap-distance-right:9pt;mso-wrap-distance-bottom:0;mso-position-horizontal:absolute;mso-position-horizontal-relative:text;mso-position-vertical:absolute;mso-position-vertical-relative:text" o:gfxdata="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">
-                <v:imagedata r:id="rId28" o:title=""/>
+                <v:imagedata r:id="rId30" o:title=""/>
               </v:shape>
             </w:pict>
           </mc:Fallback>
@@ -4610,7 +4610,7 @@
                     </pic:cNvPicPr>
                   </pic:nvPicPr>
                   <pic:blipFill>
-                    <a:blip r:embed="rId29" cstate="print">
+                    <a:blip r:embed="rId31" cstate="print">
                       <a:extLst>
                         <a:ext uri="{28A0092B-C50C-407E-A947-70E740481C1C}">
                           <a14:useLocalDpi xmlns:a14="http://schemas.microsoft.com/office/drawing/2010/main" val="0"/>
@@ -4745,7 +4745,7 @@
                     </pic:cNvPicPr>
                   </pic:nvPicPr>
                   <pic:blipFill>
-                    <a:blip r:embed="rId22" cstate="print">
+                    <a:blip r:embed="rId24" cstate="print">
                       <a:extLst>
                         <a:ext uri="{28A0092B-C50C-407E-A947-70E740481C1C}">
                           <a14:useLocalDpi xmlns:a14="http://schemas.microsoft.com/office/drawing/2010/main" val="0"/>
@@ -4858,7 +4858,7 @@
                     </pic:cNvPicPr>
                   </pic:nvPicPr>
                   <pic:blipFill>
-                    <a:blip r:embed="rId30" cstate="print">
+                    <a:blip r:embed="rId32" cstate="print">
                       <a:extLst>
                         <a:ext uri="{28A0092B-C50C-407E-A947-70E740481C1C}">
                           <a14:useLocalDpi xmlns:a14="http://schemas.microsoft.com/office/drawing/2010/main" val="0"/>
@@ -4999,7 +4999,7 @@
                     <pic:cNvPicPr/>
                   </pic:nvPicPr>
                   <pic:blipFill>
-                    <a:blip r:embed="rId31"/>
+                    <a:blip r:embed="rId33"/>
                     <a:stretch>
                       <a:fillRect/>
                     </a:stretch>
@@ -5222,1108 +5222,12 @@
     </w:p>
     <w:p>
       <w:pPr>
-        <w:pStyle w:val="berschrift3"/>
-      </w:pPr>
-      <w:r>
-        <w:t>In der Box</w:t>
-      </w:r>
-    </w:p>
-    <w:p>
-      <w:r>
-        <w:t>Ich habe jetzt einen Plan wie ich den Chip ersetzen, und die Pins verbinden will, aber ich muss noch wissen, wie all das in die LED-Box passt.</w:t>
-      </w:r>
-    </w:p>
-    <w:p>
-      <w:pPr>
-        <w:keepNext/>
-      </w:pPr>
-      <w:r>
-        <w:rPr>
-          <w:noProof/>
-        </w:rPr>
-        <w:lastRenderedPageBreak/>
-        <w:drawing>
-          <wp:inline distT="0" distB="0" distL="0" distR="0" wp14:anchorId="6D97D666" wp14:editId="57DC431D">
-            <wp:extent cx="1536192" cy="2049517"/>
-            <wp:effectExtent l="0" t="0" r="6985" b="8255"/>
-            <wp:docPr id="229360288" name="Grafik 11"/>
-            <wp:cNvGraphicFramePr>
-              <a:graphicFrameLocks xmlns:a="http://schemas.openxmlformats.org/drawingml/2006/main" noChangeAspect="1"/>
-            </wp:cNvGraphicFramePr>
-            <a:graphic xmlns:a="http://schemas.openxmlformats.org/drawingml/2006/main">
-              <a:graphicData uri="http://schemas.openxmlformats.org/drawingml/2006/picture">
-                <pic:pic xmlns:pic="http://schemas.openxmlformats.org/drawingml/2006/picture">
-                  <pic:nvPicPr>
-                    <pic:cNvPr id="0" name="Picture 1"/>
-                    <pic:cNvPicPr>
-                      <a:picLocks noChangeAspect="1" noChangeArrowheads="1"/>
-                    </pic:cNvPicPr>
-                  </pic:nvPicPr>
-                  <pic:blipFill>
-                    <a:blip r:embed="rId32" cstate="print">
-                      <a:extLst>
-                        <a:ext uri="{28A0092B-C50C-407E-A947-70E740481C1C}">
-                          <a14:useLocalDpi xmlns:a14="http://schemas.microsoft.com/office/drawing/2010/main" val="0"/>
-                        </a:ext>
-                      </a:extLst>
-                    </a:blip>
-                    <a:srcRect/>
-                    <a:stretch>
-                      <a:fillRect/>
-                    </a:stretch>
-                  </pic:blipFill>
-                  <pic:spPr bwMode="auto">
-                    <a:xfrm>
-                      <a:off x="0" y="0"/>
-                      <a:ext cx="1541188" cy="2056182"/>
-                    </a:xfrm>
-                    <a:prstGeom prst="rect">
-                      <a:avLst/>
-                    </a:prstGeom>
-                    <a:noFill/>
-                    <a:ln>
-                      <a:noFill/>
-                    </a:ln>
-                  </pic:spPr>
-                </pic:pic>
-              </a:graphicData>
-            </a:graphic>
-          </wp:inline>
-        </w:drawing>
-      </w:r>
-    </w:p>
-    <w:p>
-      <w:pPr>
-        <w:pStyle w:val="Beschriftung"/>
-      </w:pPr>
-      <w:bookmarkStart w:id="25" w:name="_Toc198114497"/>
-      <w:r>
-        <w:t xml:space="preserve">Abbildung </w:t>
-      </w:r>
-      <w:fldSimple w:instr=" SEQ Abbildung \* ARABIC ">
-        <w:r>
-          <w:rPr>
-            <w:noProof/>
-          </w:rPr>
-          <w:t>15</w:t>
-        </w:r>
-      </w:fldSimple>
-      <w:r>
-        <w:t xml:space="preserve"> offene LED-Box</w:t>
-      </w:r>
-      <w:bookmarkEnd w:id="25"/>
-    </w:p>
-    <w:p>
-      <w:r>
-        <w:t>Ohne zusätzliche Komponente sieht die LED-Box, wenn Sie geöffnet ist, so aus</w:t>
-      </w:r>
-      <w:r>
-        <w:t>. Jetzt müssen wir noch ein Carrierboard mit ESP32 Chip, ein Qwiic Kabel</w:t>
-      </w:r>
-      <w:r>
-        <w:t>, welches ich nach aussen bringen muss, und alle anderen Kabel zum Stecken. Zuerst brauchen wir eine gute Position für den Carrierboard.</w:t>
-      </w:r>
-    </w:p>
-    <w:p>
-      <w:pPr>
-        <w:keepNext/>
-      </w:pPr>
-      <w:r>
-        <w:rPr>
-          <w:noProof/>
-        </w:rPr>
-        <w:drawing>
-          <wp:inline distT="0" distB="0" distL="0" distR="0" wp14:anchorId="0F47557F" wp14:editId="72C60FE6">
-            <wp:extent cx="1409138" cy="1880007"/>
-            <wp:effectExtent l="0" t="0" r="635" b="6350"/>
-            <wp:docPr id="1881971873" name="Grafik 11"/>
-            <wp:cNvGraphicFramePr>
-              <a:graphicFrameLocks xmlns:a="http://schemas.openxmlformats.org/drawingml/2006/main" noChangeAspect="1"/>
-            </wp:cNvGraphicFramePr>
-            <a:graphic xmlns:a="http://schemas.openxmlformats.org/drawingml/2006/main">
-              <a:graphicData uri="http://schemas.openxmlformats.org/drawingml/2006/picture">
-                <pic:pic xmlns:pic="http://schemas.openxmlformats.org/drawingml/2006/picture">
-                  <pic:nvPicPr>
-                    <pic:cNvPr id="0" name="Picture 1"/>
-                    <pic:cNvPicPr>
-                      <a:picLocks noChangeAspect="1" noChangeArrowheads="1"/>
-                    </pic:cNvPicPr>
-                  </pic:nvPicPr>
-                  <pic:blipFill>
-                    <a:blip r:embed="rId33" cstate="print">
-                      <a:extLst>
-                        <a:ext uri="{28A0092B-C50C-407E-A947-70E740481C1C}">
-                          <a14:useLocalDpi xmlns:a14="http://schemas.microsoft.com/office/drawing/2010/main" val="0"/>
-                        </a:ext>
-                      </a:extLst>
-                    </a:blip>
-                    <a:srcRect/>
-                    <a:stretch>
-                      <a:fillRect/>
-                    </a:stretch>
-                  </pic:blipFill>
-                  <pic:spPr bwMode="auto">
-                    <a:xfrm>
-                      <a:off x="0" y="0"/>
-                      <a:ext cx="1411589" cy="1883277"/>
-                    </a:xfrm>
-                    <a:prstGeom prst="rect">
-                      <a:avLst/>
-                    </a:prstGeom>
-                    <a:noFill/>
-                    <a:ln>
-                      <a:noFill/>
-                    </a:ln>
-                  </pic:spPr>
-                </pic:pic>
-              </a:graphicData>
-            </a:graphic>
-          </wp:inline>
-        </w:drawing>
-      </w:r>
-    </w:p>
-    <w:p>
-      <w:pPr>
-        <w:pStyle w:val="Beschriftung"/>
-      </w:pPr>
-      <w:bookmarkStart w:id="26" w:name="_Toc198114498"/>
-      <w:r>
-        <w:t xml:space="preserve">Abbildung </w:t>
-      </w:r>
-      <w:fldSimple w:instr=" SEQ Abbildung \* ARABIC ">
-        <w:r>
-          <w:rPr>
-            <w:noProof/>
-          </w:rPr>
-          <w:t>16</w:t>
-        </w:r>
-      </w:fldSimple>
-      <w:r>
-        <w:t xml:space="preserve"> offene LED-Box mit Carrier Board</w:t>
-      </w:r>
-      <w:bookmarkEnd w:id="26"/>
-    </w:p>
-    <w:p>
-      <w:r>
-        <w:t>Wenn wir den Carrierboard so platzieren, kann man leicht die Kabel vom LED-Screen zum Carrierboard bringen und es passt auch in die Hülle hinein. Jetzt muss ich noch das Qwiic Kabel nach aussen bringen und mit dem Carrierboard verbinden.</w:t>
-      </w:r>
-    </w:p>
-    <w:p>
-      <w:pPr>
-        <w:keepNext/>
-      </w:pPr>
-      <w:r>
-        <w:rPr>
-          <w:noProof/>
-        </w:rPr>
-        <w:drawing>
-          <wp:inline distT="0" distB="0" distL="0" distR="0" wp14:anchorId="7DEA7A42" wp14:editId="6CE39B34">
-            <wp:extent cx="1840403" cy="1353312"/>
-            <wp:effectExtent l="0" t="0" r="7620" b="0"/>
-            <wp:docPr id="774895778" name="Grafik 12"/>
-            <wp:cNvGraphicFramePr>
-              <a:graphicFrameLocks xmlns:a="http://schemas.openxmlformats.org/drawingml/2006/main" noChangeAspect="1"/>
-            </wp:cNvGraphicFramePr>
-            <a:graphic xmlns:a="http://schemas.openxmlformats.org/drawingml/2006/main">
-              <a:graphicData uri="http://schemas.openxmlformats.org/drawingml/2006/picture">
-                <pic:pic xmlns:pic="http://schemas.openxmlformats.org/drawingml/2006/picture">
-                  <pic:nvPicPr>
-                    <pic:cNvPr id="0" name="Picture 2"/>
-                    <pic:cNvPicPr>
-                      <a:picLocks noChangeAspect="1" noChangeArrowheads="1"/>
-                    </pic:cNvPicPr>
-                  </pic:nvPicPr>
-                  <pic:blipFill rotWithShape="1">
-                    <a:blip r:embed="rId34" cstate="print">
-                      <a:extLst>
-                        <a:ext uri="{28A0092B-C50C-407E-A947-70E740481C1C}">
-                          <a14:useLocalDpi xmlns:a14="http://schemas.microsoft.com/office/drawing/2010/main" val="0"/>
-                        </a:ext>
-                      </a:extLst>
-                    </a:blip>
-                    <a:srcRect l="12388" r="13766" b="27603"/>
-                    <a:stretch/>
-                  </pic:blipFill>
-                  <pic:spPr bwMode="auto">
-                    <a:xfrm>
-                      <a:off x="0" y="0"/>
-                      <a:ext cx="1851881" cy="1361752"/>
-                    </a:xfrm>
-                    <a:prstGeom prst="rect">
-                      <a:avLst/>
-                    </a:prstGeom>
-                    <a:noFill/>
-                    <a:ln>
-                      <a:noFill/>
-                    </a:ln>
-                    <a:extLst>
-                      <a:ext uri="{53640926-AAD7-44D8-BBD7-CCE9431645EC}">
-                        <a14:shadowObscured xmlns:a14="http://schemas.microsoft.com/office/drawing/2010/main"/>
-                      </a:ext>
-                    </a:extLst>
-                  </pic:spPr>
-                </pic:pic>
-              </a:graphicData>
-            </a:graphic>
-          </wp:inline>
-        </w:drawing>
-      </w:r>
-    </w:p>
-    <w:p>
-      <w:pPr>
-        <w:pStyle w:val="Beschriftung"/>
-      </w:pPr>
-      <w:bookmarkStart w:id="27" w:name="_Toc198114499"/>
-      <w:r>
-        <w:t xml:space="preserve">Abbildung </w:t>
-      </w:r>
-      <w:fldSimple w:instr=" SEQ Abbildung \* ARABIC ">
-        <w:r>
-          <w:rPr>
-            <w:noProof/>
-          </w:rPr>
-          <w:t>17</w:t>
-        </w:r>
-      </w:fldSimple>
-      <w:r>
-        <w:t xml:space="preserve"> Qwiic Konnektoren</w:t>
-      </w:r>
-      <w:bookmarkEnd w:id="27"/>
-    </w:p>
-    <w:p>
-      <w:r>
-        <w:t>Auf dem Bild sieht man, wo die Qwiic Konnektoren sind. Die Hülle der LED-Box hat an allen Ecken, 2 Löcher, durch diese Löcher kann ich das Qwiic-Kabel führen und damit das Kabel nach aussen bringen</w:t>
-      </w:r>
-      <w:r>
-        <w:t>.</w:t>
-      </w:r>
-    </w:p>
-    <w:p>
-      <w:pPr>
-        <w:keepNext/>
-      </w:pPr>
-      <w:r>
-        <w:rPr>
-          <w:noProof/>
-        </w:rPr>
-        <w:lastRenderedPageBreak/>
-        <w:drawing>
-          <wp:inline distT="0" distB="0" distL="0" distR="0" wp14:anchorId="679C3EBB" wp14:editId="55104D93">
-            <wp:extent cx="1894637" cy="1422145"/>
-            <wp:effectExtent l="0" t="0" r="0" b="6985"/>
-            <wp:docPr id="313223792" name="Grafik 13" descr="Ein Bild, das Im Haus enthält.&#10;&#10;KI-generierte Inhalte können fehlerhaft sein."/>
-            <wp:cNvGraphicFramePr>
-              <a:graphicFrameLocks xmlns:a="http://schemas.openxmlformats.org/drawingml/2006/main" noChangeAspect="1"/>
-            </wp:cNvGraphicFramePr>
-            <a:graphic xmlns:a="http://schemas.openxmlformats.org/drawingml/2006/main">
-              <a:graphicData uri="http://schemas.openxmlformats.org/drawingml/2006/picture">
-                <pic:pic xmlns:pic="http://schemas.openxmlformats.org/drawingml/2006/picture">
-                  <pic:nvPicPr>
-                    <pic:cNvPr id="313223792" name="Grafik 13" descr="Ein Bild, das Im Haus enthält.&#10;&#10;KI-generierte Inhalte können fehlerhaft sein."/>
-                    <pic:cNvPicPr>
-                      <a:picLocks noChangeAspect="1" noChangeArrowheads="1"/>
-                    </pic:cNvPicPr>
-                  </pic:nvPicPr>
-                  <pic:blipFill>
-                    <a:blip r:embed="rId35" cstate="print">
-                      <a:extLst>
-                        <a:ext uri="{28A0092B-C50C-407E-A947-70E740481C1C}">
-                          <a14:useLocalDpi xmlns:a14="http://schemas.microsoft.com/office/drawing/2010/main" val="0"/>
-                        </a:ext>
-                      </a:extLst>
-                    </a:blip>
-                    <a:srcRect/>
-                    <a:stretch>
-                      <a:fillRect/>
-                    </a:stretch>
-                  </pic:blipFill>
-                  <pic:spPr bwMode="auto">
-                    <a:xfrm>
-                      <a:off x="0" y="0"/>
-                      <a:ext cx="1896071" cy="1423221"/>
-                    </a:xfrm>
-                    <a:prstGeom prst="rect">
-                      <a:avLst/>
-                    </a:prstGeom>
-                    <a:noFill/>
-                    <a:ln>
-                      <a:noFill/>
-                    </a:ln>
-                  </pic:spPr>
-                </pic:pic>
-              </a:graphicData>
-            </a:graphic>
-          </wp:inline>
-        </w:drawing>
-      </w:r>
-    </w:p>
-    <w:p>
-      <w:pPr>
-        <w:pStyle w:val="Beschriftung"/>
-      </w:pPr>
-      <w:bookmarkStart w:id="28" w:name="_Toc198114500"/>
-      <w:r>
-        <w:t xml:space="preserve">Abbildung </w:t>
-      </w:r>
-      <w:fldSimple w:instr=" SEQ Abbildung \* ARABIC ">
-        <w:r>
-          <w:rPr>
-            <w:noProof/>
-          </w:rPr>
-          <w:t>18</w:t>
-        </w:r>
-      </w:fldSimple>
-      <w:r>
-        <w:t xml:space="preserve"> Hüllen Löcher</w:t>
-      </w:r>
-      <w:bookmarkEnd w:id="28"/>
-    </w:p>
-    <w:p>
-      <w:r>
-        <w:t xml:space="preserve">Also das Kabel geht vom Carrierboard geht wie im Bild gezeigt durch ein Loch im Eck nach aussen. </w:t>
-      </w:r>
-    </w:p>
-    <w:p>
-      <w:pPr>
-        <w:keepNext/>
-      </w:pPr>
-      <w:r>
-        <w:rPr>
-          <w:noProof/>
-        </w:rPr>
-        <mc:AlternateContent>
-          <mc:Choice Requires="wpi">
-            <w:drawing>
-              <wp:anchor distT="0" distB="0" distL="114300" distR="114300" simplePos="0" relativeHeight="251745280" behindDoc="0" locked="0" layoutInCell="1" allowOverlap="1" wp14:anchorId="2E8FAB08" wp14:editId="2A64421C">
-                <wp:simplePos x="0" y="0"/>
-                <wp:positionH relativeFrom="column">
-                  <wp:posOffset>3913042</wp:posOffset>
-                </wp:positionH>
-                <wp:positionV relativeFrom="paragraph">
-                  <wp:posOffset>1761851</wp:posOffset>
-                </wp:positionV>
-                <wp:extent cx="94680" cy="159840"/>
-                <wp:effectExtent l="95250" t="95250" r="19685" b="88265"/>
-                <wp:wrapNone/>
-                <wp:docPr id="216338103" name="Freihand 21"/>
-                <wp:cNvGraphicFramePr/>
-                <a:graphic xmlns:a="http://schemas.openxmlformats.org/drawingml/2006/main">
-                  <a:graphicData uri="http://schemas.microsoft.com/office/word/2010/wordprocessingInk">
-                    <w14:contentPart bwMode="auto" r:id="rId36">
-                      <w14:nvContentPartPr>
-                        <w14:cNvContentPartPr/>
-                      </w14:nvContentPartPr>
-                      <w14:xfrm>
-                        <a:off x="0" y="0"/>
-                        <a:ext cx="94680" cy="159840"/>
-                      </w14:xfrm>
-                    </w14:contentPart>
-                  </a:graphicData>
-                </a:graphic>
-              </wp:anchor>
-            </w:drawing>
-          </mc:Choice>
-          <mc:Fallback>
-            <w:pict>
-              <v:shapetype w14:anchorId="16B35818" id="_x0000_t75" coordsize="21600,21600" o:spt="75" o:preferrelative="t" path="m@4@5l@4@11@9@11@9@5xe" filled="f" stroked="f">
-                <v:stroke joinstyle="miter"/>
-                <v:formulas>
-                  <v:f eqn="if lineDrawn pixelLineWidth 0"/>
-                  <v:f eqn="sum @0 1 0"/>
-                  <v:f eqn="sum 0 0 @1"/>
-                  <v:f eqn="prod @2 1 2"/>
-                  <v:f eqn="prod @3 21600 pixelWidth"/>
-                  <v:f eqn="prod @3 21600 pixelHeight"/>
-                  <v:f eqn="sum @0 0 1"/>
-                  <v:f eqn="prod @6 1 2"/>
-                  <v:f eqn="prod @7 21600 pixelWidth"/>
-                  <v:f eqn="sum @8 21600 0"/>
-                  <v:f eqn="prod @7 21600 pixelHeight"/>
-                  <v:f eqn="sum @10 21600 0"/>
-                </v:formulas>
-                <v:path o:extrusionok="f" gradientshapeok="t" o:connecttype="rect"/>
-                <o:lock v:ext="edit" aspectratio="t"/>
-              </v:shapetype>
-              <v:shape id="Freihand 21" o:spid="_x0000_s1026" type="#_x0000_t75" style="position:absolute;margin-left:305.25pt;margin-top:135.9pt;width:13.1pt;height:18.3pt;z-index:251745280;visibility:visible;mso-wrap-style:square;mso-wrap-distance-left:9pt;mso-wrap-distance-top:0;mso-wrap-distance-right:9pt;mso-wrap-distance-bottom:0;mso-position-horizontal:absolute;mso-position-horizontal-relative:text;mso-position-vertical:absolute;mso-position-vertical-relative:text" o:gfxdata="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">
-                <v:imagedata r:id="rId37" o:title=""/>
-              </v:shape>
-            </w:pict>
-          </mc:Fallback>
-        </mc:AlternateContent>
-      </w:r>
-      <w:r>
-        <w:rPr>
-          <w:noProof/>
-        </w:rPr>
-        <mc:AlternateContent>
-          <mc:Choice Requires="wpi">
-            <w:drawing>
-              <wp:anchor distT="0" distB="0" distL="114300" distR="114300" simplePos="0" relativeHeight="251744256" behindDoc="0" locked="0" layoutInCell="1" allowOverlap="1" wp14:anchorId="6D8CD4F3" wp14:editId="79F6035B">
-                <wp:simplePos x="0" y="0"/>
-                <wp:positionH relativeFrom="column">
-                  <wp:posOffset>3865162</wp:posOffset>
-                </wp:positionH>
-                <wp:positionV relativeFrom="paragraph">
-                  <wp:posOffset>1750331</wp:posOffset>
-                </wp:positionV>
-                <wp:extent cx="63360" cy="119520"/>
-                <wp:effectExtent l="95250" t="95250" r="70485" b="90170"/>
-                <wp:wrapNone/>
-                <wp:docPr id="1622669365" name="Freihand 20"/>
-                <wp:cNvGraphicFramePr/>
-                <a:graphic xmlns:a="http://schemas.openxmlformats.org/drawingml/2006/main">
-                  <a:graphicData uri="http://schemas.microsoft.com/office/word/2010/wordprocessingInk">
-                    <w14:contentPart bwMode="auto" r:id="rId38">
-                      <w14:nvContentPartPr>
-                        <w14:cNvContentPartPr/>
-                      </w14:nvContentPartPr>
-                      <w14:xfrm>
-                        <a:off x="0" y="0"/>
-                        <a:ext cx="63360" cy="119520"/>
-                      </w14:xfrm>
-                    </w14:contentPart>
-                  </a:graphicData>
-                </a:graphic>
-              </wp:anchor>
-            </w:drawing>
-          </mc:Choice>
-          <mc:Fallback>
-            <w:pict>
-              <v:shape w14:anchorId="3D11D25D" id="Freihand 20" o:spid="_x0000_s1026" type="#_x0000_t75" style="position:absolute;margin-left:301.5pt;margin-top:135pt;width:10.7pt;height:15.05pt;z-index:251744256;visibility:visible;mso-wrap-style:square;mso-wrap-distance-left:9pt;mso-wrap-distance-top:0;mso-wrap-distance-right:9pt;mso-wrap-distance-bottom:0;mso-position-horizontal:absolute;mso-position-horizontal-relative:text;mso-position-vertical:absolute;mso-position-vertical-relative:text" o:gfxdata="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">
-                <v:imagedata r:id="rId39" o:title=""/>
-              </v:shape>
-            </w:pict>
-          </mc:Fallback>
-        </mc:AlternateContent>
-      </w:r>
-      <w:r>
-        <w:rPr>
-          <w:noProof/>
-        </w:rPr>
-        <mc:AlternateContent>
-          <mc:Choice Requires="wpi">
-            <w:drawing>
-              <wp:anchor distT="0" distB="0" distL="114300" distR="114300" simplePos="0" relativeHeight="251743232" behindDoc="0" locked="0" layoutInCell="1" allowOverlap="1" wp14:anchorId="7DF9EB04" wp14:editId="12C0BDD8">
-                <wp:simplePos x="0" y="0"/>
-                <wp:positionH relativeFrom="column">
-                  <wp:posOffset>2996842</wp:posOffset>
-                </wp:positionH>
-                <wp:positionV relativeFrom="paragraph">
-                  <wp:posOffset>1338491</wp:posOffset>
-                </wp:positionV>
-                <wp:extent cx="861120" cy="461880"/>
-                <wp:effectExtent l="95250" t="95250" r="91440" b="90805"/>
-                <wp:wrapNone/>
-                <wp:docPr id="1978392287" name="Freihand 19"/>
-                <wp:cNvGraphicFramePr/>
-                <a:graphic xmlns:a="http://schemas.openxmlformats.org/drawingml/2006/main">
-                  <a:graphicData uri="http://schemas.microsoft.com/office/word/2010/wordprocessingInk">
-                    <w14:contentPart bwMode="auto" r:id="rId40">
-                      <w14:nvContentPartPr>
-                        <w14:cNvContentPartPr/>
-                      </w14:nvContentPartPr>
-                      <w14:xfrm>
-                        <a:off x="0" y="0"/>
-                        <a:ext cx="861120" cy="461880"/>
-                      </w14:xfrm>
-                    </w14:contentPart>
-                  </a:graphicData>
-                </a:graphic>
-              </wp:anchor>
-            </w:drawing>
-          </mc:Choice>
-          <mc:Fallback>
-            <w:pict>
-              <v:shape w14:anchorId="517B2DDA" id="Freihand 19" o:spid="_x0000_s1026" type="#_x0000_t75" style="position:absolute;margin-left:233.15pt;margin-top:102.6pt;width:73.45pt;height:42pt;z-index:251743232;visibility:visible;mso-wrap-style:square;mso-wrap-distance-left:9pt;mso-wrap-distance-top:0;mso-wrap-distance-right:9pt;mso-wrap-distance-bottom:0;mso-position-horizontal:absolute;mso-position-horizontal-relative:text;mso-position-vertical:absolute;mso-position-vertical-relative:text" o:gfxdata="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">
-                <v:imagedata r:id="rId41" o:title=""/>
-              </v:shape>
-            </w:pict>
-          </mc:Fallback>
-        </mc:AlternateContent>
-      </w:r>
-      <w:r>
-        <w:rPr>
-          <w:noProof/>
-        </w:rPr>
-        <mc:AlternateContent>
-          <mc:Choice Requires="wpi">
-            <w:drawing>
-              <wp:anchor distT="0" distB="0" distL="114300" distR="114300" simplePos="0" relativeHeight="251742208" behindDoc="0" locked="0" layoutInCell="1" allowOverlap="1" wp14:anchorId="40ACD1D0" wp14:editId="59CC8D90">
-                <wp:simplePos x="0" y="0"/>
-                <wp:positionH relativeFrom="column">
-                  <wp:posOffset>444802</wp:posOffset>
-                </wp:positionH>
-                <wp:positionV relativeFrom="paragraph">
-                  <wp:posOffset>156219</wp:posOffset>
-                </wp:positionV>
-                <wp:extent cx="335880" cy="433440"/>
-                <wp:effectExtent l="95250" t="95250" r="102870" b="100330"/>
-                <wp:wrapNone/>
-                <wp:docPr id="703447970" name="Freihand 18"/>
-                <wp:cNvGraphicFramePr/>
-                <a:graphic xmlns:a="http://schemas.openxmlformats.org/drawingml/2006/main">
-                  <a:graphicData uri="http://schemas.microsoft.com/office/word/2010/wordprocessingInk">
-                    <w14:contentPart bwMode="auto" r:id="rId42">
-                      <w14:nvContentPartPr>
-                        <w14:cNvContentPartPr/>
-                      </w14:nvContentPartPr>
-                      <w14:xfrm>
-                        <a:off x="0" y="0"/>
-                        <a:ext cx="335880" cy="433440"/>
-                      </w14:xfrm>
-                    </w14:contentPart>
-                  </a:graphicData>
-                </a:graphic>
-              </wp:anchor>
-            </w:drawing>
-          </mc:Choice>
-          <mc:Fallback>
-            <w:pict>
-              <v:shape w14:anchorId="54F55A3C" id="Freihand 18" o:spid="_x0000_s1026" type="#_x0000_t75" style="position:absolute;margin-left:32.15pt;margin-top:9.5pt;width:32.15pt;height:39.8pt;z-index:251742208;visibility:visible;mso-wrap-style:square;mso-wrap-distance-left:9pt;mso-wrap-distance-top:0;mso-wrap-distance-right:9pt;mso-wrap-distance-bottom:0;mso-position-horizontal:absolute;mso-position-horizontal-relative:text;mso-position-vertical:absolute;mso-position-vertical-relative:text" o:gfxdata="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">
-                <v:imagedata r:id="rId43" o:title=""/>
-              </v:shape>
-            </w:pict>
-          </mc:Fallback>
-        </mc:AlternateContent>
-      </w:r>
-      <w:r>
-        <w:rPr>
-          <w:noProof/>
-        </w:rPr>
-        <w:drawing>
-          <wp:inline distT="0" distB="0" distL="0" distR="0" wp14:anchorId="6FFB6E72" wp14:editId="5931582B">
-            <wp:extent cx="1671851" cy="2228837"/>
-            <wp:effectExtent l="0" t="0" r="5080" b="635"/>
-            <wp:docPr id="211345674" name="Grafik 17"/>
-            <wp:cNvGraphicFramePr>
-              <a:graphicFrameLocks xmlns:a="http://schemas.openxmlformats.org/drawingml/2006/main" noChangeAspect="1"/>
-            </wp:cNvGraphicFramePr>
-            <a:graphic xmlns:a="http://schemas.openxmlformats.org/drawingml/2006/main">
-              <a:graphicData uri="http://schemas.openxmlformats.org/drawingml/2006/picture">
-                <pic:pic xmlns:pic="http://schemas.openxmlformats.org/drawingml/2006/picture">
-                  <pic:nvPicPr>
-                    <pic:cNvPr id="0" name="Picture 6"/>
-                    <pic:cNvPicPr>
-                      <a:picLocks noChangeAspect="1" noChangeArrowheads="1"/>
-                    </pic:cNvPicPr>
-                  </pic:nvPicPr>
-                  <pic:blipFill>
-                    <a:blip r:embed="rId44" cstate="print">
-                      <a:extLst>
-                        <a:ext uri="{28A0092B-C50C-407E-A947-70E740481C1C}">
-                          <a14:useLocalDpi xmlns:a14="http://schemas.microsoft.com/office/drawing/2010/main" val="0"/>
-                        </a:ext>
-                      </a:extLst>
-                    </a:blip>
-                    <a:srcRect/>
-                    <a:stretch>
-                      <a:fillRect/>
-                    </a:stretch>
-                  </pic:blipFill>
-                  <pic:spPr bwMode="auto">
-                    <a:xfrm>
-                      <a:off x="0" y="0"/>
-                      <a:ext cx="1675740" cy="2234022"/>
-                    </a:xfrm>
-                    <a:prstGeom prst="rect">
-                      <a:avLst/>
-                    </a:prstGeom>
-                    <a:noFill/>
-                    <a:ln>
-                      <a:noFill/>
-                    </a:ln>
-                  </pic:spPr>
-                </pic:pic>
-              </a:graphicData>
-            </a:graphic>
-          </wp:inline>
-        </w:drawing>
-      </w:r>
-      <w:r>
-        <w:rPr>
-          <w:noProof/>
-        </w:rPr>
-        <w:drawing>
-          <wp:inline distT="0" distB="0" distL="0" distR="0" wp14:anchorId="3AC7B8F5" wp14:editId="41C90E2B">
-            <wp:extent cx="2818262" cy="2115432"/>
-            <wp:effectExtent l="0" t="0" r="1270" b="0"/>
-            <wp:docPr id="1687867585" name="Grafik 13" descr="Ein Bild, das Im Haus enthält.&#10;&#10;KI-generierte Inhalte können fehlerhaft sein."/>
-            <wp:cNvGraphicFramePr>
-              <a:graphicFrameLocks xmlns:a="http://schemas.openxmlformats.org/drawingml/2006/main" noChangeAspect="1"/>
-            </wp:cNvGraphicFramePr>
-            <a:graphic xmlns:a="http://schemas.openxmlformats.org/drawingml/2006/main">
-              <a:graphicData uri="http://schemas.openxmlformats.org/drawingml/2006/picture">
-                <pic:pic xmlns:pic="http://schemas.openxmlformats.org/drawingml/2006/picture">
-                  <pic:nvPicPr>
-                    <pic:cNvPr id="1687867585" name="Grafik 13" descr="Ein Bild, das Im Haus enthält.&#10;&#10;KI-generierte Inhalte können fehlerhaft sein."/>
-                    <pic:cNvPicPr>
-                      <a:picLocks noChangeAspect="1" noChangeArrowheads="1"/>
-                    </pic:cNvPicPr>
-                  </pic:nvPicPr>
-                  <pic:blipFill>
-                    <a:blip r:embed="rId45" cstate="print">
-                      <a:extLst>
-                        <a:ext uri="{28A0092B-C50C-407E-A947-70E740481C1C}">
-                          <a14:useLocalDpi xmlns:a14="http://schemas.microsoft.com/office/drawing/2010/main" val="0"/>
-                        </a:ext>
-                      </a:extLst>
-                    </a:blip>
-                    <a:srcRect/>
-                    <a:stretch>
-                      <a:fillRect/>
-                    </a:stretch>
-                  </pic:blipFill>
-                  <pic:spPr bwMode="auto">
-                    <a:xfrm>
-                      <a:off x="0" y="0"/>
-                      <a:ext cx="2827189" cy="2122133"/>
-                    </a:xfrm>
-                    <a:prstGeom prst="rect">
-                      <a:avLst/>
-                    </a:prstGeom>
-                    <a:noFill/>
-                    <a:ln>
-                      <a:noFill/>
-                    </a:ln>
-                  </pic:spPr>
-                </pic:pic>
-              </a:graphicData>
-            </a:graphic>
-          </wp:inline>
-        </w:drawing>
-      </w:r>
-    </w:p>
-    <w:p>
-      <w:pPr>
-        <w:pStyle w:val="Beschriftung"/>
-      </w:pPr>
-      <w:bookmarkStart w:id="29" w:name="_Toc198114501"/>
-      <w:r>
-        <w:t xml:space="preserve">Abbildung </w:t>
-      </w:r>
-      <w:fldSimple w:instr=" SEQ Abbildung \* ARABIC ">
-        <w:r>
-          <w:rPr>
-            <w:noProof/>
-          </w:rPr>
-          <w:t>19</w:t>
-        </w:r>
-      </w:fldSimple>
-      <w:r>
-        <w:t xml:space="preserve"> Qwiic Kabel nach aussen</w:t>
-      </w:r>
-      <w:bookmarkEnd w:id="29"/>
-    </w:p>
-    <w:p>
-      <w:r>
-        <w:t>Die Restlichen kleine Kabel, kann ich dann einfach mit dem Carrierboard verbinden und dann die Box schliessen.</w:t>
-      </w:r>
-    </w:p>
-    <w:p>
-      <w:pPr>
-        <w:keepNext/>
-      </w:pPr>
-      <w:r>
-        <w:rPr>
-          <w:noProof/>
-        </w:rPr>
-        <mc:AlternateContent>
-          <mc:Choice Requires="wpi">
-            <w:drawing>
-              <wp:anchor distT="0" distB="0" distL="114300" distR="114300" simplePos="0" relativeHeight="251758592" behindDoc="0" locked="0" layoutInCell="1" allowOverlap="1" wp14:anchorId="3D341A4A" wp14:editId="506E61C4">
-                <wp:simplePos x="0" y="0"/>
-                <wp:positionH relativeFrom="column">
-                  <wp:posOffset>37655</wp:posOffset>
-                </wp:positionH>
-                <wp:positionV relativeFrom="paragraph">
-                  <wp:posOffset>515834</wp:posOffset>
-                </wp:positionV>
-                <wp:extent cx="28080" cy="50400"/>
-                <wp:effectExtent l="57150" t="76200" r="48260" b="64135"/>
-                <wp:wrapNone/>
-                <wp:docPr id="1999178567" name="Freihand 39"/>
-                <wp:cNvGraphicFramePr/>
-                <a:graphic xmlns:a="http://schemas.openxmlformats.org/drawingml/2006/main">
-                  <a:graphicData uri="http://schemas.microsoft.com/office/word/2010/wordprocessingInk">
-                    <w14:contentPart bwMode="auto" r:id="rId46">
-                      <w14:nvContentPartPr>
-                        <w14:cNvContentPartPr/>
-                      </w14:nvContentPartPr>
-                      <w14:xfrm>
-                        <a:off x="0" y="0"/>
-                        <a:ext cx="28080" cy="50400"/>
-                      </w14:xfrm>
-                    </w14:contentPart>
-                  </a:graphicData>
-                </a:graphic>
-              </wp:anchor>
-            </w:drawing>
-          </mc:Choice>
-          <mc:Fallback>
-            <w:pict>
-              <v:shape w14:anchorId="0E06DD55" id="Freihand 39" o:spid="_x0000_s1026" type="#_x0000_t75" style="position:absolute;margin-left:1.55pt;margin-top:39.2pt;width:5pt;height:6.75pt;z-index:251758592;visibility:visible;mso-wrap-style:square;mso-wrap-distance-left:9pt;mso-wrap-distance-top:0;mso-wrap-distance-right:9pt;mso-wrap-distance-bottom:0;mso-position-horizontal:absolute;mso-position-horizontal-relative:text;mso-position-vertical:absolute;mso-position-vertical-relative:text" o:gfxdata="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">
-                <v:imagedata r:id="rId47" o:title=""/>
-              </v:shape>
-            </w:pict>
-          </mc:Fallback>
-        </mc:AlternateContent>
-      </w:r>
-      <w:r>
-        <w:rPr>
-          <w:noProof/>
-        </w:rPr>
-        <mc:AlternateContent>
-          <mc:Choice Requires="wpi">
-            <w:drawing>
-              <wp:anchor distT="0" distB="0" distL="114300" distR="114300" simplePos="0" relativeHeight="251757568" behindDoc="0" locked="0" layoutInCell="1" allowOverlap="1" wp14:anchorId="1569DA6A" wp14:editId="6FD17B69">
-                <wp:simplePos x="0" y="0"/>
-                <wp:positionH relativeFrom="column">
-                  <wp:posOffset>73295</wp:posOffset>
-                </wp:positionH>
-                <wp:positionV relativeFrom="paragraph">
-                  <wp:posOffset>552914</wp:posOffset>
-                </wp:positionV>
-                <wp:extent cx="100080" cy="33120"/>
-                <wp:effectExtent l="76200" t="57150" r="71755" b="62230"/>
-                <wp:wrapNone/>
-                <wp:docPr id="1799115721" name="Freihand 37"/>
-                <wp:cNvGraphicFramePr/>
-                <a:graphic xmlns:a="http://schemas.openxmlformats.org/drawingml/2006/main">
-                  <a:graphicData uri="http://schemas.microsoft.com/office/word/2010/wordprocessingInk">
-                    <w14:contentPart bwMode="auto" r:id="rId48">
-                      <w14:nvContentPartPr>
-                        <w14:cNvContentPartPr/>
-                      </w14:nvContentPartPr>
-                      <w14:xfrm>
-                        <a:off x="0" y="0"/>
-                        <a:ext cx="100080" cy="33120"/>
-                      </w14:xfrm>
-                    </w14:contentPart>
-                  </a:graphicData>
-                </a:graphic>
-              </wp:anchor>
-            </w:drawing>
-          </mc:Choice>
-          <mc:Fallback>
-            <w:pict>
-              <v:shape w14:anchorId="0B5825D7" id="Freihand 37" o:spid="_x0000_s1026" type="#_x0000_t75" style="position:absolute;margin-left:4.35pt;margin-top:42.15pt;width:10.75pt;height:5.4pt;z-index:251757568;visibility:visible;mso-wrap-style:square;mso-wrap-distance-left:9pt;mso-wrap-distance-top:0;mso-wrap-distance-right:9pt;mso-wrap-distance-bottom:0;mso-position-horizontal:absolute;mso-position-horizontal-relative:text;mso-position-vertical:absolute;mso-position-vertical-relative:text" o:gfxdata="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">
-                <v:imagedata r:id="rId49" o:title=""/>
-              </v:shape>
-            </w:pict>
-          </mc:Fallback>
-        </mc:AlternateContent>
-      </w:r>
-      <w:r>
-        <w:rPr>
-          <w:noProof/>
-        </w:rPr>
-        <mc:AlternateContent>
-          <mc:Choice Requires="wpi">
-            <w:drawing>
-              <wp:anchor distT="0" distB="0" distL="114300" distR="114300" simplePos="0" relativeHeight="251756544" behindDoc="0" locked="0" layoutInCell="1" allowOverlap="1" wp14:anchorId="41E99FFB" wp14:editId="5352C596">
-                <wp:simplePos x="0" y="0"/>
-                <wp:positionH relativeFrom="column">
-                  <wp:posOffset>448775</wp:posOffset>
-                </wp:positionH>
-                <wp:positionV relativeFrom="paragraph">
-                  <wp:posOffset>621314</wp:posOffset>
-                </wp:positionV>
-                <wp:extent cx="203760" cy="204480"/>
-                <wp:effectExtent l="76200" t="57150" r="25400" b="62230"/>
-                <wp:wrapNone/>
-                <wp:docPr id="31633062" name="Freihand 35"/>
-                <wp:cNvGraphicFramePr/>
-                <a:graphic xmlns:a="http://schemas.openxmlformats.org/drawingml/2006/main">
-                  <a:graphicData uri="http://schemas.microsoft.com/office/word/2010/wordprocessingInk">
-                    <w14:contentPart bwMode="auto" r:id="rId50">
-                      <w14:nvContentPartPr>
-                        <w14:cNvContentPartPr/>
-                      </w14:nvContentPartPr>
-                      <w14:xfrm>
-                        <a:off x="0" y="0"/>
-                        <a:ext cx="203760" cy="204480"/>
-                      </w14:xfrm>
-                    </w14:contentPart>
-                  </a:graphicData>
-                </a:graphic>
-              </wp:anchor>
-            </w:drawing>
-          </mc:Choice>
-          <mc:Fallback>
-            <w:pict>
-              <v:shape w14:anchorId="65BEA717" id="Freihand 35" o:spid="_x0000_s1026" type="#_x0000_t75" style="position:absolute;margin-left:33.95pt;margin-top:47.5pt;width:18.9pt;height:18.9pt;z-index:251756544;visibility:visible;mso-wrap-style:square;mso-wrap-distance-left:9pt;mso-wrap-distance-top:0;mso-wrap-distance-right:9pt;mso-wrap-distance-bottom:0;mso-position-horizontal:absolute;mso-position-horizontal-relative:text;mso-position-vertical:absolute;mso-position-vertical-relative:text" o:gfxdata="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">
-                <v:imagedata r:id="rId51" o:title=""/>
-              </v:shape>
-            </w:pict>
-          </mc:Fallback>
-        </mc:AlternateContent>
-      </w:r>
-      <w:r>
-        <w:rPr>
-          <w:noProof/>
-        </w:rPr>
-        <mc:AlternateContent>
-          <mc:Choice Requires="wpi">
-            <w:drawing>
-              <wp:anchor distT="0" distB="0" distL="114300" distR="114300" simplePos="0" relativeHeight="251755520" behindDoc="0" locked="0" layoutInCell="1" allowOverlap="1" wp14:anchorId="4BF4747D" wp14:editId="4C8682B2">
-                <wp:simplePos x="0" y="0"/>
-                <wp:positionH relativeFrom="column">
-                  <wp:posOffset>995680</wp:posOffset>
-                </wp:positionH>
-                <wp:positionV relativeFrom="paragraph">
-                  <wp:posOffset>567690</wp:posOffset>
-                </wp:positionV>
-                <wp:extent cx="225655" cy="168275"/>
-                <wp:effectExtent l="38100" t="38100" r="3175" b="41275"/>
-                <wp:wrapNone/>
-                <wp:docPr id="1077752853" name="Freihand 34"/>
-                <wp:cNvGraphicFramePr/>
-                <a:graphic xmlns:a="http://schemas.openxmlformats.org/drawingml/2006/main">
-                  <a:graphicData uri="http://schemas.microsoft.com/office/word/2010/wordprocessingInk">
-                    <w14:contentPart bwMode="auto" r:id="rId52">
-                      <w14:nvContentPartPr>
-                        <w14:cNvContentPartPr/>
-                      </w14:nvContentPartPr>
-                      <w14:xfrm>
-                        <a:off x="0" y="0"/>
-                        <a:ext cx="225655" cy="168275"/>
-                      </w14:xfrm>
-                    </w14:contentPart>
-                  </a:graphicData>
-                </a:graphic>
-              </wp:anchor>
-            </w:drawing>
-          </mc:Choice>
-          <mc:Fallback>
-            <w:pict>
-              <v:shape w14:anchorId="416420AD" id="Freihand 34" o:spid="_x0000_s1026" type="#_x0000_t75" style="position:absolute;margin-left:77.9pt;margin-top:44.2pt;width:18.75pt;height:14.2pt;z-index:251755520;visibility:visible;mso-wrap-style:square;mso-wrap-distance-left:9pt;mso-wrap-distance-top:0;mso-wrap-distance-right:9pt;mso-wrap-distance-bottom:0;mso-position-horizontal:absolute;mso-position-horizontal-relative:text;mso-position-vertical:absolute;mso-position-vertical-relative:text" o:gfxdata="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">
-                <v:imagedata r:id="rId53" o:title=""/>
-              </v:shape>
-            </w:pict>
-          </mc:Fallback>
-        </mc:AlternateContent>
-      </w:r>
-      <w:r>
-        <w:rPr>
-          <w:noProof/>
-        </w:rPr>
-        <mc:AlternateContent>
-          <mc:Choice Requires="wpi">
-            <w:drawing>
-              <wp:anchor distT="0" distB="0" distL="114300" distR="114300" simplePos="0" relativeHeight="251748352" behindDoc="0" locked="0" layoutInCell="1" allowOverlap="1" wp14:anchorId="595F3D67" wp14:editId="301D9B39">
-                <wp:simplePos x="0" y="0"/>
-                <wp:positionH relativeFrom="column">
-                  <wp:posOffset>1227815</wp:posOffset>
-                </wp:positionH>
-                <wp:positionV relativeFrom="paragraph">
-                  <wp:posOffset>526634</wp:posOffset>
-                </wp:positionV>
-                <wp:extent cx="74160" cy="200880"/>
-                <wp:effectExtent l="38100" t="38100" r="40640" b="46990"/>
-                <wp:wrapNone/>
-                <wp:docPr id="767182743" name="Freihand 27"/>
-                <wp:cNvGraphicFramePr/>
-                <a:graphic xmlns:a="http://schemas.openxmlformats.org/drawingml/2006/main">
-                  <a:graphicData uri="http://schemas.microsoft.com/office/word/2010/wordprocessingInk">
-                    <w14:contentPart bwMode="auto" r:id="rId54">
-                      <w14:nvContentPartPr>
-                        <w14:cNvContentPartPr/>
-                      </w14:nvContentPartPr>
-                      <w14:xfrm>
-                        <a:off x="0" y="0"/>
-                        <a:ext cx="74160" cy="200880"/>
-                      </w14:xfrm>
-                    </w14:contentPart>
-                  </a:graphicData>
-                </a:graphic>
-              </wp:anchor>
-            </w:drawing>
-          </mc:Choice>
-          <mc:Fallback>
-            <w:pict>
-              <v:shape w14:anchorId="2642DD4A" id="Freihand 27" o:spid="_x0000_s1026" type="#_x0000_t75" style="position:absolute;margin-left:96.2pt;margin-top:40.95pt;width:6.85pt;height:16.8pt;z-index:251748352;visibility:visible;mso-wrap-style:square;mso-wrap-distance-left:9pt;mso-wrap-distance-top:0;mso-wrap-distance-right:9pt;mso-wrap-distance-bottom:0;mso-position-horizontal:absolute;mso-position-horizontal-relative:text;mso-position-vertical:absolute;mso-position-vertical-relative:text" o:gfxdata="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">
-                <v:imagedata r:id="rId55" o:title=""/>
-              </v:shape>
-            </w:pict>
-          </mc:Fallback>
-        </mc:AlternateContent>
-      </w:r>
-      <w:r>
-        <w:rPr>
-          <w:noProof/>
-        </w:rPr>
-        <mc:AlternateContent>
-          <mc:Choice Requires="wpi">
-            <w:drawing>
-              <wp:anchor distT="0" distB="0" distL="114300" distR="114300" simplePos="0" relativeHeight="251747328" behindDoc="0" locked="0" layoutInCell="1" allowOverlap="1" wp14:anchorId="3B7C57AD" wp14:editId="3AD2D575">
-                <wp:simplePos x="0" y="0"/>
-                <wp:positionH relativeFrom="column">
-                  <wp:posOffset>1271015</wp:posOffset>
-                </wp:positionH>
-                <wp:positionV relativeFrom="paragraph">
-                  <wp:posOffset>520514</wp:posOffset>
-                </wp:positionV>
-                <wp:extent cx="128520" cy="209880"/>
-                <wp:effectExtent l="38100" t="38100" r="43180" b="38100"/>
-                <wp:wrapNone/>
-                <wp:docPr id="1745635278" name="Freihand 26"/>
-                <wp:cNvGraphicFramePr/>
-                <a:graphic xmlns:a="http://schemas.openxmlformats.org/drawingml/2006/main">
-                  <a:graphicData uri="http://schemas.microsoft.com/office/word/2010/wordprocessingInk">
-                    <w14:contentPart bwMode="auto" r:id="rId56">
-                      <w14:nvContentPartPr>
-                        <w14:cNvContentPartPr/>
-                      </w14:nvContentPartPr>
-                      <w14:xfrm>
-                        <a:off x="0" y="0"/>
-                        <a:ext cx="128520" cy="209880"/>
-                      </w14:xfrm>
-                    </w14:contentPart>
-                  </a:graphicData>
-                </a:graphic>
-              </wp:anchor>
-            </w:drawing>
-          </mc:Choice>
-          <mc:Fallback>
-            <w:pict>
-              <v:shape w14:anchorId="4DDE6FE8" id="Freihand 26" o:spid="_x0000_s1026" type="#_x0000_t75" style="position:absolute;margin-left:99.6pt;margin-top:40.5pt;width:11.1pt;height:17.55pt;z-index:251747328;visibility:visible;mso-wrap-style:square;mso-wrap-distance-left:9pt;mso-wrap-distance-top:0;mso-wrap-distance-right:9pt;mso-wrap-distance-bottom:0;mso-position-horizontal:absolute;mso-position-horizontal-relative:text;mso-position-vertical:absolute;mso-position-vertical-relative:text" o:gfxdata="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">
-                <v:imagedata r:id="rId57" o:title=""/>
-              </v:shape>
-            </w:pict>
-          </mc:Fallback>
-        </mc:AlternateContent>
-      </w:r>
-      <w:r>
-        <w:rPr>
-          <w:noProof/>
-        </w:rPr>
-        <mc:AlternateContent>
-          <mc:Choice Requires="wpi">
-            <w:drawing>
-              <wp:anchor distT="0" distB="0" distL="114300" distR="114300" simplePos="0" relativeHeight="251746304" behindDoc="0" locked="0" layoutInCell="1" allowOverlap="1" wp14:anchorId="2F93B7EF" wp14:editId="7AAA8634">
-                <wp:simplePos x="0" y="0"/>
-                <wp:positionH relativeFrom="column">
-                  <wp:posOffset>1344095</wp:posOffset>
-                </wp:positionH>
-                <wp:positionV relativeFrom="paragraph">
-                  <wp:posOffset>575954</wp:posOffset>
-                </wp:positionV>
-                <wp:extent cx="176400" cy="157680"/>
-                <wp:effectExtent l="38100" t="38100" r="52705" b="52070"/>
-                <wp:wrapNone/>
-                <wp:docPr id="1721658279" name="Freihand 25"/>
-                <wp:cNvGraphicFramePr/>
-                <a:graphic xmlns:a="http://schemas.openxmlformats.org/drawingml/2006/main">
-                  <a:graphicData uri="http://schemas.microsoft.com/office/word/2010/wordprocessingInk">
-                    <w14:contentPart bwMode="auto" r:id="rId58">
-                      <w14:nvContentPartPr>
-                        <w14:cNvContentPartPr/>
-                      </w14:nvContentPartPr>
-                      <w14:xfrm>
-                        <a:off x="0" y="0"/>
-                        <a:ext cx="176400" cy="157680"/>
-                      </w14:xfrm>
-                    </w14:contentPart>
-                  </a:graphicData>
-                </a:graphic>
-              </wp:anchor>
-            </w:drawing>
-          </mc:Choice>
-          <mc:Fallback>
-            <w:pict>
-              <v:shape w14:anchorId="63394DC1" id="Freihand 25" o:spid="_x0000_s1026" type="#_x0000_t75" style="position:absolute;margin-left:105.35pt;margin-top:44.85pt;width:14.9pt;height:13.4pt;z-index:251746304;visibility:visible;mso-wrap-style:square;mso-wrap-distance-left:9pt;mso-wrap-distance-top:0;mso-wrap-distance-right:9pt;mso-wrap-distance-bottom:0;mso-position-horizontal:absolute;mso-position-horizontal-relative:text;mso-position-vertical:absolute;mso-position-vertical-relative:text" o:gfxdata="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">
-                <v:imagedata r:id="rId59" o:title=""/>
-              </v:shape>
-            </w:pict>
-          </mc:Fallback>
-        </mc:AlternateContent>
-      </w:r>
-      <w:r>
-        <w:rPr>
-          <w:noProof/>
-        </w:rPr>
-        <w:drawing>
-          <wp:inline distT="0" distB="0" distL="0" distR="0" wp14:anchorId="500A1D25" wp14:editId="35A97A64">
-            <wp:extent cx="2054811" cy="2647288"/>
-            <wp:effectExtent l="8573" t="0" r="0" b="0"/>
-            <wp:docPr id="1267367379" name="Grafik 23"/>
-            <wp:cNvGraphicFramePr>
-              <a:graphicFrameLocks xmlns:a="http://schemas.openxmlformats.org/drawingml/2006/main" noChangeAspect="1"/>
-            </wp:cNvGraphicFramePr>
-            <a:graphic xmlns:a="http://schemas.openxmlformats.org/drawingml/2006/main">
-              <a:graphicData uri="http://schemas.openxmlformats.org/drawingml/2006/picture">
-                <pic:pic xmlns:pic="http://schemas.openxmlformats.org/drawingml/2006/picture">
-                  <pic:nvPicPr>
-                    <pic:cNvPr id="0" name="Picture 8"/>
-                    <pic:cNvPicPr>
-                      <a:picLocks noChangeAspect="1" noChangeArrowheads="1"/>
-                    </pic:cNvPicPr>
-                  </pic:nvPicPr>
-                  <pic:blipFill rotWithShape="1">
-                    <a:blip r:embed="rId60" cstate="print">
-                      <a:extLst>
-                        <a:ext uri="{28A0092B-C50C-407E-A947-70E740481C1C}">
-                          <a14:useLocalDpi xmlns:a14="http://schemas.microsoft.com/office/drawing/2010/main" val="0"/>
-                        </a:ext>
-                      </a:extLst>
-                    </a:blip>
-                    <a:srcRect l="9462" t="13179" r="8905" b="7947"/>
-                    <a:stretch/>
-                  </pic:blipFill>
-                  <pic:spPr bwMode="auto">
-                    <a:xfrm rot="16200000">
-                      <a:off x="0" y="0"/>
-                      <a:ext cx="2058099" cy="2651524"/>
-                    </a:xfrm>
-                    <a:prstGeom prst="rect">
-                      <a:avLst/>
-                    </a:prstGeom>
-                    <a:noFill/>
-                    <a:ln>
-                      <a:noFill/>
-                    </a:ln>
-                    <a:extLst>
-                      <a:ext uri="{53640926-AAD7-44D8-BBD7-CCE9431645EC}">
-                        <a14:shadowObscured xmlns:a14="http://schemas.microsoft.com/office/drawing/2010/main"/>
-                      </a:ext>
-                    </a:extLst>
-                  </pic:spPr>
-                </pic:pic>
-              </a:graphicData>
-            </a:graphic>
-          </wp:inline>
-        </w:drawing>
-      </w:r>
-    </w:p>
-    <w:p>
-      <w:pPr>
-        <w:pStyle w:val="Beschriftung"/>
-      </w:pPr>
-      <w:bookmarkStart w:id="30" w:name="_Toc198114502"/>
-      <w:r>
-        <w:t xml:space="preserve">Abbildung </w:t>
-      </w:r>
-      <w:fldSimple w:instr=" SEQ Abbildung \* ARABIC ">
-        <w:r>
-          <w:rPr>
-            <w:noProof/>
-          </w:rPr>
-          <w:t>20</w:t>
-        </w:r>
-      </w:fldSimple>
-      <w:r>
-        <w:t xml:space="preserve"> Offene LED-Box mit Kabel</w:t>
-      </w:r>
-      <w:bookmarkEnd w:id="30"/>
-    </w:p>
-    <w:p>
-      <w:pPr>
         <w:pStyle w:val="berschrift1"/>
         <w:rPr>
           <w:color w:val="CCCC00" w:themeColor="text2"/>
         </w:rPr>
       </w:pPr>
-      <w:bookmarkStart w:id="31" w:name="_Toc198107088"/>
+      <w:bookmarkStart w:id="25" w:name="_Toc198107088"/>
       <w:r>
         <w:lastRenderedPageBreak/>
         <w:t>Verzeichnisse</w:t>
@@ -6334,7 +5238,7 @@
         </w:rPr>
         <w:t>.</w:t>
       </w:r>
-      <w:bookmarkEnd w:id="31"/>
+      <w:bookmarkEnd w:id="25"/>
     </w:p>
     <w:p>
       <w:pPr>
@@ -6343,14 +5247,14 @@
           <w:noProof/>
         </w:rPr>
       </w:pPr>
-      <w:bookmarkStart w:id="32" w:name="_Toc117236043"/>
-      <w:bookmarkStart w:id="33" w:name="_Toc198107089"/>
+      <w:bookmarkStart w:id="26" w:name="_Toc117236043"/>
+      <w:bookmarkStart w:id="27" w:name="_Toc198107089"/>
       <w:r>
         <w:t>Abbildungen</w:t>
       </w:r>
-      <w:bookmarkStart w:id="34" w:name="_Toc117236044"/>
-      <w:bookmarkEnd w:id="32"/>
-      <w:bookmarkEnd w:id="33"/>
+      <w:bookmarkStart w:id="28" w:name="_Toc117236044"/>
+      <w:bookmarkEnd w:id="26"/>
+      <w:bookmarkEnd w:id="27"/>
       <w:r>
         <w:fldChar w:fldCharType="begin"/>
       </w:r>
@@ -7851,12 +6755,12 @@
       <w:pPr>
         <w:pStyle w:val="berschrift2"/>
       </w:pPr>
-      <w:bookmarkStart w:id="35" w:name="_Toc198107090"/>
+      <w:bookmarkStart w:id="29" w:name="_Toc198107090"/>
       <w:r>
         <w:t>Tabellen</w:t>
       </w:r>
-      <w:bookmarkEnd w:id="34"/>
-      <w:bookmarkEnd w:id="35"/>
+      <w:bookmarkEnd w:id="28"/>
+      <w:bookmarkEnd w:id="29"/>
     </w:p>
     <w:p>
       <w:pPr>
@@ -7951,18 +6855,18 @@
       </w:r>
     </w:p>
     <w:p>
-      <w:bookmarkStart w:id="36" w:name="_Toc117236045"/>
+      <w:bookmarkStart w:id="30" w:name="_Toc117236045"/>
     </w:p>
     <w:p>
       <w:pPr>
         <w:pStyle w:val="berschrift2"/>
       </w:pPr>
-      <w:bookmarkStart w:id="37" w:name="_Toc198107091"/>
+      <w:bookmarkStart w:id="31" w:name="_Toc198107091"/>
       <w:r>
         <w:t>Quellen</w:t>
       </w:r>
-      <w:bookmarkEnd w:id="36"/>
-      <w:bookmarkEnd w:id="37"/>
+      <w:bookmarkEnd w:id="30"/>
+      <w:bookmarkEnd w:id="31"/>
     </w:p>
     <w:p>
       <w:pPr>
@@ -8015,10 +6919,10 @@
       </w:r>
     </w:p>
     <w:sectPr>
-      <w:headerReference w:type="default" r:id="rId61"/>
-      <w:footerReference w:type="default" r:id="rId62"/>
-      <w:headerReference w:type="first" r:id="rId63"/>
-      <w:footerReference w:type="first" r:id="rId64"/>
+      <w:headerReference w:type="default" r:id="rId34"/>
+      <w:footerReference w:type="default" r:id="rId35"/>
+      <w:headerReference w:type="first" r:id="rId36"/>
+      <w:footerReference w:type="first" r:id="rId37"/>
       <w:pgSz w:w="11906" w:h="16838"/>
       <w:pgMar w:top="851" w:right="1274" w:bottom="993" w:left="1276" w:header="510" w:footer="567" w:gutter="0"/>
       <w:cols w:space="708"/>
@@ -12757,10 +11661,12 @@
     <w:rsid w:val="00A527A9"/>
     <w:rsid w:val="00AC068A"/>
     <w:rsid w:val="00AF0127"/>
+    <w:rsid w:val="00AF3430"/>
     <w:rsid w:val="00AF3C92"/>
     <w:rsid w:val="00B84174"/>
     <w:rsid w:val="00B9496A"/>
     <w:rsid w:val="00C11B6B"/>
+    <w:rsid w:val="00C41E38"/>
     <w:rsid w:val="00C80E9A"/>
     <w:rsid w:val="00CA70D8"/>
     <w:rsid w:val="00CF2776"/>
@@ -13274,122 +12180,6 @@
 </inkml:ink>
 </file>
 
-<file path=word/ink/ink10.xml><?xml version="1.0" encoding="utf-8"?>
-<inkml:ink xmlns:inkml="http://www.w3.org/2003/InkML">
-  <inkml:definitions>
-    <inkml:context xml:id="ctx0">
-      <inkml:inkSource xml:id="inkSrc0">
-        <inkml:traceFormat>
-          <inkml:channel name="X" type="integer" min="-2.14748E9" max="2.14748E9" units="cm"/>
-          <inkml:channel name="Y" type="integer" min="-2.14748E9" max="2.14748E9" units="cm"/>
-          <inkml:channel name="F" type="integer" max="32767" units="dev"/>
-        </inkml:traceFormat>
-        <inkml:channelProperties>
-          <inkml:channelProperty channel="X" name="resolution" value="1000" units="1/cm"/>
-          <inkml:channelProperty channel="Y" name="resolution" value="1000" units="1/cm"/>
-          <inkml:channelProperty channel="F" name="resolution" value="0" units="1/dev"/>
-        </inkml:channelProperties>
-      </inkml:inkSource>
-      <inkml:timestamp xml:id="ts0" timeString="2025-05-14T09:26:17.394"/>
-    </inkml:context>
-    <inkml:brush xml:id="br0">
-      <inkml:brushProperty name="width" value="0.035" units="cm"/>
-      <inkml:brushProperty name="height" value="0.035" units="cm"/>
-      <inkml:brushProperty name="color" value="#E71224"/>
-    </inkml:brush>
-  </inkml:definitions>
-  <inkml:trace contextRef="#ctx0" brushRef="#br0">176 467 24575,'5'-120'0,"-3"109"0,0-1 0,0 0 0,1 1 0,1-1 0,0 1 0,0 0 0,12-20 0,3-1 0,-11 17 0,1 1 0,0 0 0,1 1 0,20-22 0,-29 34 0,0 0 0,0 0 0,0 0 0,0 0 0,0 0 0,0 1 0,0-1 0,0 0 0,0 1 0,0-1 0,0 1 0,0-1 0,0 1 0,1-1 0,-1 1 0,0 0 0,0 0 0,1 0 0,-1-1 0,0 1 0,0 0 0,1 1 0,-1-1 0,0 0 0,0 0 0,3 1 0,-3 0 0,1 0 0,0 1 0,-1-1 0,1 1 0,-1-1 0,1 1 0,-1-1 0,0 1 0,0 0 0,0 0 0,0 0 0,0-1 0,0 1 0,1 3 0,1 5 0,0-1 0,-1 1 0,0 0 0,-1 0 0,1 14 0,-3 48-1365,1-65-5461</inkml:trace>
-  <inkml:trace contextRef="#ctx0" brushRef="#br0" timeOffset="1351.49">287 468 24575,'-8'-97'0,"8"80"0,1-1 0,1 0 0,1 1 0,0 0 0,1 0 0,1 0 0,0 0 0,2 0 0,0 1 0,15-26 0,-11 26 0,-2 1 0,1 1 0,0 0 0,1 1 0,14-13 0,-22 23 0,0 1 0,-1-1 0,1 1 0,0 0 0,1 0 0,-1 0 0,0 1 0,1-1 0,-1 1 0,1-1 0,-1 1 0,1 0 0,-1 1 0,1-1 0,0 0 0,-1 1 0,1 0 0,0 0 0,0 0 0,-1 1 0,1-1 0,0 1 0,-1 0 0,8 2 0,-10-2 0,1 0 0,0 0 0,0 0 0,-1 0 0,1 0 0,-1 1 0,1-1 0,-1 1 0,1-1 0,-1 1 0,0-1 0,0 1 0,1 0 0,-1 0 0,-1 0 0,1-1 0,0 1 0,0 0 0,-1 0 0,1 4 0,4 49 0,-5-48 0,0 0 0,0 0 0,1 1 0,-1-1 0,5 13 0,-2-13-227,0 0-1,-1 0 1,1 1-1,-2-1 1,3 14-1,-4-15-6598</inkml:trace>
-  <inkml:trace contextRef="#ctx0" brushRef="#br0" timeOffset="2588.04">391 444 24575,'0'-7'0,"-1"-6"0,1 1 0,0-1 0,1 1 0,0-1 0,1 1 0,1 0 0,0 0 0,0-1 0,10-20 0,102-173 0,-115 205 0,1-1 0,0 1 0,0-1 0,0 1 0,0 0 0,0 0 0,0-1 0,0 1 0,1 0 0,-1 0 0,0 0 0,1 0 0,-1 0 0,0 1 0,1-1 0,-1 0 0,1 1 0,-1-1 0,1 1 0,0-1 0,-1 1 0,1 0 0,0-1 0,-1 1 0,1 0 0,-1 0 0,1 1 0,0-1 0,-1 0 0,1 0 0,0 1 0,-1-1 0,1 1 0,-1-1 0,1 1 0,-1 0 0,1-1 0,-1 1 0,0 0 0,1 0 0,1 2 0,0 0 0,0 0 0,0 0 0,0 0 0,-1 0 0,1 0 0,-1 0 0,0 1 0,0-1 0,0 1 0,-1-1 0,1 1 0,-1 0 0,0 0 0,0 0 0,0 0 0,0 5 0,0 1-104,-1-7 7,0 0 0,1 0 0,-1 0 0,0 0 0,-1 0 0,1 0 0,0 0 0,-1 0 0,0 0 0,1 0 0,-1-1 0,-2 5 0</inkml:trace>
-  <inkml:trace contextRef="#ctx0" brushRef="#br0" timeOffset="4246.45">495 459 24575,'7'-9'0,"0"-1"0,-1 0 0,0 0 0,-1-1 0,0 1 0,-1-1 0,0 0 0,-1 0 0,0 0 0,2-15 0,-3 6 0,0 0 0,-2 1 0,0-1 0,-6-38 0,1 12 0,4 34 0,-1-1 0,0 1 0,-1-1 0,0 1 0,-1 0 0,0 0 0,-1 0 0,-11-18 0,15 29 0,1 0 0,-1-1 0,0 1 0,0 0 0,0 0 0,0 0 0,0 0 0,0 0 0,-1 0 0,1 0 0,0 1 0,0-1 0,-1 0 0,1 1 0,0-1 0,-1 1 0,1-1 0,0 1 0,-1-1 0,1 1 0,-1 0 0,1 0 0,-1 0 0,1 0 0,-1 0 0,-1 0 0,1 1 0,-1 0 0,0 0 0,1 1 0,-1-1 0,0 1 0,1-1 0,0 1 0,-1 0 0,1 0 0,0 0 0,0 0 0,-2 4 0,-6 7 0,0 2 0,2-1 0,-11 23 0,17-33 0,0 2-136,-1 0-1,2 0 1,-1-1-1,1 1 1,0 0-1,0 1 1,0-1-1,1 0 0,1 9 1,-1-8-6690</inkml:trace>
-  <inkml:trace contextRef="#ctx0" brushRef="#br0" timeOffset="6522.65">7 467 24575,'-3'-74'0,"0"46"0,3 0 0,4-51 0,-1 63 0,1 0 0,0 0 0,2 1 0,-1 0 0,2 0 0,0 0 0,18-26 0,-19 34 0,0 0 0,0 1 0,0 0 0,1 0 0,0 0 0,0 1 0,1 0 0,0 0 0,-1 1 0,1 0 0,1 0 0,-1 1 0,1 0 0,-1 1 0,1 0 0,0 0 0,0 1 0,0 0 0,0 0 0,0 1 0,0 0 0,-1 1 0,1 0 0,0 0 0,0 1 0,14 5 0,-19-6 5,0 1-1,0 0 1,0 0 0,-1 1-1,1-1 1,-1 1-1,0 0 1,1 0 0,-1 0-1,-1 0 1,1 0-1,0 1 1,-1-1 0,1 1-1,-1-1 1,0 1-1,0 0 1,-1 0 0,1 0-1,-1 0 1,0 1-1,1 6 1,2 11-274,-2-1 0,0 1 0,-2 25 0,0-37-126,0-3-6431</inkml:trace>
-</inkml:ink>
-</file>
-
-<file path=word/ink/ink11.xml><?xml version="1.0" encoding="utf-8"?>
-<inkml:ink xmlns:inkml="http://www.w3.org/2003/InkML">
-  <inkml:definitions>
-    <inkml:context xml:id="ctx0">
-      <inkml:inkSource xml:id="inkSrc0">
-        <inkml:traceFormat>
-          <inkml:channel name="X" type="integer" min="-2.14748E9" max="2.14748E9" units="cm"/>
-          <inkml:channel name="Y" type="integer" min="-2.14748E9" max="2.14748E9" units="cm"/>
-          <inkml:channel name="F" type="integer" max="32767" units="dev"/>
-        </inkml:traceFormat>
-        <inkml:channelProperties>
-          <inkml:channelProperty channel="X" name="resolution" value="1000" units="1/cm"/>
-          <inkml:channelProperty channel="Y" name="resolution" value="1000" units="1/cm"/>
-          <inkml:channelProperty channel="F" name="resolution" value="0" units="1/dev"/>
-        </inkml:channelProperties>
-      </inkml:inkSource>
-      <inkml:timestamp xml:id="ts0" timeString="2025-05-14T09:26:07.599"/>
-    </inkml:context>
-    <inkml:brush xml:id="br0">
-      <inkml:brushProperty name="width" value="0.035" units="cm"/>
-      <inkml:brushProperty name="height" value="0.035" units="cm"/>
-      <inkml:brushProperty name="color" value="#E71224"/>
-    </inkml:brush>
-  </inkml:definitions>
-  <inkml:trace contextRef="#ctx0" brushRef="#br0">180 558 24575,'17'-72'0,"-10"-145"0,-6 154 0,-2-66 0,0 125 0,0 1 0,0-1 0,0 1 0,0 0 0,0-1 0,-1 1 0,1 0 0,-1 0 0,0 0 0,0 0 0,0 0 0,0 0 0,-1 1 0,1-1 0,-1 1 0,0-1 0,1 1 0,-1 0 0,0 0 0,0 1 0,0-1 0,-1 0 0,-3 0 0,2-1 0,0 2 0,0-1 0,-1 0 0,1 1 0,-1 0 0,1 1 0,-1-1 0,1 1 0,-1 0 0,0 0 0,1 1 0,-1-1 0,1 1 0,-7 3 0,9-3 0,0 1 0,0-1 0,1 1 0,-1 0 0,1 0 0,0 1 0,-1-1 0,1 0 0,0 1 0,0-1 0,0 1 0,1 0 0,-1-1 0,1 1 0,-1 0 0,1 0 0,0 0 0,-1 6 0,-12 64 0,11-53 0,0 14 14,1-1-1,4 49 1,0-16-1420,-2-59-5420</inkml:trace>
-</inkml:ink>
-</file>
-
-<file path=word/ink/ink12.xml><?xml version="1.0" encoding="utf-8"?>
-<inkml:ink xmlns:inkml="http://www.w3.org/2003/InkML">
-  <inkml:definitions>
-    <inkml:context xml:id="ctx0">
-      <inkml:inkSource xml:id="inkSrc0">
-        <inkml:traceFormat>
-          <inkml:channel name="X" type="integer" min="-2.14748E9" max="2.14748E9" units="cm"/>
-          <inkml:channel name="Y" type="integer" min="-2.14748E9" max="2.14748E9" units="cm"/>
-          <inkml:channel name="F" type="integer" max="32767" units="dev"/>
-        </inkml:traceFormat>
-        <inkml:channelProperties>
-          <inkml:channelProperty channel="X" name="resolution" value="1000" units="1/cm"/>
-          <inkml:channelProperty channel="Y" name="resolution" value="1000" units="1/cm"/>
-          <inkml:channelProperty channel="F" name="resolution" value="0" units="1/dev"/>
-        </inkml:channelProperties>
-      </inkml:inkSource>
-      <inkml:timestamp xml:id="ts0" timeString="2025-05-14T09:26:04.054"/>
-    </inkml:context>
-    <inkml:brush xml:id="br0">
-      <inkml:brushProperty name="width" value="0.035" units="cm"/>
-      <inkml:brushProperty name="height" value="0.035" units="cm"/>
-      <inkml:brushProperty name="color" value="#E71224"/>
-    </inkml:brush>
-  </inkml:definitions>
-  <inkml:trace contextRef="#ctx0" brushRef="#br0">356 583 24575,'0'-7'0,"-1"0"0,-1 1 0,1-1 0,-1 1 0,-1-1 0,-4-10 0,-9-30 0,-16-122 0,8 40 0,14 82 0,-16-65 0,25 110 0,0 1 0,0-1 0,0 1 0,-1-1 0,1 1 0,-1 0 0,1-1 0,-1 1 0,1 0 0,-1 0 0,0 0 0,1 0 0,-1 0 0,0 1 0,0-1 0,0 0 0,0 1 0,0 0 0,0-1 0,0 1 0,0 0 0,0 0 0,0 0 0,0 0 0,1 0 0,-4 1 0,1-1 0,1 0 0,-1 1 0,0-1 0,1 1 0,0 0 0,-1 0 0,1 0 0,-1 0 0,1 1 0,0-1 0,0 1 0,0 0 0,0 0 0,-3 2 0,-28 28 0,28-28 0,1 1 0,-1 0 0,1 0 0,0 0 0,-7 11 0,3 2 0,0 1 0,1 0 0,1 0 0,1 1 0,0 0 0,2 0 0,0 0 0,2 1 0,0-1 0,1 1 0,1 0 0,4 31 0,-1-39-1365</inkml:trace>
-</inkml:ink>
-</file>
-
-<file path=word/ink/ink13.xml><?xml version="1.0" encoding="utf-8"?>
-<inkml:ink xmlns:inkml="http://www.w3.org/2003/InkML">
-  <inkml:definitions>
-    <inkml:context xml:id="ctx0">
-      <inkml:inkSource xml:id="inkSrc0">
-        <inkml:traceFormat>
-          <inkml:channel name="X" type="integer" min="-2.14748E9" max="2.14748E9" units="cm"/>
-          <inkml:channel name="Y" type="integer" min="-2.14748E9" max="2.14748E9" units="cm"/>
-          <inkml:channel name="F" type="integer" max="32767" units="dev"/>
-        </inkml:traceFormat>
-        <inkml:channelProperties>
-          <inkml:channelProperty channel="X" name="resolution" value="1000" units="1/cm"/>
-          <inkml:channelProperty channel="Y" name="resolution" value="1000" units="1/cm"/>
-          <inkml:channelProperty channel="F" name="resolution" value="0" units="1/dev"/>
-        </inkml:channelProperties>
-      </inkml:inkSource>
-      <inkml:timestamp xml:id="ts0" timeString="2025-05-14T09:25:59.533"/>
-    </inkml:context>
-    <inkml:brush xml:id="br0">
-      <inkml:brushProperty name="width" value="0.035" units="cm"/>
-      <inkml:brushProperty name="height" value="0.035" units="cm"/>
-      <inkml:brushProperty name="color" value="#E71224"/>
-    </inkml:brush>
-  </inkml:definitions>
-  <inkml:trace contextRef="#ctx0" brushRef="#br0">490 437 24575,'0'-25'0,"-2"0"0,0 0 0,-1 0 0,-11-39 0,4 29 0,5 11 0,-2 0 0,-1 0 0,-10-22 0,13 38 0,1 0 0,-1 0 0,0 1 0,-1 0 0,0 0 0,0 0 0,-1 0 0,1 1 0,-1 0 0,-1 0 0,-14-8 0,12 9 0,0 1 0,0 0 0,0 0 0,-1 1 0,1 0 0,-1 1 0,0 0 0,0 1 0,0 0 0,0 1 0,0 0 0,0 1 0,0 0 0,0 1 0,0 0 0,-15 5 0,18-4 0,1 1 0,-1 0 0,1 1 0,0 0 0,0 0 0,0 1 0,0-1 0,1 1 0,0 1 0,0-1 0,1 1 0,0 0 0,0 1 0,1-1 0,0 1 0,0-1 0,0 1 0,1 1 0,0-1 0,1 0 0,0 1 0,-2 16 0,-11 40-1365,15-59-5461</inkml:trace>
-</inkml:ink>
-</file>
-
 <file path=word/ink/ink2.xml><?xml version="1.0" encoding="utf-8"?>
 <inkml:ink xmlns:inkml="http://www.w3.org/2003/InkML">
   <inkml:definitions>
@@ -13415,199 +12205,6 @@
     </inkml:brush>
   </inkml:definitions>
   <inkml:trace contextRef="#ctx0" brushRef="#br0">3319 218 24575,'-1'-3'0,"0"1"0,1 0 0,-1 1 0,0-1 0,0 0 0,0 0 0,0 0 0,-1 0 0,1 1 0,0-1 0,-1 1 0,1-1 0,-1 1 0,1-1 0,-1 1 0,0 0 0,0 0 0,1 0 0,-1 0 0,0 0 0,0 0 0,-4-1 0,-45-13 0,-269-24 0,222 22 0,72 11 0,0 2 0,-53-4 0,36 7 0,-73-11 0,85 9 0,-53 1 0,60 3 0,-1-1 0,0-1 0,-40-8 0,29 3 0,0 2 0,0 2 0,0 1 0,-42 4 0,-11 0 0,-511-3 0,478-19 0,-37 2 0,129 16 0,1-1 0,-40-8 0,21 4 0,0 3 0,-88 5 0,37 1 0,13-5 0,-93 4 0,161 1 0,0 0 0,0 2 0,-29 10 0,31-9 0,0 0 0,-1-2 0,0 0 0,-27 3 0,38-7 0,-1 0 0,1 1 0,0 0 0,0 0 0,1 0 0,-1 0 0,0 1 0,0 0 0,1 1 0,-1-1 0,1 1 0,-1 0 0,1 0 0,0 1 0,0-1 0,1 1 0,-1 0 0,1 0 0,0 1 0,0 0 0,0-1 0,1 1 0,0 0 0,-1 1 0,2-1 0,-1 1 0,1-1 0,0 1 0,0 0 0,0-1 0,1 1 0,0 0 0,0 0 0,0 0 0,1 0 0,0 0 0,0 1 0,1-1 0,0 0 0,0 0 0,0-1 0,4 11 0,-1-5 0,2-1 0,-1 0 0,1 0 0,1 0 0,0-1 0,0 1 0,1-2 0,0 1 0,1-1 0,12 10 0,13 13 0,53 37 0,-74-57 0,0-1 0,1 0 0,1 0 0,-1-2 0,21 10 0,16 9 0,-19-9 0,1-2 0,0-2 0,1-1 0,35 9 0,-37-15 0,57 5 0,20 4 0,-75-11 0,0-1 0,0-2 0,1-1 0,38-4 0,10 0 0,1275 3 0,-1217-19 0,353 20 0,-470-3 0,0-2 0,0-1 0,0 0 0,-1-2 0,0-1 0,0 0 0,41-24 0,-48 22 0,0-1 0,-1 0 0,0-1 0,22-24 0,-34 32 0,0-1 0,0 1 0,0 0 0,-1-1 0,1 0 0,-1 0 0,0 1 0,-1-1 0,1-1 0,-1 1 0,0 0 0,0 0 0,0-6 0,-3-76 0,0 44 0,2 40 0,0-1 0,0 1 0,-1 0 0,1-1 0,-1 1 0,0-1 0,0 1 0,0 0 0,0 0 0,-1-1 0,1 1 0,-1 0 0,0 0 0,0 0 0,0 1 0,0-1 0,0 0 0,-1 1 0,1 0 0,-1-1 0,-5-3 0,-2 0 0,-1 1 0,-1 0 0,1 1 0,-24-7 0,-2 0 0,-43-14-1365,67 23-5461</inkml:trace>
-</inkml:ink>
-</file>
-
-<file path=word/ink/ink3.xml><?xml version="1.0" encoding="utf-8"?>
-<inkml:ink xmlns:inkml="http://www.w3.org/2003/InkML">
-  <inkml:definitions>
-    <inkml:context xml:id="ctx0">
-      <inkml:inkSource xml:id="inkSrc0">
-        <inkml:traceFormat>
-          <inkml:channel name="X" type="integer" min="-2.14748E9" max="2.14748E9" units="cm"/>
-          <inkml:channel name="Y" type="integer" min="-2.14748E9" max="2.14748E9" units="cm"/>
-          <inkml:channel name="F" type="integer" max="32767" units="dev"/>
-        </inkml:traceFormat>
-        <inkml:channelProperties>
-          <inkml:channelProperty channel="X" name="resolution" value="1000" units="1/cm"/>
-          <inkml:channelProperty channel="Y" name="resolution" value="1000" units="1/cm"/>
-          <inkml:channelProperty channel="F" name="resolution" value="0" units="1/dev"/>
-        </inkml:channelProperties>
-      </inkml:inkSource>
-      <inkml:timestamp xml:id="ts0" timeString="2025-05-14T09:23:03.669"/>
-    </inkml:context>
-    <inkml:brush xml:id="br0">
-      <inkml:brushProperty name="width" value="0.2" units="cm"/>
-      <inkml:brushProperty name="height" value="0.2" units="cm"/>
-    </inkml:brush>
-  </inkml:definitions>
-  <inkml:trace contextRef="#ctx0" brushRef="#br0">129 0 24575,'0'4'0,"0"0"0,1-1 0,-1 1 0,1-1 0,-1 1 0,1-1 0,0 1 0,1-1 0,-1 0 0,0 1 0,1-1 0,0 0 0,0 0 0,0 0 0,4 4 0,1 0 0,0-1 0,0 0 0,1 0 0,11 6 0,29 24 0,-46-34 0,0 1 0,-1-1 0,1 1 0,-1-1 0,0 1 0,1-1 0,-1 1 0,0 0 0,-1 0 0,1 0 0,0-1 0,-1 1 0,0 0 0,1 0 0,-1 0 0,0 0 0,-1 0 0,1 0 0,0 0 0,-1-1 0,-1 5 0,-2 7 0,-1 0 0,0-1 0,-8 15 0,3-9 0,6-11 0,-1 0 0,0-1 0,-1 0 0,0 0 0,0-1 0,-12 11 0,-11 11 0,16-14 0,-2-1 0,0-1 0,-28 18 0,43-29 0,-1-1 0,1 0 0,0 0 0,-1 1 0,1-1 0,-1 0 0,1 0 0,0 0 0,-1 1 0,1-1 0,-1 0 0,1 0 0,-1 0 0,1 0 0,-1 0 0,1 0 0,-1 0 0,1 0 0,0 0 0,-1 0 0,1 0 0,-1 0 0,1 0 0,-1-1 0,1 1 0,-1 0 0,1 0 0,0 0 0,-1-1 0,1 1 0,-1 0 0,1 0 0,0-1 0,-1 1 0,1 0 0,0-1 0,0 1 0,-1-1 0,-6-23 0,6-26 0,3 40 0,1-1 0,-1 0 0,2 0 0,5-12 0,7-26 0,-23 54 0,1-1 0,1 1 0,-1 0 0,1 1 0,-7 8 0,-16 23-1365</inkml:trace>
-</inkml:ink>
-</file>
-
-<file path=word/ink/ink4.xml><?xml version="1.0" encoding="utf-8"?>
-<inkml:ink xmlns:inkml="http://www.w3.org/2003/InkML">
-  <inkml:definitions>
-    <inkml:context xml:id="ctx0">
-      <inkml:inkSource xml:id="inkSrc0">
-        <inkml:traceFormat>
-          <inkml:channel name="X" type="integer" min="-2.14748E9" max="2.14748E9" units="cm"/>
-          <inkml:channel name="Y" type="integer" min="-2.14748E9" max="2.14748E9" units="cm"/>
-          <inkml:channel name="F" type="integer" max="32767" units="dev"/>
-        </inkml:traceFormat>
-        <inkml:channelProperties>
-          <inkml:channelProperty channel="X" name="resolution" value="1000" units="1/cm"/>
-          <inkml:channelProperty channel="Y" name="resolution" value="1000" units="1/cm"/>
-          <inkml:channelProperty channel="F" name="resolution" value="0" units="1/dev"/>
-        </inkml:channelProperties>
-      </inkml:inkSource>
-      <inkml:timestamp xml:id="ts0" timeString="2025-05-14T09:22:57.046"/>
-    </inkml:context>
-    <inkml:brush xml:id="br0">
-      <inkml:brushProperty name="width" value="0.2" units="cm"/>
-      <inkml:brushProperty name="height" value="0.2" units="cm"/>
-    </inkml:brush>
-  </inkml:definitions>
-  <inkml:trace contextRef="#ctx0" brushRef="#br0">92 51 24575,'0'12'0,"-1"0"0,0 1 0,-1-1 0,-1 0 0,1-1 0,-2 1 0,0 0 0,0-1 0,-1 0 0,-11 20 0,9-18 0,1 0 0,1 0 0,-6 22 0,-10 23 0,25-98 0,6 13 0,1 0 0,2 1 0,0 1 0,2 0 0,28-36 0,-37 52 0,54-82-1365</inkml:trace>
-</inkml:ink>
-</file>
-
-<file path=word/ink/ink5.xml><?xml version="1.0" encoding="utf-8"?>
-<inkml:ink xmlns:inkml="http://www.w3.org/2003/InkML">
-  <inkml:definitions>
-    <inkml:context xml:id="ctx0">
-      <inkml:inkSource xml:id="inkSrc0">
-        <inkml:traceFormat>
-          <inkml:channel name="X" type="integer" min="-2.14748E9" max="2.14748E9" units="cm"/>
-          <inkml:channel name="Y" type="integer" min="-2.14748E9" max="2.14748E9" units="cm"/>
-          <inkml:channel name="F" type="integer" max="32767" units="dev"/>
-        </inkml:traceFormat>
-        <inkml:channelProperties>
-          <inkml:channelProperty channel="X" name="resolution" value="1000" units="1/cm"/>
-          <inkml:channelProperty channel="Y" name="resolution" value="1000" units="1/cm"/>
-          <inkml:channelProperty channel="F" name="resolution" value="0" units="1/dev"/>
-        </inkml:channelProperties>
-      </inkml:inkSource>
-      <inkml:timestamp xml:id="ts0" timeString="2025-05-14T09:22:47.638"/>
-    </inkml:context>
-    <inkml:brush xml:id="br0">
-      <inkml:brushProperty name="width" value="0.2" units="cm"/>
-      <inkml:brushProperty name="height" value="0.2" units="cm"/>
-      <inkml:brushProperty name="color" value="#E71224"/>
-    </inkml:brush>
-  </inkml:definitions>
-  <inkml:trace contextRef="#ctx0" brushRef="#br0">2 1 24575,'0'6'0,"-1"16"0,1 0 0,1 0 0,1 0 0,1 0 0,0 0 0,2-1 0,8 23 0,-6-28 0,0 1 0,1-1 0,1 0 0,13 17 0,-12-20 0,1 1 0,0-2 0,1 1 0,0-2 0,27 21 0,-6-6 0,1-2 0,1 0 0,1-3 0,48 22 0,-38-20 0,-37-17 0,1-1 0,0 0 0,0-1 0,0 0 0,12 3 0,1 0 0,0 1 0,-1 0 0,0 2 0,36 21 0,14 6 0,99 39 0,-80-34 0,15-10 0,-70-22 0,44 17 0,13 2 0,-75-25 0,0 1 0,-1 1 0,0 0 0,0 1 0,0 1 0,20 13 0,-27-15 0,1-1 0,0 1 0,0-2 0,1 1 0,-1-2 0,14 3 0,-11-2 0,0-1 0,-1 2 0,0 0 0,18 9 0,17 13 0,1-3 0,1-1 0,1-3 0,1-2 0,82 17 0,-5 0 0,-80-20 0,74 12 0,-116-26-124,-1 0 0,1 0 0,0 1 0,-1 0 0,0 0 0,0 0-1,1 1 1,-1 0 0,-1 0 0,10 7 0</inkml:trace>
-</inkml:ink>
-</file>
-
-<file path=word/ink/ink6.xml><?xml version="1.0" encoding="utf-8"?>
-<inkml:ink xmlns:inkml="http://www.w3.org/2003/InkML">
-  <inkml:definitions>
-    <inkml:context xml:id="ctx0">
-      <inkml:inkSource xml:id="inkSrc0">
-        <inkml:traceFormat>
-          <inkml:channel name="X" type="integer" min="-2.14748E9" max="2.14748E9" units="cm"/>
-          <inkml:channel name="Y" type="integer" min="-2.14748E9" max="2.14748E9" units="cm"/>
-          <inkml:channel name="F" type="integer" max="32767" units="dev"/>
-        </inkml:traceFormat>
-        <inkml:channelProperties>
-          <inkml:channelProperty channel="X" name="resolution" value="1000" units="1/cm"/>
-          <inkml:channelProperty channel="Y" name="resolution" value="1000" units="1/cm"/>
-          <inkml:channelProperty channel="F" name="resolution" value="0" units="1/dev"/>
-        </inkml:channelProperties>
-      </inkml:inkSource>
-      <inkml:timestamp xml:id="ts0" timeString="2025-05-14T09:22:33.631"/>
-    </inkml:context>
-    <inkml:brush xml:id="br0">
-      <inkml:brushProperty name="width" value="0.2" units="cm"/>
-      <inkml:brushProperty name="height" value="0.2" units="cm"/>
-      <inkml:brushProperty name="color" value="#E71224"/>
-    </inkml:brush>
-  </inkml:definitions>
-  <inkml:trace contextRef="#ctx0" brushRef="#br0">1 366 24575,'0'-8'0,"-1"-1"0,1 0 0,1 0 0,-1 0 0,1 1 0,1-1 0,0 0 0,0 1 0,1-1 0,0 1 0,0 0 0,1 0 0,0 0 0,0 1 0,1-1 0,0 1 0,9-10 0,24-34 0,-34 43 0,1 0 0,0 1 0,1 0 0,-1 0 0,1 0 0,1 1 0,10-9 0,18-16 0,-29 26 0,-1-1 0,1 1 0,0 0 0,0 0 0,0 1 0,1 0 0,0 0 0,0 1 0,11-5 0,3 4 0,0 1 0,0 0 0,0 2 0,1 1 0,32 3 0,8-1 0,-54-1 0,1-1 0,0 2 0,0-1 0,-1 1 0,1 1 0,-1-1 0,0 2 0,0-1 0,0 1 0,0 0 0,0 1 0,8 6 0,9 8 0,-1 2 0,23 25 0,-19-17 0,-5-4 0,-2 1 0,-2 1 0,23 37 0,9 36 0,-41-79 0,-1 0 0,-1 1 0,-1-1 0,0 2 0,-2-1 0,-1 0 0,0 1 0,-1 30 0,-1-33 0,-2 0 0,0 0 0,-1 1 0,-1-1 0,-1 0 0,-1 0 0,-1-1 0,-8 22 0,1-3 0,-11 22 0,-2-15 0,9-13 0,-2-1 0,-29 38 0,20-23 339,-3 3-2043</inkml:trace>
-</inkml:ink>
-</file>
-
-<file path=word/ink/ink7.xml><?xml version="1.0" encoding="utf-8"?>
-<inkml:ink xmlns:inkml="http://www.w3.org/2003/InkML">
-  <inkml:definitions>
-    <inkml:context xml:id="ctx0">
-      <inkml:inkSource xml:id="inkSrc0">
-        <inkml:traceFormat>
-          <inkml:channel name="X" type="integer" min="-2.14748E9" max="2.14748E9" units="cm"/>
-          <inkml:channel name="Y" type="integer" min="-2.14748E9" max="2.14748E9" units="cm"/>
-          <inkml:channel name="F" type="integer" max="32767" units="dev"/>
-        </inkml:traceFormat>
-        <inkml:channelProperties>
-          <inkml:channelProperty channel="X" name="resolution" value="1000" units="1/cm"/>
-          <inkml:channelProperty channel="Y" name="resolution" value="1000" units="1/cm"/>
-          <inkml:channelProperty channel="F" name="resolution" value="0" units="1/dev"/>
-        </inkml:channelProperties>
-      </inkml:inkSource>
-      <inkml:timestamp xml:id="ts0" timeString="2025-05-14T09:27:08.387"/>
-    </inkml:context>
-    <inkml:brush xml:id="br0">
-      <inkml:brushProperty name="width" value="0.1" units="cm"/>
-      <inkml:brushProperty name="height" value="0.1" units="cm"/>
-    </inkml:brush>
-  </inkml:definitions>
-  <inkml:trace contextRef="#ctx0" brushRef="#br0">1 139 24575,'1'-1'0,"1"0"0,0 0 0,0 0 0,0 0 0,-1 0 0,1-1 0,-1 1 0,1-1 0,-1 1 0,1-1 0,-1 1 0,0-1 0,0 0 0,0 0 0,2-3 0,15-31 0,16-41-1365</inkml:trace>
-</inkml:ink>
-</file>
-
-<file path=word/ink/ink8.xml><?xml version="1.0" encoding="utf-8"?>
-<inkml:ink xmlns:inkml="http://www.w3.org/2003/InkML">
-  <inkml:definitions>
-    <inkml:context xml:id="ctx0">
-      <inkml:inkSource xml:id="inkSrc0">
-        <inkml:traceFormat>
-          <inkml:channel name="X" type="integer" min="-2.14748E9" max="2.14748E9" units="cm"/>
-          <inkml:channel name="Y" type="integer" min="-2.14748E9" max="2.14748E9" units="cm"/>
-          <inkml:channel name="F" type="integer" max="32767" units="dev"/>
-        </inkml:traceFormat>
-        <inkml:channelProperties>
-          <inkml:channelProperty channel="X" name="resolution" value="1000" units="1/cm"/>
-          <inkml:channelProperty channel="Y" name="resolution" value="1000" units="1/cm"/>
-          <inkml:channelProperty channel="F" name="resolution" value="0" units="1/dev"/>
-        </inkml:channelProperties>
-      </inkml:inkSource>
-      <inkml:timestamp xml:id="ts0" timeString="2025-05-14T09:27:00.586"/>
-    </inkml:context>
-    <inkml:brush xml:id="br0">
-      <inkml:brushProperty name="width" value="0.1" units="cm"/>
-      <inkml:brushProperty name="height" value="0.1" units="cm"/>
-      <inkml:brushProperty name="color" value="#E71224"/>
-    </inkml:brush>
-  </inkml:definitions>
-  <inkml:trace contextRef="#ctx0" brushRef="#br0">278 92 24575,'-20'-2'0,"1"-1"0,-1-1 0,1 0 0,0-1 0,0-2 0,1 0 0,-33-17 0,-42-11-1365</inkml:trace>
-</inkml:ink>
-</file>
-
-<file path=word/ink/ink9.xml><?xml version="1.0" encoding="utf-8"?>
-<inkml:ink xmlns:inkml="http://www.w3.org/2003/InkML">
-  <inkml:definitions>
-    <inkml:context xml:id="ctx0">
-      <inkml:inkSource xml:id="inkSrc0">
-        <inkml:traceFormat>
-          <inkml:channel name="X" type="integer" min="-2.14748E9" max="2.14748E9" units="cm"/>
-          <inkml:channel name="Y" type="integer" min="-2.14748E9" max="2.14748E9" units="cm"/>
-          <inkml:channel name="F" type="integer" max="32767" units="dev"/>
-        </inkml:traceFormat>
-        <inkml:channelProperties>
-          <inkml:channelProperty channel="X" name="resolution" value="1000" units="1/cm"/>
-          <inkml:channelProperty channel="Y" name="resolution" value="1000" units="1/cm"/>
-          <inkml:channelProperty channel="F" name="resolution" value="0" units="1/dev"/>
-        </inkml:channelProperties>
-      </inkml:inkSource>
-      <inkml:timestamp xml:id="ts0" timeString="2025-05-14T09:26:46.022"/>
-    </inkml:context>
-    <inkml:brush xml:id="br0">
-      <inkml:brushProperty name="width" value="0.1" units="cm"/>
-      <inkml:brushProperty name="height" value="0.1" units="cm"/>
-      <inkml:brushProperty name="color" value="#E71224"/>
-    </inkml:brush>
-  </inkml:definitions>
-  <inkml:trace contextRef="#ctx0" brushRef="#br0">429 567 24575,'-17'0'0,"1"0"0,0-1 0,-17-4 0,26 4 0,1-1 0,0 0 0,0 0 0,1-1 0,-1 0 0,0 0 0,1 0 0,0 0 0,0-1 0,0 0 0,-5-5 0,-144-122 0,136 113 0,1-1 0,1-1 0,1 0 0,1-1 0,-19-37 0,31 51 0,0-1 0,0 1 0,1-1 0,1 0 0,-1 0 0,1 1 0,0-1 0,1 0 0,0 1 0,0-1 0,1 0 0,-1 1 0,2-1 0,-1 1 0,1 0 0,0 0 0,1 0 0,0 0 0,0 1 0,6-9 0,-3 8 0,1 0 0,-1 1 0,1-1 0,0 2 0,0-1 0,1 1 0,0 1 0,0-1 0,0 2 0,0-1 0,1 1 0,-1 1 0,1-1 0,0 2 0,11-2 0,-4 3 0,0 0 0,0 1 0,-1 1 0,1 0 0,-1 1 0,1 1 0,-1 1 0,18 7 0,-10-4 0,1-1 0,36 4 0,-33-6 0,42 5-1365</inkml:trace>
 </inkml:ink>
 </file>
 
@@ -13813,15 +12410,6 @@
 </file>
 
 <file path=customXml/item1.xml><?xml version="1.0" encoding="utf-8"?>
-<?mso-contentType ?>
-<FormTemplates xmlns="http://schemas.microsoft.com/sharepoint/v3/contenttype/forms">
-  <Display>DocumentLibraryForm</Display>
-  <Edit>DocumentLibraryForm</Edit>
-  <New>DocumentLibraryForm</New>
-</FormTemplates>
-</file>
-
-<file path=customXml/item2.xml><?xml version="1.0" encoding="utf-8"?>
 <p:properties xmlns:p="http://schemas.microsoft.com/office/2006/metadata/properties" xmlns:xsi="http://www.w3.org/2001/XMLSchema-instance" xmlns:pc="http://schemas.microsoft.com/office/infopath/2007/PartnerControls">
   <documentManagement>
     <lcf76f155ced4ddcb4097134ff3c332f xmlns="46eb9099-7dd6-4793-9b95-bd76d8cd2ac6">
@@ -13832,7 +12420,7 @@
 </p:properties>
 </file>
 
-<file path=customXml/item3.xml><?xml version="1.0" encoding="utf-8"?>
+<file path=customXml/item2.xml><?xml version="1.0" encoding="utf-8"?>
 <ct:contentTypeSchema xmlns:ct="http://schemas.microsoft.com/office/2006/metadata/contentType" xmlns:ma="http://schemas.microsoft.com/office/2006/metadata/properties/metaAttributes" ct:_="" ma:_="" ma:contentTypeName="Dokument" ma:contentTypeID="0x010100A126817EE653F44FB580535BAFF71B76" ma:contentTypeVersion="13" ma:contentTypeDescription="Ein neues Dokument erstellen." ma:contentTypeScope="" ma:versionID="b7f64dff3cf3c9b1ec125c71c5c5b863">
   <xsd:schema xmlns:xsd="http://www.w3.org/2001/XMLSchema" xmlns:xs="http://www.w3.org/2001/XMLSchema" xmlns:p="http://schemas.microsoft.com/office/2006/metadata/properties" xmlns:ns2="46eb9099-7dd6-4793-9b95-bd76d8cd2ac6" xmlns:ns3="b443b60d-c1ec-4166-a4bb-f67dccbf8c3d" targetNamespace="http://schemas.microsoft.com/office/2006/metadata/properties" ma:root="true" ma:fieldsID="2480804df4774d270e3faabea5cfcca2" ns2:_="" ns3:_="">
     <xsd:import namespace="46eb9099-7dd6-4793-9b95-bd76d8cd2ac6"/>
@@ -14039,6 +12627,15 @@
 </ct:contentTypeSchema>
 </file>
 
+<file path=customXml/item3.xml><?xml version="1.0" encoding="utf-8"?>
+<?mso-contentType ?>
+<FormTemplates xmlns="http://schemas.microsoft.com/sharepoint/v3/contenttype/forms">
+  <Display>DocumentLibraryForm</Display>
+  <Edit>DocumentLibraryForm</Edit>
+  <New>DocumentLibraryForm</New>
+</FormTemplates>
+</file>
+
 <file path=customXml/item4.xml><?xml version="1.0" encoding="utf-8"?>
 <b:Sources xmlns:b="http://schemas.openxmlformats.org/officeDocument/2006/bibliography" xmlns="http://schemas.openxmlformats.org/officeDocument/2006/bibliography" SelectedStyle="\APASixthEditionOfficeOnline.xsl" StyleName="APA" Version="6">
   <b:Source>
@@ -14067,14 +12664,6 @@
 </file>
 
 <file path=customXml/itemProps1.xml><?xml version="1.0" encoding="utf-8"?>
-<ds:datastoreItem xmlns:ds="http://schemas.openxmlformats.org/officeDocument/2006/customXml" ds:itemID="{0494ADC6-6FDC-4384-9E53-3B9C03EA5998}">
-  <ds:schemaRefs>
-    <ds:schemaRef ds:uri="http://schemas.microsoft.com/sharepoint/v3/contenttype/forms"/>
-  </ds:schemaRefs>
-</ds:datastoreItem>
-</file>
-
-<file path=customXml/itemProps2.xml><?xml version="1.0" encoding="utf-8"?>
 <ds:datastoreItem xmlns:ds="http://schemas.openxmlformats.org/officeDocument/2006/customXml" ds:itemID="{CBA37030-E913-4E37-A03C-881271D4064D}">
   <ds:schemaRefs>
     <ds:schemaRef ds:uri="http://schemas.microsoft.com/office/2006/metadata/properties"/>
@@ -14085,7 +12674,7 @@
 </ds:datastoreItem>
 </file>
 
-<file path=customXml/itemProps3.xml><?xml version="1.0" encoding="utf-8"?>
+<file path=customXml/itemProps2.xml><?xml version="1.0" encoding="utf-8"?>
 <ds:datastoreItem xmlns:ds="http://schemas.openxmlformats.org/officeDocument/2006/customXml" ds:itemID="{058073D4-FBF0-43EB-8D08-61D662B48D75}">
   <ds:schemaRefs>
     <ds:schemaRef ds:uri="http://schemas.microsoft.com/office/2006/metadata/contentType"/>
@@ -14104,6 +12693,14 @@
 </ds:datastoreItem>
 </file>
 
+<file path=customXml/itemProps3.xml><?xml version="1.0" encoding="utf-8"?>
+<ds:datastoreItem xmlns:ds="http://schemas.openxmlformats.org/officeDocument/2006/customXml" ds:itemID="{0494ADC6-6FDC-4384-9E53-3B9C03EA5998}">
+  <ds:schemaRefs>
+    <ds:schemaRef ds:uri="http://schemas.microsoft.com/sharepoint/v3/contenttype/forms"/>
+  </ds:schemaRefs>
+</ds:datastoreItem>
+</file>
+
 <file path=customXml/itemProps4.xml><?xml version="1.0" encoding="utf-8"?>
 <ds:datastoreItem xmlns:ds="http://schemas.openxmlformats.org/officeDocument/2006/customXml" ds:itemID="{77E7A4FE-82C4-4C2B-A636-B289EBF37B11}">
   <ds:schemaRefs>

</xml_diff>